<commit_message>
Varie aggiunte al SDD
Riscritto gli obiettivi del sistema, scritta una panoramica del sistema, fatta decomposizione in sottosistemi seguendo il modello MVC, controllo flusso globale del sistema e condizioni limite.
</commit_message>
<xml_diff>
--- a/SDD - System Design Document.docx
+++ b/SDD - System Design Document.docx
@@ -93,185 +93,33 @@
     </w:p>
     <w:p>
       <w:pPr>
-        <w:rPr>
-          <w:sz w:val="24"/>
-          <w:szCs w:val="40"/>
-        </w:rPr>
-      </w:pPr>
-      <w:r>
-        <w:rPr>
-          <w:sz w:val="24"/>
-          <w:szCs w:val="40"/>
-        </w:rPr>
-        <w:t xml:space="preserve">Sul web viaggiano tanti tipi di </w:t>
-      </w:r>
-      <w:r>
-        <w:rPr>
-          <w:sz w:val="24"/>
-          <w:szCs w:val="40"/>
-        </w:rPr>
-        <w:t>informazione, alcune corrette, alcune</w:t>
-      </w:r>
-      <w:r>
-        <w:rPr>
-          <w:sz w:val="24"/>
-          <w:szCs w:val="40"/>
-        </w:rPr>
-        <w:t xml:space="preserve"> errate</w:t>
-      </w:r>
-      <w:r>
-        <w:rPr>
-          <w:sz w:val="24"/>
-          <w:szCs w:val="40"/>
-        </w:rPr>
-        <w:t xml:space="preserve"> o parziali</w:t>
-      </w:r>
-      <w:r>
-        <w:rPr>
-          <w:sz w:val="24"/>
-          <w:szCs w:val="40"/>
-        </w:rPr>
-        <w:t>, pubblicate da varie persone all’interno di community o di blog privati</w:t>
-      </w:r>
-      <w:r>
-        <w:rPr>
-          <w:sz w:val="24"/>
-          <w:szCs w:val="40"/>
-        </w:rPr>
-        <w:t>. Data la grandezza di Internet le informazioni, nella maggior parte dei casi, sono difficili da individuare poiché spesso molti articoli sono scritti da autori sconosciuti. La grande platea si sofferma sulla lettura di blog famosi, molto spesso incompleti e che forniscono informazioni parziali, di conseguenza gli utenti che cercano informazioni più specifiche spesso non riescono ad individuarle e sono costretti a effettuare ricerche estenuanti. In mancanza di una piattaforma comune, gli utenti e gli autori sono costretti a utilizzare strumenti secondari per comunicare, confrontarsi e organizzare eventi per condividere la propria informazione.</w:t>
-      </w:r>
-    </w:p>
-    <w:p>
-      <w:pPr>
-        <w:rPr>
-          <w:sz w:val="24"/>
-          <w:szCs w:val="40"/>
-        </w:rPr>
-      </w:pPr>
-      <w:r>
-        <w:rPr>
-          <w:sz w:val="24"/>
-          <w:szCs w:val="40"/>
-        </w:rPr>
-        <w:t xml:space="preserve">InfoBlog punta a risolvere e a migliorare le problematiche introdotte relative del mondo Informatico, fornendo una piattaforma comune ad utente ed autori per poter comunicare. InfoBlog permetterà agli utenti di poter rimanere aggiornati su articoli veritieri relativi al settore, controllati da specialisti, anche mediante l’inoltro di notifiche riguardante la pubblicazione di articoli da parte di autori seguiti dall’utenza, inoltre, con la possibilità di navigare in una sezione esplora in cui sarà possibile scoprire nuove pubblicazioni da parte di autori e stimolare l’interesse da parte degli utenti per vari argomenti del mondo informatico(es. passando da articoli riguardanti software a articoli riguardante hardware e viceversa).InfoBlog darà la possibilità agli autori di interagire in prima persona con i propri lettori, organizzando eventi in una sezione relativa (ogni evento avrà la presenza di un singolo autore). </w:t>
-      </w:r>
-    </w:p>
-    <w:p>
-      <w:pPr>
-        <w:rPr>
-          <w:sz w:val="24"/>
-          <w:szCs w:val="40"/>
-        </w:rPr>
-      </w:pPr>
-      <w:r>
-        <w:rPr>
-          <w:sz w:val="24"/>
-          <w:szCs w:val="40"/>
-        </w:rPr>
-        <w:t>InfoBlog supporterà le seguenti funzionalità:</w:t>
-      </w:r>
-    </w:p>
-    <w:p>
-      <w:pPr>
-        <w:pStyle w:val="Paragrafoelenco"/>
-        <w:numPr>
-          <w:ilvl w:val="0"/>
-          <w:numId w:val="2"/>
-        </w:numPr>
-        <w:spacing w:after="200" w:line="276" w:lineRule="auto"/>
-        <w:rPr>
-          <w:sz w:val="24"/>
-          <w:szCs w:val="40"/>
-        </w:rPr>
-      </w:pPr>
-      <w:r>
-        <w:rPr>
-          <w:sz w:val="24"/>
-          <w:szCs w:val="40"/>
-        </w:rPr>
-        <w:t>Comunicazione tramite messaggi e commenti tra utenti e autori</w:t>
-      </w:r>
-      <w:r>
-        <w:rPr>
-          <w:sz w:val="24"/>
-          <w:szCs w:val="40"/>
-        </w:rPr>
-        <w:t>.</w:t>
-      </w:r>
-    </w:p>
-    <w:p>
-      <w:pPr>
-        <w:pStyle w:val="Paragrafoelenco"/>
-        <w:numPr>
-          <w:ilvl w:val="0"/>
-          <w:numId w:val="2"/>
-        </w:numPr>
-        <w:spacing w:after="200" w:line="276" w:lineRule="auto"/>
-        <w:rPr>
-          <w:sz w:val="24"/>
-          <w:szCs w:val="40"/>
-        </w:rPr>
-      </w:pPr>
-      <w:r>
-        <w:rPr>
-          <w:sz w:val="24"/>
-          <w:szCs w:val="40"/>
-        </w:rPr>
-        <w:t>Pubblicazione di articoli riguardanti varie problematiche del mondo informatico (hardware, software, algoritmi, ...).</w:t>
-      </w:r>
-    </w:p>
-    <w:p>
-      <w:pPr>
-        <w:pStyle w:val="Paragrafoelenco"/>
-        <w:numPr>
-          <w:ilvl w:val="0"/>
-          <w:numId w:val="2"/>
-        </w:numPr>
-        <w:spacing w:after="200" w:line="276" w:lineRule="auto"/>
-        <w:rPr>
-          <w:sz w:val="24"/>
-          <w:szCs w:val="40"/>
-        </w:rPr>
-      </w:pPr>
-      <w:r>
-        <w:rPr>
-          <w:sz w:val="24"/>
-          <w:szCs w:val="40"/>
-        </w:rPr>
-        <w:t>Particolare enfasi sulla correttezza delle informazioni pubblicate dagli autori da parte di persone specializzate del settore.</w:t>
-      </w:r>
-    </w:p>
-    <w:p>
-      <w:pPr>
-        <w:pStyle w:val="Paragrafoelenco"/>
-        <w:numPr>
-          <w:ilvl w:val="0"/>
-          <w:numId w:val="2"/>
-        </w:numPr>
-        <w:spacing w:after="200" w:line="276" w:lineRule="auto"/>
-        <w:rPr>
-          <w:sz w:val="24"/>
-          <w:szCs w:val="40"/>
-        </w:rPr>
-      </w:pPr>
-      <w:r>
-        <w:rPr>
-          <w:sz w:val="24"/>
-          <w:szCs w:val="40"/>
-        </w:rPr>
-        <w:t>Organizzazione di eventi.</w:t>
-      </w:r>
-    </w:p>
-    <w:p>
-      <w:pPr>
-        <w:spacing w:line="360" w:lineRule="auto"/>
-        <w:ind w:left="720"/>
+        <w:spacing w:line="360" w:lineRule="auto"/>
         <w:rPr>
           <w:sz w:val="36"/>
           <w:szCs w:val="36"/>
-          <w:lang w:val="en-US"/>
-        </w:rPr>
-      </w:pPr>
+        </w:rPr>
+      </w:pPr>
+      <w:r>
+        <w:rPr>
+          <w:sz w:val="24"/>
+          <w:szCs w:val="40"/>
+        </w:rPr>
+        <w:t>InfoBlog punta a risolvere e a migliorare le problematiche introdotte relative del mondo Informatico, fornendo una piattaforma comune ad utent</w:t>
+      </w:r>
+      <w:r>
+        <w:rPr>
+          <w:sz w:val="24"/>
+          <w:szCs w:val="40"/>
+        </w:rPr>
+        <w:t>i</w:t>
+      </w:r>
+      <w:r>
+        <w:rPr>
+          <w:sz w:val="24"/>
+          <w:szCs w:val="40"/>
+        </w:rPr>
+        <w:t xml:space="preserve"> ed autori per poter comunicare. InfoBlog permetterà agli utenti di poter rimanere aggiornati su articoli veritieri relativi al settore, controllati da specialisti</w:t>
+      </w:r>
     </w:p>
     <w:p>
       <w:pPr>
@@ -280,7 +128,6 @@
         <w:rPr>
           <w:sz w:val="36"/>
           <w:szCs w:val="36"/>
-          <w:lang w:val="en-US"/>
         </w:rPr>
       </w:pPr>
     </w:p>
@@ -291,7 +138,26 @@
         <w:rPr>
           <w:sz w:val="36"/>
           <w:szCs w:val="36"/>
-          <w:lang w:val="en-US"/>
+        </w:rPr>
+      </w:pPr>
+    </w:p>
+    <w:p>
+      <w:pPr>
+        <w:spacing w:line="360" w:lineRule="auto"/>
+        <w:ind w:left="720"/>
+        <w:rPr>
+          <w:sz w:val="36"/>
+          <w:szCs w:val="36"/>
+        </w:rPr>
+      </w:pPr>
+    </w:p>
+    <w:p>
+      <w:pPr>
+        <w:spacing w:line="360" w:lineRule="auto"/>
+        <w:ind w:left="720"/>
+        <w:rPr>
+          <w:sz w:val="36"/>
+          <w:szCs w:val="36"/>
         </w:rPr>
       </w:pPr>
     </w:p>
@@ -319,7 +185,6 @@
           <w:szCs w:val="36"/>
           <w:lang w:val="en-US"/>
         </w:rPr>
-        <w:lastRenderedPageBreak/>
         <w:t>Obiettivi di progettazione</w:t>
       </w:r>
     </w:p>
@@ -499,6 +364,7 @@
           <w:szCs w:val="28"/>
           <w:u w:val="single"/>
         </w:rPr>
+        <w:lastRenderedPageBreak/>
         <w:t>Criteri di Performance:</w:t>
       </w:r>
     </w:p>
@@ -562,7 +428,23 @@
           <w:szCs w:val="28"/>
           <w:u w:val="single"/>
         </w:rPr>
-        <w:t>Criteri di Affidabilià:</w:t>
+        <w:t xml:space="preserve">Criteri di </w:t>
+      </w:r>
+      <w:r>
+        <w:rPr>
+          <w:sz w:val="28"/>
+          <w:szCs w:val="28"/>
+          <w:u w:val="single"/>
+        </w:rPr>
+        <w:t>Affidabilità</w:t>
+      </w:r>
+      <w:r>
+        <w:rPr>
+          <w:sz w:val="28"/>
+          <w:szCs w:val="28"/>
+          <w:u w:val="single"/>
+        </w:rPr>
+        <w:t>:</w:t>
       </w:r>
     </w:p>
     <w:p>
@@ -616,7 +498,21 @@
           <w:sz w:val="24"/>
           <w:szCs w:val="24"/>
         </w:rPr>
-        <w:t>, nel momento in cui si provà ad accedere, se l’utente non è autorizzati, sarà invitato a registrarsi al sistema</w:t>
+        <w:t xml:space="preserve">, nel momento in cui si </w:t>
+      </w:r>
+      <w:r>
+        <w:rPr>
+          <w:sz w:val="24"/>
+          <w:szCs w:val="24"/>
+        </w:rPr>
+        <w:t>prova</w:t>
+      </w:r>
+      <w:r>
+        <w:rPr>
+          <w:sz w:val="24"/>
+          <w:szCs w:val="24"/>
+        </w:rPr>
+        <w:t xml:space="preserve"> ad accedere, se l’utente non è autorizzati, sarà invitato a registrarsi al sistema</w:t>
       </w:r>
       <w:r>
         <w:rPr>
@@ -714,7 +610,6 @@
           <w:szCs w:val="28"/>
           <w:u w:val="single"/>
         </w:rPr>
-        <w:lastRenderedPageBreak/>
         <w:t>Criteri di Supportabilità:</w:t>
       </w:r>
     </w:p>
@@ -892,6 +787,7 @@
           <w:sz w:val="28"/>
           <w:szCs w:val="28"/>
         </w:rPr>
+        <w:lastRenderedPageBreak/>
         <w:t>Realizzazione piattaforma:</w:t>
       </w:r>
     </w:p>
@@ -910,7 +806,21 @@
           <w:sz w:val="24"/>
           <w:szCs w:val="24"/>
         </w:rPr>
-        <w:t>La piattaforma verrà realizzata come un applicazione web che fornisce ai propri utenti interfaccie per visualizzare le informazioni.</w:t>
+        <w:t xml:space="preserve">La piattaforma verrà realizzata come un applicazione web che fornisce ai propri utenti </w:t>
+      </w:r>
+      <w:r>
+        <w:rPr>
+          <w:sz w:val="24"/>
+          <w:szCs w:val="24"/>
+        </w:rPr>
+        <w:t>interfacce</w:t>
+      </w:r>
+      <w:r>
+        <w:rPr>
+          <w:sz w:val="24"/>
+          <w:szCs w:val="24"/>
+        </w:rPr>
+        <w:t xml:space="preserve"> per visualizzare le informazioni.</w:t>
       </w:r>
     </w:p>
     <w:p>
@@ -950,7 +860,21 @@
           <w:sz w:val="24"/>
           <w:szCs w:val="24"/>
         </w:rPr>
-        <w:t>Il sistema realizzato garantisce il rispetto delle norme vigenti sulla privacy, facendo riferimento al codice per la protezione dei dati personali (noto anche come codice della privacy), emanato con il Decreto legislativo 30 giugno 2003, n.196, in vigore dal 1° gennaio 2004. Le funzionalità del Sistema richiedono operazioni quali la raccolta e la registrazione dei dati degli utenti, quindi implica il trattamento dei dati personali. Nel prodotto software verranno adottate misure di sicurezza volte a impedire gli accessi non autorizzati, i trattamenti non consentiti o non conformi alla Legge</w:t>
+        <w:t xml:space="preserve">Il sistema realizzato garantisce il rispetto delle norme vigenti sulla privacy, facendo riferimento al codice per la protezione dei dati personali (noto anche come codice della privacy), emanato con il Decreto legislativo 30 giugno 2003, </w:t>
+      </w:r>
+      <w:r>
+        <w:rPr>
+          <w:sz w:val="24"/>
+          <w:szCs w:val="24"/>
+        </w:rPr>
+        <w:t>n. 196</w:t>
+      </w:r>
+      <w:r>
+        <w:rPr>
+          <w:sz w:val="24"/>
+          <w:szCs w:val="24"/>
+        </w:rPr>
+        <w:t>, in vigore dal 1° gennaio 2004. Le funzionalità del Sistema richiedono operazioni quali la raccolta e la registrazione dei dati degli utenti, quindi implica il trattamento dei dati personali. Nel prodotto software verranno adottate misure di sicurezza volte a impedire gli accessi non autorizzati, i trattamenti non consentiti o non conformi alla Legge</w:t>
       </w:r>
     </w:p>
     <w:p>
@@ -1051,7 +975,6 @@
           <w:szCs w:val="32"/>
           <w:lang w:val="en-US"/>
         </w:rPr>
-        <w:lastRenderedPageBreak/>
         <w:t>Riferimenti</w:t>
       </w:r>
     </w:p>
@@ -1205,6 +1128,278 @@
     </w:p>
     <w:p>
       <w:pPr>
+        <w:rPr>
+          <w:sz w:val="24"/>
+          <w:szCs w:val="40"/>
+        </w:rPr>
+      </w:pPr>
+      <w:r>
+        <w:rPr>
+          <w:sz w:val="24"/>
+          <w:szCs w:val="40"/>
+        </w:rPr>
+        <w:t xml:space="preserve">InfoBlog punta a risolvere e a migliorare le problematiche introdotte relative del mondo Informatico, fornendo una piattaforma comune ad utente ed autori per poter comunicare. InfoBlog permetterà agli utenti di poter rimanere aggiornati su articoli veritieri relativi al settore, controllati da specialisti, anche mediante l’inoltro di notifiche riguardante la pubblicazione di articoli da parte di autori seguiti dall’utenza, inoltre, con la possibilità di navigare in una sezione esplora in cui sarà possibile scoprire nuove pubblicazioni da parte di autori e stimolare l’interesse da parte degli utenti per vari argomenti del mondo informatico(es. passando da articoli riguardanti </w:t>
+      </w:r>
+      <w:r>
+        <w:rPr>
+          <w:sz w:val="24"/>
+          <w:szCs w:val="40"/>
+        </w:rPr>
+        <w:lastRenderedPageBreak/>
+        <w:t xml:space="preserve">software a articoli riguardante hardware e viceversa).InfoBlog darà la possibilità agli autori di interagire in prima persona con i propri lettori, organizzando eventi in una sezione relativa (ogni evento avrà la presenza di un singolo autore). </w:t>
+      </w:r>
+    </w:p>
+    <w:p>
+      <w:pPr>
+        <w:rPr>
+          <w:sz w:val="24"/>
+          <w:szCs w:val="40"/>
+        </w:rPr>
+      </w:pPr>
+      <w:r>
+        <w:rPr>
+          <w:sz w:val="24"/>
+          <w:szCs w:val="40"/>
+        </w:rPr>
+        <w:t>InfoBlog supporterà le seguenti funzionalità:</w:t>
+      </w:r>
+    </w:p>
+    <w:p>
+      <w:pPr>
+        <w:pStyle w:val="Paragrafoelenco"/>
+        <w:numPr>
+          <w:ilvl w:val="2"/>
+          <w:numId w:val="1"/>
+        </w:numPr>
+        <w:spacing w:after="200" w:line="276" w:lineRule="auto"/>
+        <w:rPr>
+          <w:sz w:val="24"/>
+          <w:szCs w:val="40"/>
+        </w:rPr>
+      </w:pPr>
+      <w:r>
+        <w:rPr>
+          <w:sz w:val="24"/>
+          <w:szCs w:val="40"/>
+        </w:rPr>
+        <w:t>Comunicazione tramite messaggi e commenti tra utenti e autori</w:t>
+      </w:r>
+      <w:r>
+        <w:rPr>
+          <w:sz w:val="24"/>
+          <w:szCs w:val="40"/>
+        </w:rPr>
+        <w:t>.</w:t>
+      </w:r>
+    </w:p>
+    <w:p>
+      <w:pPr>
+        <w:pStyle w:val="Paragrafoelenco"/>
+        <w:numPr>
+          <w:ilvl w:val="2"/>
+          <w:numId w:val="1"/>
+        </w:numPr>
+        <w:spacing w:after="200" w:line="276" w:lineRule="auto"/>
+        <w:rPr>
+          <w:sz w:val="24"/>
+          <w:szCs w:val="40"/>
+        </w:rPr>
+      </w:pPr>
+      <w:r>
+        <w:rPr>
+          <w:sz w:val="24"/>
+          <w:szCs w:val="40"/>
+        </w:rPr>
+        <w:t>Pubblicazione di articoli riguardanti varie problematiche del mondo informatico (hardware, software, algoritmi, ...).</w:t>
+      </w:r>
+    </w:p>
+    <w:p>
+      <w:pPr>
+        <w:pStyle w:val="Paragrafoelenco"/>
+        <w:numPr>
+          <w:ilvl w:val="2"/>
+          <w:numId w:val="1"/>
+        </w:numPr>
+        <w:spacing w:after="200" w:line="276" w:lineRule="auto"/>
+        <w:rPr>
+          <w:sz w:val="24"/>
+          <w:szCs w:val="40"/>
+        </w:rPr>
+      </w:pPr>
+      <w:r>
+        <w:rPr>
+          <w:sz w:val="24"/>
+          <w:szCs w:val="40"/>
+        </w:rPr>
+        <w:t>Particolare enfasi sulla correttezza delle informazioni pubblicate dagli autori da parte di persone specializzate del settore.</w:t>
+      </w:r>
+    </w:p>
+    <w:p>
+      <w:pPr>
+        <w:pStyle w:val="Paragrafoelenco"/>
+        <w:numPr>
+          <w:ilvl w:val="2"/>
+          <w:numId w:val="1"/>
+        </w:numPr>
+        <w:spacing w:after="200" w:line="276" w:lineRule="auto"/>
+        <w:rPr>
+          <w:sz w:val="24"/>
+          <w:szCs w:val="40"/>
+        </w:rPr>
+      </w:pPr>
+      <w:r>
+        <w:rPr>
+          <w:sz w:val="24"/>
+          <w:szCs w:val="40"/>
+        </w:rPr>
+        <w:t>Organizzazione di eventi.</w:t>
+      </w:r>
+    </w:p>
+    <w:p>
+      <w:pPr>
+        <w:spacing w:after="200" w:line="276" w:lineRule="auto"/>
+        <w:rPr>
+          <w:sz w:val="24"/>
+          <w:szCs w:val="40"/>
+        </w:rPr>
+      </w:pPr>
+      <w:r>
+        <w:rPr>
+          <w:sz w:val="24"/>
+          <w:szCs w:val="40"/>
+        </w:rPr>
+        <w:t xml:space="preserve">L’architettura del sistema si presenta come una </w:t>
+      </w:r>
+      <w:r>
+        <w:rPr>
+          <w:sz w:val="24"/>
+          <w:szCs w:val="40"/>
+        </w:rPr>
+        <w:t>architettura</w:t>
+      </w:r>
+      <w:r>
+        <w:rPr>
+          <w:sz w:val="24"/>
+          <w:szCs w:val="40"/>
+        </w:rPr>
+        <w:t xml:space="preserve"> MVC (Model, View, Control):</w:t>
+      </w:r>
+    </w:p>
+    <w:p>
+      <w:pPr>
+        <w:pStyle w:val="Paragrafoelenco"/>
+        <w:numPr>
+          <w:ilvl w:val="0"/>
+          <w:numId w:val="12"/>
+        </w:numPr>
+        <w:spacing w:after="200" w:line="276" w:lineRule="auto"/>
+        <w:rPr>
+          <w:rFonts w:cstheme="minorHAnsi"/>
+          <w:sz w:val="24"/>
+          <w:szCs w:val="24"/>
+        </w:rPr>
+      </w:pPr>
+      <w:r>
+        <w:rPr>
+          <w:rFonts w:cstheme="minorHAnsi"/>
+          <w:color w:val="222222"/>
+          <w:sz w:val="24"/>
+          <w:szCs w:val="24"/>
+          <w:shd w:val="clear" w:color="auto" w:fill="FFFFFF"/>
+        </w:rPr>
+        <w:t>Manutenibilità</w:t>
+      </w:r>
+      <w:r>
+        <w:rPr>
+          <w:rFonts w:cstheme="minorHAnsi"/>
+          <w:color w:val="222222"/>
+          <w:sz w:val="24"/>
+          <w:szCs w:val="24"/>
+          <w:shd w:val="clear" w:color="auto" w:fill="FFFFFF"/>
+        </w:rPr>
+        <w:t>: Essendo diviso in responsabilità, sviluppi futuri e modifiche saranno più semplici.</w:t>
+      </w:r>
+    </w:p>
+    <w:p>
+      <w:pPr>
+        <w:pStyle w:val="Paragrafoelenco"/>
+        <w:numPr>
+          <w:ilvl w:val="0"/>
+          <w:numId w:val="12"/>
+        </w:numPr>
+        <w:spacing w:after="200" w:line="276" w:lineRule="auto"/>
+        <w:rPr>
+          <w:rFonts w:cstheme="minorHAnsi"/>
+          <w:sz w:val="24"/>
+          <w:szCs w:val="24"/>
+        </w:rPr>
+      </w:pPr>
+      <w:r>
+        <w:rPr>
+          <w:rFonts w:cstheme="minorHAnsi"/>
+          <w:color w:val="222222"/>
+          <w:sz w:val="24"/>
+          <w:szCs w:val="24"/>
+          <w:shd w:val="clear" w:color="auto" w:fill="FFFFFF"/>
+        </w:rPr>
+        <w:t xml:space="preserve">Sviluppo: Lo </w:t>
+      </w:r>
+      <w:r>
+        <w:rPr>
+          <w:rFonts w:cstheme="minorHAnsi"/>
+          <w:color w:val="222222"/>
+          <w:sz w:val="24"/>
+          <w:szCs w:val="24"/>
+          <w:shd w:val="clear" w:color="auto" w:fill="FFFFFF"/>
+        </w:rPr>
+        <w:t>sviluppo</w:t>
+      </w:r>
+      <w:r>
+        <w:rPr>
+          <w:rFonts w:cstheme="minorHAnsi"/>
+          <w:color w:val="222222"/>
+          <w:sz w:val="24"/>
+          <w:szCs w:val="24"/>
+          <w:shd w:val="clear" w:color="auto" w:fill="FFFFFF"/>
+        </w:rPr>
+        <w:t xml:space="preserve"> dell’applicazione diventa rapido, in quanto diventa più facile collaborare e lavorare di gruppo.</w:t>
+      </w:r>
+    </w:p>
+    <w:p>
+      <w:pPr>
+        <w:spacing w:after="200" w:line="276" w:lineRule="auto"/>
+        <w:ind w:left="1068"/>
+        <w:rPr>
+          <w:rFonts w:cstheme="minorHAnsi"/>
+          <w:sz w:val="24"/>
+          <w:szCs w:val="24"/>
+        </w:rPr>
+      </w:pPr>
+    </w:p>
+    <w:p>
+      <w:pPr>
+        <w:spacing w:after="200" w:line="276" w:lineRule="auto"/>
+        <w:ind w:left="1068"/>
+        <w:rPr>
+          <w:rFonts w:cstheme="minorHAnsi"/>
+          <w:sz w:val="24"/>
+          <w:szCs w:val="24"/>
+        </w:rPr>
+      </w:pPr>
+    </w:p>
+    <w:p>
+      <w:pPr>
+        <w:spacing w:after="200" w:line="276" w:lineRule="auto"/>
+        <w:ind w:left="1068"/>
+        <w:rPr>
+          <w:rFonts w:cstheme="minorHAnsi"/>
+          <w:sz w:val="24"/>
+          <w:szCs w:val="24"/>
+        </w:rPr>
+      </w:pPr>
+    </w:p>
+    <w:p>
+      <w:pPr>
         <w:pStyle w:val="Paragrafoelenco"/>
         <w:numPr>
           <w:ilvl w:val="1"/>
@@ -1232,6 +1427,497 @@
     </w:p>
     <w:p>
       <w:pPr>
+        <w:spacing w:line="360" w:lineRule="auto"/>
+        <w:ind w:left="708"/>
+        <w:rPr>
+          <w:sz w:val="24"/>
+          <w:szCs w:val="24"/>
+        </w:rPr>
+      </w:pPr>
+      <w:r>
+        <w:rPr>
+          <w:sz w:val="24"/>
+          <w:szCs w:val="24"/>
+        </w:rPr>
+        <w:t>Per realizzare il sistema I</w:t>
+      </w:r>
+      <w:r>
+        <w:rPr>
+          <w:sz w:val="24"/>
+          <w:szCs w:val="24"/>
+        </w:rPr>
+        <w:t xml:space="preserve">nfoblog è stato utilizzato lo stile a tre stati in versione </w:t>
+      </w:r>
+      <w:r>
+        <w:rPr>
+          <w:sz w:val="24"/>
+          <w:szCs w:val="24"/>
+        </w:rPr>
+        <w:t>MVC. I tre strati si occupano di:</w:t>
+      </w:r>
+    </w:p>
+    <w:p>
+      <w:pPr>
+        <w:pStyle w:val="Paragrafoelenco"/>
+        <w:numPr>
+          <w:ilvl w:val="0"/>
+          <w:numId w:val="14"/>
+        </w:numPr>
+        <w:spacing w:line="360" w:lineRule="auto"/>
+        <w:rPr>
+          <w:sz w:val="24"/>
+          <w:szCs w:val="24"/>
+        </w:rPr>
+      </w:pPr>
+      <w:r>
+        <w:rPr>
+          <w:i/>
+          <w:iCs/>
+          <w:sz w:val="24"/>
+          <w:szCs w:val="24"/>
+        </w:rPr>
+        <w:t>View</w:t>
+      </w:r>
+      <w:r>
+        <w:rPr>
+          <w:sz w:val="24"/>
+          <w:szCs w:val="24"/>
+        </w:rPr>
+        <w:t>:</w:t>
+      </w:r>
+      <w:r>
+        <w:rPr>
+          <w:sz w:val="24"/>
+          <w:szCs w:val="24"/>
+        </w:rPr>
+        <w:t xml:space="preserve"> </w:t>
+      </w:r>
+    </w:p>
+    <w:p>
+      <w:pPr>
+        <w:pStyle w:val="Paragrafoelenco"/>
+        <w:spacing w:line="360" w:lineRule="auto"/>
+        <w:ind w:left="2136"/>
+        <w:rPr>
+          <w:sz w:val="24"/>
+          <w:szCs w:val="24"/>
+        </w:rPr>
+      </w:pPr>
+      <w:r>
+        <w:rPr>
+          <w:sz w:val="24"/>
+          <w:szCs w:val="24"/>
+        </w:rPr>
+        <w:t>include tutti le interfacce grafiche per permettere all’utente di poter interagire con il sistema, più in generale i suoi boundary objects.</w:t>
+      </w:r>
+    </w:p>
+    <w:p>
+      <w:pPr>
+        <w:pStyle w:val="Paragrafoelenco"/>
+        <w:numPr>
+          <w:ilvl w:val="0"/>
+          <w:numId w:val="14"/>
+        </w:numPr>
+        <w:spacing w:line="360" w:lineRule="auto"/>
+        <w:rPr>
+          <w:sz w:val="24"/>
+          <w:szCs w:val="24"/>
+        </w:rPr>
+      </w:pPr>
+      <w:r>
+        <w:rPr>
+          <w:i/>
+          <w:iCs/>
+          <w:sz w:val="24"/>
+          <w:szCs w:val="24"/>
+        </w:rPr>
+        <w:t>Controller</w:t>
+      </w:r>
+      <w:r>
+        <w:rPr>
+          <w:sz w:val="24"/>
+          <w:szCs w:val="24"/>
+        </w:rPr>
+        <w:t xml:space="preserve">: </w:t>
+      </w:r>
+    </w:p>
+    <w:p>
+      <w:pPr>
+        <w:pStyle w:val="Paragrafoelenco"/>
+        <w:spacing w:line="360" w:lineRule="auto"/>
+        <w:ind w:left="2136"/>
+        <w:rPr>
+          <w:sz w:val="24"/>
+          <w:szCs w:val="24"/>
+        </w:rPr>
+      </w:pPr>
+      <w:r>
+        <w:rPr>
+          <w:sz w:val="24"/>
+          <w:szCs w:val="24"/>
+        </w:rPr>
+        <w:t>Si occupa della gestione della logica di business.</w:t>
+      </w:r>
+    </w:p>
+    <w:p>
+      <w:pPr>
+        <w:pStyle w:val="Paragrafoelenco"/>
+        <w:numPr>
+          <w:ilvl w:val="0"/>
+          <w:numId w:val="14"/>
+        </w:numPr>
+        <w:spacing w:line="360" w:lineRule="auto"/>
+        <w:rPr>
+          <w:sz w:val="24"/>
+          <w:szCs w:val="24"/>
+        </w:rPr>
+      </w:pPr>
+      <w:r>
+        <w:rPr>
+          <w:sz w:val="24"/>
+          <w:szCs w:val="24"/>
+        </w:rPr>
+        <w:t>Model:</w:t>
+      </w:r>
+    </w:p>
+    <w:p>
+      <w:pPr>
+        <w:pStyle w:val="Paragrafoelenco"/>
+        <w:spacing w:line="360" w:lineRule="auto"/>
+        <w:ind w:left="2136"/>
+        <w:rPr>
+          <w:sz w:val="24"/>
+          <w:szCs w:val="24"/>
+        </w:rPr>
+      </w:pPr>
+      <w:r>
+        <w:rPr>
+          <w:sz w:val="24"/>
+          <w:szCs w:val="24"/>
+        </w:rPr>
+        <w:t>Permettere di effettuare la memorizzazione degli oggetti persistenti tramite DBMS.</w:t>
+      </w:r>
+    </w:p>
+    <w:p>
+      <w:pPr>
+        <w:spacing w:line="360" w:lineRule="auto"/>
+        <w:rPr>
+          <w:sz w:val="24"/>
+          <w:szCs w:val="24"/>
+        </w:rPr>
+      </w:pPr>
+      <w:r>
+        <w:rPr>
+          <w:noProof/>
+        </w:rPr>
+        <w:lastRenderedPageBreak/>
+        <w:drawing>
+          <wp:inline distT="0" distB="0" distL="0" distR="0" wp14:anchorId="01418E71" wp14:editId="0DC1D4BF">
+            <wp:extent cx="6120130" cy="4908550"/>
+            <wp:effectExtent l="0" t="0" r="0" b="6350"/>
+            <wp:docPr id="4" name="Immagine 4"/>
+            <wp:cNvGraphicFramePr>
+              <a:graphicFrameLocks xmlns:a="http://schemas.openxmlformats.org/drawingml/2006/main" noChangeAspect="1"/>
+            </wp:cNvGraphicFramePr>
+            <a:graphic xmlns:a="http://schemas.openxmlformats.org/drawingml/2006/main">
+              <a:graphicData uri="http://schemas.openxmlformats.org/drawingml/2006/picture">
+                <pic:pic xmlns:pic="http://schemas.openxmlformats.org/drawingml/2006/picture">
+                  <pic:nvPicPr>
+                    <pic:cNvPr id="0" name="Picture 4"/>
+                    <pic:cNvPicPr>
+                      <a:picLocks noChangeAspect="1" noChangeArrowheads="1"/>
+                    </pic:cNvPicPr>
+                  </pic:nvPicPr>
+                  <pic:blipFill>
+                    <a:blip r:embed="rId5">
+                      <a:extLst>
+                        <a:ext uri="{28A0092B-C50C-407E-A947-70E740481C1C}">
+                          <a14:useLocalDpi xmlns:a14="http://schemas.microsoft.com/office/drawing/2010/main" val="0"/>
+                        </a:ext>
+                      </a:extLst>
+                    </a:blip>
+                    <a:srcRect/>
+                    <a:stretch>
+                      <a:fillRect/>
+                    </a:stretch>
+                  </pic:blipFill>
+                  <pic:spPr bwMode="auto">
+                    <a:xfrm>
+                      <a:off x="0" y="0"/>
+                      <a:ext cx="6120130" cy="4908550"/>
+                    </a:xfrm>
+                    <a:prstGeom prst="rect">
+                      <a:avLst/>
+                    </a:prstGeom>
+                    <a:noFill/>
+                    <a:ln>
+                      <a:noFill/>
+                    </a:ln>
+                  </pic:spPr>
+                </pic:pic>
+              </a:graphicData>
+            </a:graphic>
+          </wp:inline>
+        </w:drawing>
+      </w:r>
+    </w:p>
+    <w:p>
+      <w:pPr>
+        <w:pStyle w:val="Paragrafoelenco"/>
+        <w:spacing w:line="360" w:lineRule="auto"/>
+        <w:ind w:left="1416" w:hanging="1326"/>
+        <w:rPr>
+          <w:sz w:val="24"/>
+          <w:szCs w:val="24"/>
+        </w:rPr>
+      </w:pPr>
+    </w:p>
+    <w:p>
+      <w:pPr>
+        <w:pStyle w:val="Paragrafoelenco"/>
+        <w:spacing w:line="360" w:lineRule="auto"/>
+        <w:ind w:left="1416" w:hanging="1326"/>
+        <w:rPr>
+          <w:sz w:val="24"/>
+          <w:szCs w:val="24"/>
+        </w:rPr>
+      </w:pPr>
+    </w:p>
+    <w:p>
+      <w:pPr>
+        <w:pStyle w:val="Paragrafoelenco"/>
+        <w:spacing w:line="360" w:lineRule="auto"/>
+        <w:ind w:left="1416" w:hanging="1326"/>
+        <w:rPr>
+          <w:sz w:val="24"/>
+          <w:szCs w:val="24"/>
+        </w:rPr>
+      </w:pPr>
+      <w:r>
+        <w:rPr>
+          <w:sz w:val="24"/>
+          <w:szCs w:val="24"/>
+        </w:rPr>
+        <w:t>Il sistema Infoblog avrà le seguenti gestioni:</w:t>
+      </w:r>
+    </w:p>
+    <w:p>
+      <w:pPr>
+        <w:pStyle w:val="Paragrafoelenco"/>
+        <w:numPr>
+          <w:ilvl w:val="1"/>
+          <w:numId w:val="12"/>
+        </w:numPr>
+        <w:spacing w:line="360" w:lineRule="auto"/>
+        <w:ind w:left="1800" w:hanging="348"/>
+        <w:rPr>
+          <w:sz w:val="24"/>
+          <w:szCs w:val="24"/>
+        </w:rPr>
+      </w:pPr>
+      <w:r>
+        <w:rPr>
+          <w:sz w:val="24"/>
+          <w:szCs w:val="24"/>
+        </w:rPr>
+        <w:t>Articolo Management:</w:t>
+      </w:r>
+    </w:p>
+    <w:p>
+      <w:pPr>
+        <w:pStyle w:val="Paragrafoelenco"/>
+        <w:spacing w:line="360" w:lineRule="auto"/>
+        <w:ind w:left="2148"/>
+        <w:rPr>
+          <w:sz w:val="24"/>
+          <w:szCs w:val="24"/>
+        </w:rPr>
+      </w:pPr>
+      <w:r>
+        <w:rPr>
+          <w:sz w:val="24"/>
+          <w:szCs w:val="24"/>
+        </w:rPr>
+        <w:t>Serie di funzionalità per permettere la pubblicazione e moderazioni di articoli</w:t>
+      </w:r>
+    </w:p>
+    <w:p>
+      <w:pPr>
+        <w:pStyle w:val="Paragrafoelenco"/>
+        <w:numPr>
+          <w:ilvl w:val="1"/>
+          <w:numId w:val="12"/>
+        </w:numPr>
+        <w:spacing w:line="360" w:lineRule="auto"/>
+        <w:ind w:left="1800"/>
+        <w:rPr>
+          <w:sz w:val="24"/>
+          <w:szCs w:val="24"/>
+        </w:rPr>
+      </w:pPr>
+      <w:r>
+        <w:rPr>
+          <w:sz w:val="24"/>
+          <w:szCs w:val="24"/>
+        </w:rPr>
+        <w:t>Autenticazione Management:</w:t>
+      </w:r>
+    </w:p>
+    <w:p>
+      <w:pPr>
+        <w:pStyle w:val="Paragrafoelenco"/>
+        <w:spacing w:line="360" w:lineRule="auto"/>
+        <w:ind w:left="2148"/>
+        <w:rPr>
+          <w:sz w:val="24"/>
+          <w:szCs w:val="24"/>
+        </w:rPr>
+      </w:pPr>
+      <w:r>
+        <w:rPr>
+          <w:sz w:val="24"/>
+          <w:szCs w:val="24"/>
+        </w:rPr>
+        <w:t>Serie di funzionalità per permettere il login e la registrazione al sistema</w:t>
+      </w:r>
+    </w:p>
+    <w:p>
+      <w:pPr>
+        <w:pStyle w:val="Paragrafoelenco"/>
+        <w:numPr>
+          <w:ilvl w:val="1"/>
+          <w:numId w:val="12"/>
+        </w:numPr>
+        <w:spacing w:line="360" w:lineRule="auto"/>
+        <w:ind w:left="1800"/>
+        <w:rPr>
+          <w:sz w:val="24"/>
+          <w:szCs w:val="24"/>
+        </w:rPr>
+      </w:pPr>
+      <w:r>
+        <w:rPr>
+          <w:sz w:val="24"/>
+          <w:szCs w:val="24"/>
+        </w:rPr>
+        <w:t>Eventi Management:</w:t>
+      </w:r>
+    </w:p>
+    <w:p>
+      <w:pPr>
+        <w:pStyle w:val="Paragrafoelenco"/>
+        <w:spacing w:line="360" w:lineRule="auto"/>
+        <w:ind w:left="2148"/>
+        <w:rPr>
+          <w:sz w:val="24"/>
+          <w:szCs w:val="24"/>
+        </w:rPr>
+      </w:pPr>
+      <w:r>
+        <w:rPr>
+          <w:sz w:val="24"/>
+          <w:szCs w:val="24"/>
+        </w:rPr>
+        <w:t>Se</w:t>
+      </w:r>
+      <w:r>
+        <w:rPr>
+          <w:sz w:val="24"/>
+          <w:szCs w:val="24"/>
+        </w:rPr>
+        <w:t>rie di funzionalità per permettere la creazione, pubblicazione o cancellazione di eventi.</w:t>
+      </w:r>
+    </w:p>
+    <w:p>
+      <w:pPr>
+        <w:pStyle w:val="Paragrafoelenco"/>
+        <w:numPr>
+          <w:ilvl w:val="1"/>
+          <w:numId w:val="12"/>
+        </w:numPr>
+        <w:spacing w:line="360" w:lineRule="auto"/>
+        <w:ind w:left="1800"/>
+        <w:rPr>
+          <w:sz w:val="24"/>
+          <w:szCs w:val="24"/>
+        </w:rPr>
+      </w:pPr>
+      <w:r>
+        <w:rPr>
+          <w:sz w:val="24"/>
+          <w:szCs w:val="24"/>
+        </w:rPr>
+        <w:t>Alleato Management:</w:t>
+      </w:r>
+    </w:p>
+    <w:p>
+      <w:pPr>
+        <w:pStyle w:val="Paragrafoelenco"/>
+        <w:spacing w:line="360" w:lineRule="auto"/>
+        <w:ind w:left="2148"/>
+        <w:rPr>
+          <w:sz w:val="24"/>
+          <w:szCs w:val="24"/>
+        </w:rPr>
+      </w:pPr>
+      <w:r>
+        <w:rPr>
+          <w:sz w:val="24"/>
+          <w:szCs w:val="24"/>
+        </w:rPr>
+        <w:t xml:space="preserve">Serie di funzionalità per </w:t>
+      </w:r>
+      <w:r>
+        <w:rPr>
+          <w:sz w:val="24"/>
+          <w:szCs w:val="24"/>
+        </w:rPr>
+        <w:t>permettere la visualizzazione, cancellazione e caricamento di file.</w:t>
+      </w:r>
+    </w:p>
+    <w:p>
+      <w:pPr>
+        <w:pStyle w:val="Paragrafoelenco"/>
+        <w:numPr>
+          <w:ilvl w:val="1"/>
+          <w:numId w:val="12"/>
+        </w:numPr>
+        <w:spacing w:line="360" w:lineRule="auto"/>
+        <w:ind w:left="1800"/>
+        <w:rPr>
+          <w:sz w:val="24"/>
+          <w:szCs w:val="24"/>
+        </w:rPr>
+      </w:pPr>
+      <w:r>
+        <w:rPr>
+          <w:sz w:val="24"/>
+          <w:szCs w:val="24"/>
+        </w:rPr>
+        <w:lastRenderedPageBreak/>
+        <w:t>Profilo Management:</w:t>
+      </w:r>
+    </w:p>
+    <w:p>
+      <w:pPr>
+        <w:pStyle w:val="Paragrafoelenco"/>
+        <w:spacing w:line="360" w:lineRule="auto"/>
+        <w:ind w:left="2148"/>
+        <w:rPr>
+          <w:sz w:val="24"/>
+          <w:szCs w:val="24"/>
+        </w:rPr>
+      </w:pPr>
+      <w:r>
+        <w:rPr>
+          <w:sz w:val="24"/>
+          <w:szCs w:val="24"/>
+        </w:rPr>
+        <w:t>Serie di funzionalità per permettere la modifica dei propri dati del profilo personale.</w:t>
+      </w:r>
+    </w:p>
+    <w:p>
+      <w:pPr>
         <w:pStyle w:val="Paragrafoelenco"/>
         <w:numPr>
           <w:ilvl w:val="1"/>
@@ -1297,7 +1983,6 @@
           <w:bCs/>
           <w:sz w:val="32"/>
           <w:szCs w:val="32"/>
-          <w:lang w:val="en-US"/>
         </w:rPr>
       </w:pPr>
       <w:r>
@@ -1306,9 +1991,26 @@
           <w:bCs/>
           <w:sz w:val="32"/>
           <w:szCs w:val="32"/>
-          <w:lang w:val="en-US"/>
-        </w:rPr>
-        <w:t>Controllo accessi e sicurezza</w:t>
+        </w:rPr>
+        <w:t xml:space="preserve">Controllo </w:t>
+      </w:r>
+      <w:r>
+        <w:rPr>
+          <w:b/>
+          <w:bCs/>
+          <w:sz w:val="32"/>
+          <w:szCs w:val="32"/>
+        </w:rPr>
+        <w:t xml:space="preserve">degli </w:t>
+      </w:r>
+      <w:r>
+        <w:rPr>
+          <w:b/>
+          <w:bCs/>
+          <w:sz w:val="32"/>
+          <w:szCs w:val="32"/>
+        </w:rPr>
+        <w:t>accessi e sicurezza</w:t>
       </w:r>
     </w:p>
     <w:p>
@@ -1324,7 +2026,6 @@
           <w:bCs/>
           <w:sz w:val="32"/>
           <w:szCs w:val="32"/>
-          <w:lang w:val="en-US"/>
         </w:rPr>
       </w:pPr>
       <w:r>
@@ -1333,10 +2034,67 @@
           <w:bCs/>
           <w:sz w:val="32"/>
           <w:szCs w:val="32"/>
-          <w:lang w:val="en-US"/>
-        </w:rPr>
-        <w:t>Software di controllo globali</w:t>
-      </w:r>
+        </w:rPr>
+        <w:t>Controllo flusso globale del s</w:t>
+      </w:r>
+      <w:r>
+        <w:rPr>
+          <w:b/>
+          <w:bCs/>
+          <w:sz w:val="32"/>
+          <w:szCs w:val="32"/>
+        </w:rPr>
+        <w:t>istema</w:t>
+      </w:r>
+    </w:p>
+    <w:p>
+      <w:pPr>
+        <w:pStyle w:val="Default"/>
+        <w:ind w:left="720"/>
+        <w:rPr>
+          <w:rFonts w:asciiTheme="minorHAnsi" w:hAnsiTheme="minorHAnsi" w:cstheme="minorHAnsi"/>
+          <w:lang w:val="it-IT"/>
+        </w:rPr>
+      </w:pPr>
+      <w:r>
+        <w:rPr>
+          <w:rFonts w:asciiTheme="minorHAnsi" w:hAnsiTheme="minorHAnsi" w:cstheme="minorHAnsi"/>
+          <w:lang w:val="it-IT"/>
+        </w:rPr>
+        <w:t xml:space="preserve">Il sistema è caratterizzato da un sito web accessibile da browser e da un WebServer, attivo 24h, che deve provvedere a gestire gli accessi concorrenti da parte degli utenti. Quando un utente fa il log in e sottomette i propri dati, vi è un accesso al DB per il controllo dell’esistenza dell’utente. Dopo la conferma, l’utente può accedere a diverse operazioni messe a disposizione dal sistema. Ogni operazione è indipendente dalle altre ed è attivabile dalla pressione di un bottone (onClick). </w:t>
+      </w:r>
+    </w:p>
+    <w:p>
+      <w:pPr>
+        <w:pStyle w:val="Paragrafoelenco"/>
+        <w:spacing w:line="360" w:lineRule="auto"/>
+        <w:rPr>
+          <w:rFonts w:cstheme="minorHAnsi"/>
+          <w:sz w:val="24"/>
+          <w:szCs w:val="24"/>
+        </w:rPr>
+      </w:pPr>
+      <w:r>
+        <w:rPr>
+          <w:rFonts w:cstheme="minorHAnsi"/>
+          <w:sz w:val="24"/>
+          <w:szCs w:val="24"/>
+        </w:rPr>
+        <w:t>Il controllo del flusso viene gestito da Java Servlets che, interagendo con il client, svolgono le varie operazioni. Il server smista ogni nuova richiesta alla classe java adeguata, inoltrando poi la risposta al client sotto forma di JSP compilata in file HTML.</w:t>
+      </w:r>
+    </w:p>
+    <w:p>
+      <w:pPr>
+        <w:pStyle w:val="Paragrafoelenco"/>
+        <w:spacing w:line="360" w:lineRule="auto"/>
+        <w:rPr>
+          <w:rFonts w:cstheme="minorHAnsi"/>
+          <w:b/>
+          <w:bCs/>
+          <w:sz w:val="36"/>
+          <w:szCs w:val="36"/>
+        </w:rPr>
+      </w:pPr>
     </w:p>
     <w:p>
       <w:pPr>
@@ -1374,6 +2132,187 @@
         </w:rPr>
         <w:t xml:space="preserve"> limite</w:t>
       </w:r>
+    </w:p>
+    <w:p>
+      <w:pPr>
+        <w:pStyle w:val="Default"/>
+        <w:ind w:left="708"/>
+        <w:rPr>
+          <w:rFonts w:asciiTheme="minorHAnsi" w:hAnsiTheme="minorHAnsi" w:cstheme="minorHAnsi"/>
+          <w:lang w:val="it-IT"/>
+        </w:rPr>
+      </w:pPr>
+      <w:r>
+        <w:rPr>
+          <w:rFonts w:asciiTheme="minorHAnsi" w:hAnsiTheme="minorHAnsi" w:cstheme="minorHAnsi"/>
+          <w:lang w:val="it-IT"/>
+        </w:rPr>
+        <w:t xml:space="preserve">Le condizioni limite riguardano l’accensione e lo spegnimento del sistema per il solo lato Server. </w:t>
+      </w:r>
+    </w:p>
+    <w:p>
+      <w:pPr>
+        <w:pStyle w:val="Default"/>
+        <w:ind w:left="708"/>
+        <w:rPr>
+          <w:rFonts w:asciiTheme="minorHAnsi" w:hAnsiTheme="minorHAnsi" w:cstheme="minorHAnsi"/>
+          <w:lang w:val="it-IT"/>
+        </w:rPr>
+      </w:pPr>
+    </w:p>
+    <w:p>
+      <w:pPr>
+        <w:pStyle w:val="Default"/>
+        <w:ind w:left="708"/>
+        <w:rPr>
+          <w:rFonts w:asciiTheme="minorHAnsi" w:hAnsiTheme="minorHAnsi" w:cstheme="minorHAnsi"/>
+          <w:b/>
+          <w:bCs/>
+          <w:lang w:val="it-IT"/>
+        </w:rPr>
+      </w:pPr>
+      <w:r>
+        <w:rPr>
+          <w:rFonts w:asciiTheme="minorHAnsi" w:hAnsiTheme="minorHAnsi" w:cstheme="minorHAnsi"/>
+          <w:b/>
+          <w:bCs/>
+          <w:lang w:val="it-IT"/>
+        </w:rPr>
+        <w:t xml:space="preserve">2.7.1 Avvio del sistema </w:t>
+      </w:r>
+    </w:p>
+    <w:p>
+      <w:pPr>
+        <w:pStyle w:val="Default"/>
+        <w:ind w:left="708" w:firstLine="708"/>
+        <w:rPr>
+          <w:rFonts w:asciiTheme="minorHAnsi" w:hAnsiTheme="minorHAnsi" w:cstheme="minorHAnsi"/>
+          <w:lang w:val="it-IT"/>
+        </w:rPr>
+      </w:pPr>
+      <w:r>
+        <w:rPr>
+          <w:rFonts w:asciiTheme="minorHAnsi" w:hAnsiTheme="minorHAnsi" w:cstheme="minorHAnsi"/>
+          <w:lang w:val="it-IT"/>
+        </w:rPr>
+        <w:t xml:space="preserve">Il sistema dopo essersi avviato presenta un’interfaccia ai client. </w:t>
+      </w:r>
+    </w:p>
+    <w:p>
+      <w:pPr>
+        <w:pStyle w:val="Default"/>
+        <w:ind w:left="708"/>
+        <w:rPr>
+          <w:rFonts w:asciiTheme="minorHAnsi" w:hAnsiTheme="minorHAnsi" w:cstheme="minorHAnsi"/>
+          <w:lang w:val="it-IT"/>
+        </w:rPr>
+      </w:pPr>
+    </w:p>
+    <w:p>
+      <w:pPr>
+        <w:pStyle w:val="Default"/>
+        <w:ind w:left="708"/>
+        <w:rPr>
+          <w:rFonts w:asciiTheme="minorHAnsi" w:hAnsiTheme="minorHAnsi" w:cstheme="minorHAnsi"/>
+          <w:lang w:val="it-IT"/>
+        </w:rPr>
+      </w:pPr>
+      <w:r>
+        <w:rPr>
+          <w:rFonts w:asciiTheme="minorHAnsi" w:hAnsiTheme="minorHAnsi" w:cstheme="minorHAnsi"/>
+          <w:b/>
+          <w:bCs/>
+          <w:lang w:val="it-IT"/>
+        </w:rPr>
+        <w:t xml:space="preserve">2.7.2 Terminazione del sistema </w:t>
+      </w:r>
+    </w:p>
+    <w:p>
+      <w:pPr>
+        <w:pStyle w:val="Default"/>
+        <w:ind w:left="1416"/>
+        <w:rPr>
+          <w:rFonts w:asciiTheme="minorHAnsi" w:hAnsiTheme="minorHAnsi" w:cstheme="minorHAnsi"/>
+          <w:lang w:val="it-IT"/>
+        </w:rPr>
+      </w:pPr>
+      <w:r>
+        <w:rPr>
+          <w:rFonts w:asciiTheme="minorHAnsi" w:hAnsiTheme="minorHAnsi" w:cstheme="minorHAnsi"/>
+          <w:lang w:val="it-IT"/>
+        </w:rPr>
+        <w:t xml:space="preserve">Prima della disattivazione del sistema verranno disconnessi tutti i client connessi al sistema. Per non incorrere in problemi basta spegnere il server tramite riga di comando. Non vi saranno problemi circa la gestione dei database poiché </w:t>
+      </w:r>
+      <w:r>
+        <w:rPr>
+          <w:rFonts w:asciiTheme="minorHAnsi" w:hAnsiTheme="minorHAnsi" w:cstheme="minorHAnsi"/>
+          <w:lang w:val="it-IT"/>
+        </w:rPr>
+        <w:t>è gestito dal DBMS.</w:t>
+      </w:r>
+    </w:p>
+    <w:p>
+      <w:pPr>
+        <w:pStyle w:val="Default"/>
+        <w:ind w:left="708"/>
+        <w:rPr>
+          <w:rFonts w:asciiTheme="minorHAnsi" w:hAnsiTheme="minorHAnsi" w:cstheme="minorHAnsi"/>
+          <w:lang w:val="it-IT"/>
+        </w:rPr>
+      </w:pPr>
+    </w:p>
+    <w:p>
+      <w:pPr>
+        <w:pStyle w:val="Default"/>
+        <w:ind w:left="708"/>
+        <w:rPr>
+          <w:rFonts w:asciiTheme="minorHAnsi" w:hAnsiTheme="minorHAnsi" w:cstheme="minorHAnsi"/>
+          <w:lang w:val="it-IT"/>
+        </w:rPr>
+      </w:pPr>
+      <w:r>
+        <w:rPr>
+          <w:rFonts w:asciiTheme="minorHAnsi" w:hAnsiTheme="minorHAnsi" w:cstheme="minorHAnsi"/>
+          <w:b/>
+          <w:bCs/>
+          <w:lang w:val="it-IT"/>
+        </w:rPr>
+        <w:t xml:space="preserve">2.7.3 Fallimento del sistema </w:t>
+      </w:r>
+    </w:p>
+    <w:p>
+      <w:pPr>
+        <w:spacing w:line="360" w:lineRule="auto"/>
+        <w:ind w:left="1068"/>
+        <w:rPr>
+          <w:rFonts w:cstheme="minorHAnsi"/>
+          <w:sz w:val="24"/>
+          <w:szCs w:val="24"/>
+        </w:rPr>
+      </w:pPr>
+      <w:r>
+        <w:rPr>
+          <w:rFonts w:cstheme="minorHAnsi"/>
+          <w:sz w:val="24"/>
+          <w:szCs w:val="24"/>
+        </w:rPr>
+        <w:t>In caso di errori di tipo hardware o software la persistenza dei dati è comunque garantita in quanto i dati sono gestiti dal DBMS.</w:t>
+      </w:r>
+    </w:p>
+    <w:p>
+      <w:pPr>
+        <w:spacing w:line="360" w:lineRule="auto"/>
+        <w:ind w:left="1068"/>
+        <w:rPr>
+          <w:rFonts w:cstheme="minorHAnsi"/>
+          <w:b/>
+          <w:bCs/>
+          <w:sz w:val="32"/>
+          <w:szCs w:val="32"/>
+        </w:rPr>
+      </w:pPr>
+      <w:bookmarkStart w:id="0" w:name="_GoBack"/>
+      <w:bookmarkEnd w:id="0"/>
     </w:p>
     <w:p>
       <w:pPr>
@@ -1405,8 +2344,107 @@
           <w:u w:val="single"/>
           <w:lang w:val="en-US"/>
         </w:rPr>
+        <w:lastRenderedPageBreak/>
         <w:t>Servizi dei sottosistemi</w:t>
       </w:r>
+    </w:p>
+    <w:p>
+      <w:pPr>
+        <w:rPr>
+          <w:b/>
+          <w:bCs/>
+          <w:i/>
+          <w:iCs/>
+          <w:sz w:val="36"/>
+          <w:szCs w:val="36"/>
+          <w:u w:val="single"/>
+          <w:lang w:val="en-US"/>
+        </w:rPr>
+      </w:pPr>
+    </w:p>
+    <w:p>
+      <w:pPr>
+        <w:rPr>
+          <w:b/>
+          <w:bCs/>
+          <w:i/>
+          <w:iCs/>
+          <w:sz w:val="36"/>
+          <w:szCs w:val="36"/>
+          <w:u w:val="single"/>
+          <w:lang w:val="en-US"/>
+        </w:rPr>
+      </w:pPr>
+    </w:p>
+    <w:p>
+      <w:pPr>
+        <w:rPr>
+          <w:b/>
+          <w:bCs/>
+          <w:i/>
+          <w:iCs/>
+          <w:sz w:val="36"/>
+          <w:szCs w:val="36"/>
+          <w:u w:val="single"/>
+          <w:lang w:val="en-US"/>
+        </w:rPr>
+      </w:pPr>
+    </w:p>
+    <w:p>
+      <w:pPr>
+        <w:rPr>
+          <w:b/>
+          <w:bCs/>
+          <w:i/>
+          <w:iCs/>
+          <w:sz w:val="36"/>
+          <w:szCs w:val="36"/>
+          <w:u w:val="single"/>
+          <w:lang w:val="en-US"/>
+        </w:rPr>
+      </w:pPr>
+    </w:p>
+    <w:p>
+      <w:pPr>
+        <w:rPr>
+          <w:b/>
+          <w:bCs/>
+          <w:i/>
+          <w:iCs/>
+          <w:sz w:val="36"/>
+          <w:szCs w:val="36"/>
+          <w:u w:val="single"/>
+          <w:lang w:val="en-US"/>
+        </w:rPr>
+      </w:pPr>
+    </w:p>
+    <w:p>
+      <w:pPr>
+        <w:rPr>
+          <w:b/>
+          <w:bCs/>
+          <w:i/>
+          <w:iCs/>
+          <w:sz w:val="36"/>
+          <w:szCs w:val="36"/>
+          <w:u w:val="single"/>
+          <w:lang w:val="en-US"/>
+        </w:rPr>
+      </w:pPr>
+    </w:p>
+    <w:p>
+      <w:pPr>
+        <w:rPr>
+          <w:b/>
+          <w:bCs/>
+          <w:i/>
+          <w:iCs/>
+          <w:sz w:val="36"/>
+          <w:szCs w:val="36"/>
+          <w:u w:val="single"/>
+          <w:lang w:val="en-US"/>
+        </w:rPr>
+      </w:pPr>
     </w:p>
     <w:p>
       <w:pPr>
@@ -1613,7 +2651,6 @@
                 <w:sz w:val="28"/>
                 <w:szCs w:val="40"/>
               </w:rPr>
-              <w:lastRenderedPageBreak/>
               <w:t>Rating</w:t>
             </w:r>
           </w:p>
@@ -1692,7 +2729,18 @@
                 <w:sz w:val="24"/>
                 <w:szCs w:val="24"/>
               </w:rPr>
-              <w:t>Un articolo, prima di essere visibile all’interno del sistema deve essere prima controllato da un moderatore che prenderà in carico l’articolo. Solo quando il moderatore valuta l’articolo “Valido” sarà reso visibile su Infoblog da tutta l’utenza. Se il moderatore valuta l’articolo “Respinto” allora l’articolo non sarà visibile dall’utenza di Infoblog.</w:t>
+              <w:t xml:space="preserve">Un articolo, prima di essere visibile all’interno del sistema deve essere prima controllato da un moderatore che </w:t>
+            </w:r>
+            <w:r>
+              <w:rPr>
+                <w:bCs/>
+                <w:i/>
+                <w:iCs/>
+                <w:sz w:val="24"/>
+                <w:szCs w:val="24"/>
+              </w:rPr>
+              <w:lastRenderedPageBreak/>
+              <w:t>prenderà in carico l’articolo. Solo quando il moderatore valuta l’articolo “Valido” sarà reso visibile su Infoblog da tutta l’utenza. Se il moderatore valuta l’articolo “Respinto” allora l’articolo non sarà visibile dall’utenza di Infoblog.</w:t>
             </w:r>
           </w:p>
         </w:tc>
@@ -1716,6 +2764,7 @@
                 <w:sz w:val="28"/>
                 <w:szCs w:val="40"/>
               </w:rPr>
+              <w:lastRenderedPageBreak/>
               <w:t>Risultato moderazione</w:t>
             </w:r>
           </w:p>
@@ -1880,8 +2929,6 @@
           <w:u w:val="single"/>
         </w:rPr>
       </w:pPr>
-      <w:bookmarkStart w:id="0" w:name="_GoBack"/>
-      <w:bookmarkEnd w:id="0"/>
     </w:p>
     <w:sectPr>
       <w:pgSz w:w="11906" w:h="16838"/>
@@ -1896,6 +2943,95 @@
 <file path=word/numbering.xml><?xml version="1.0" encoding="utf-8"?>
 <w:numbering xmlns:wpc="http://schemas.microsoft.com/office/word/2010/wordprocessingCanvas" xmlns:cx="http://schemas.microsoft.com/office/drawing/2014/chartex" xmlns:cx1="http://schemas.microsoft.com/office/drawing/2015/9/8/chartex" xmlns:cx2="http://schemas.microsoft.com/office/drawing/2015/10/21/chartex" xmlns:cx3="http://schemas.microsoft.com/office/drawing/2016/5/9/chartex" xmlns:cx4="http://schemas.microsoft.com/office/drawing/2016/5/10/chartex" xmlns:cx5="http://schemas.microsoft.com/office/drawing/2016/5/11/chartex" xmlns:cx6="http://schemas.microsoft.com/office/drawing/2016/5/12/chartex" xmlns:cx7="http://schemas.microsoft.com/office/drawing/2016/5/13/chartex" xmlns:cx8="http://schemas.microsoft.com/office/drawing/2016/5/14/chartex" xmlns:mc="http://schemas.openxmlformats.org/markup-compatibility/2006" xmlns:aink="http://schemas.microsoft.com/office/drawing/2016/ink" xmlns:am3d="http://schemas.microsoft.com/office/drawing/2017/model3d" xmlns:o="urn:schemas-microsoft-com:office:office" xmlns:r="http://schemas.openxmlformats.org/officeDocument/2006/relationships" xmlns:m="http://schemas.openxmlformats.org/officeDocument/2006/math" xmlns:v="urn:schemas-microsoft-com:vml" xmlns:wp14="http://schemas.microsoft.com/office/word/2010/wordprocessingDrawing" xmlns:wp="http://schemas.openxmlformats.org/drawingml/2006/wordprocessingDrawing" xmlns:w10="urn:schemas-microsoft-com:office:word" xmlns:w="http://schemas.openxmlformats.org/wordprocessingml/2006/main" xmlns:w14="http://schemas.microsoft.com/office/word/2010/wordml" xmlns:w15="http://schemas.microsoft.com/office/word/2012/wordml" xmlns:w16cid="http://schemas.microsoft.com/office/word/2016/wordml/cid" xmlns:w16se="http://schemas.microsoft.com/office/word/2015/wordml/symex" xmlns:wpg="http://schemas.microsoft.com/office/word/2010/wordprocessingGroup" xmlns:wpi="http://schemas.microsoft.com/office/word/2010/wordprocessingInk" xmlns:wne="http://schemas.microsoft.com/office/word/2006/wordml" xmlns:wps="http://schemas.microsoft.com/office/word/2010/wordprocessingShape" mc:Ignorable="w14 w15 w16se w16cid wp14">
   <w:abstractNum w:abstractNumId="0" w15:restartNumberingAfterBreak="0">
+    <w:nsid w:val="0C315A30"/>
+    <w:multiLevelType w:val="hybridMultilevel"/>
+    <w:tmpl w:val="4DDC61E4"/>
+    <w:lvl w:ilvl="0" w:tplc="BFEA09E6">
+      <w:start w:val="1"/>
+      <w:numFmt w:val="lowerRoman"/>
+      <w:lvlText w:val="%1."/>
+      <w:lvlJc w:val="right"/>
+      <w:pPr>
+        <w:ind w:left="1440" w:hanging="360"/>
+      </w:pPr>
+      <w:rPr>
+        <w:u w:val="none"/>
+      </w:rPr>
+    </w:lvl>
+    <w:lvl w:ilvl="1" w:tplc="04090019" w:tentative="1">
+      <w:start w:val="1"/>
+      <w:numFmt w:val="lowerLetter"/>
+      <w:lvlText w:val="%2."/>
+      <w:lvlJc w:val="left"/>
+      <w:pPr>
+        <w:ind w:left="1440" w:hanging="360"/>
+      </w:pPr>
+    </w:lvl>
+    <w:lvl w:ilvl="2" w:tplc="0409001B" w:tentative="1">
+      <w:start w:val="1"/>
+      <w:numFmt w:val="lowerRoman"/>
+      <w:lvlText w:val="%3."/>
+      <w:lvlJc w:val="right"/>
+      <w:pPr>
+        <w:ind w:left="2160" w:hanging="180"/>
+      </w:pPr>
+    </w:lvl>
+    <w:lvl w:ilvl="3" w:tplc="0409000F" w:tentative="1">
+      <w:start w:val="1"/>
+      <w:numFmt w:val="decimal"/>
+      <w:lvlText w:val="%4."/>
+      <w:lvlJc w:val="left"/>
+      <w:pPr>
+        <w:ind w:left="2880" w:hanging="360"/>
+      </w:pPr>
+    </w:lvl>
+    <w:lvl w:ilvl="4" w:tplc="04090019" w:tentative="1">
+      <w:start w:val="1"/>
+      <w:numFmt w:val="lowerLetter"/>
+      <w:lvlText w:val="%5."/>
+      <w:lvlJc w:val="left"/>
+      <w:pPr>
+        <w:ind w:left="3600" w:hanging="360"/>
+      </w:pPr>
+    </w:lvl>
+    <w:lvl w:ilvl="5" w:tplc="0409001B" w:tentative="1">
+      <w:start w:val="1"/>
+      <w:numFmt w:val="lowerRoman"/>
+      <w:lvlText w:val="%6."/>
+      <w:lvlJc w:val="right"/>
+      <w:pPr>
+        <w:ind w:left="4320" w:hanging="180"/>
+      </w:pPr>
+    </w:lvl>
+    <w:lvl w:ilvl="6" w:tplc="0409000F" w:tentative="1">
+      <w:start w:val="1"/>
+      <w:numFmt w:val="decimal"/>
+      <w:lvlText w:val="%7."/>
+      <w:lvlJc w:val="left"/>
+      <w:pPr>
+        <w:ind w:left="5040" w:hanging="360"/>
+      </w:pPr>
+    </w:lvl>
+    <w:lvl w:ilvl="7" w:tplc="04090019" w:tentative="1">
+      <w:start w:val="1"/>
+      <w:numFmt w:val="lowerLetter"/>
+      <w:lvlText w:val="%8."/>
+      <w:lvlJc w:val="left"/>
+      <w:pPr>
+        <w:ind w:left="5760" w:hanging="360"/>
+      </w:pPr>
+    </w:lvl>
+    <w:lvl w:ilvl="8" w:tplc="0409001B" w:tentative="1">
+      <w:start w:val="1"/>
+      <w:numFmt w:val="lowerRoman"/>
+      <w:lvlText w:val="%9."/>
+      <w:lvlJc w:val="right"/>
+      <w:pPr>
+        <w:ind w:left="6480" w:hanging="180"/>
+      </w:pPr>
+    </w:lvl>
+  </w:abstractNum>
+  <w:abstractNum w:abstractNumId="1" w15:restartNumberingAfterBreak="0">
     <w:nsid w:val="0C6F402F"/>
     <w:multiLevelType w:val="hybridMultilevel"/>
     <w:tmpl w:val="0EE8180C"/>
@@ -2008,7 +3144,7 @@
       </w:rPr>
     </w:lvl>
   </w:abstractNum>
-  <w:abstractNum w:abstractNumId="1" w15:restartNumberingAfterBreak="0">
+  <w:abstractNum w:abstractNumId="2" w15:restartNumberingAfterBreak="0">
     <w:nsid w:val="12E20AFF"/>
     <w:multiLevelType w:val="hybridMultilevel"/>
     <w:tmpl w:val="218421E6"/>
@@ -2121,7 +3257,7 @@
       </w:rPr>
     </w:lvl>
   </w:abstractNum>
-  <w:abstractNum w:abstractNumId="2" w15:restartNumberingAfterBreak="0">
+  <w:abstractNum w:abstractNumId="3" w15:restartNumberingAfterBreak="0">
     <w:nsid w:val="16FA1EA7"/>
     <w:multiLevelType w:val="hybridMultilevel"/>
     <w:tmpl w:val="361412D6"/>
@@ -2234,7 +3370,7 @@
       </w:rPr>
     </w:lvl>
   </w:abstractNum>
-  <w:abstractNum w:abstractNumId="3" w15:restartNumberingAfterBreak="0">
+  <w:abstractNum w:abstractNumId="4" w15:restartNumberingAfterBreak="0">
     <w:nsid w:val="1B91342C"/>
     <w:multiLevelType w:val="hybridMultilevel"/>
     <w:tmpl w:val="EA987484"/>
@@ -2347,7 +3483,7 @@
       </w:rPr>
     </w:lvl>
   </w:abstractNum>
-  <w:abstractNum w:abstractNumId="4" w15:restartNumberingAfterBreak="0">
+  <w:abstractNum w:abstractNumId="5" w15:restartNumberingAfterBreak="0">
     <w:nsid w:val="21A26D6C"/>
     <w:multiLevelType w:val="hybridMultilevel"/>
     <w:tmpl w:val="02A863AE"/>
@@ -2460,7 +3596,7 @@
       </w:rPr>
     </w:lvl>
   </w:abstractNum>
-  <w:abstractNum w:abstractNumId="5" w15:restartNumberingAfterBreak="0">
+  <w:abstractNum w:abstractNumId="6" w15:restartNumberingAfterBreak="0">
     <w:nsid w:val="292356E3"/>
     <w:multiLevelType w:val="hybridMultilevel"/>
     <w:tmpl w:val="190C1F46"/>
@@ -2573,7 +3709,7 @@
       </w:rPr>
     </w:lvl>
   </w:abstractNum>
-  <w:abstractNum w:abstractNumId="6" w15:restartNumberingAfterBreak="0">
+  <w:abstractNum w:abstractNumId="7" w15:restartNumberingAfterBreak="0">
     <w:nsid w:val="2CD526E6"/>
     <w:multiLevelType w:val="hybridMultilevel"/>
     <w:tmpl w:val="13666F7E"/>
@@ -2686,7 +3822,7 @@
       </w:rPr>
     </w:lvl>
   </w:abstractNum>
-  <w:abstractNum w:abstractNumId="7" w15:restartNumberingAfterBreak="0">
+  <w:abstractNum w:abstractNumId="8" w15:restartNumberingAfterBreak="0">
     <w:nsid w:val="360809A8"/>
     <w:multiLevelType w:val="hybridMultilevel"/>
     <w:tmpl w:val="DABC18EA"/>
@@ -2799,7 +3935,120 @@
       </w:rPr>
     </w:lvl>
   </w:abstractNum>
-  <w:abstractNum w:abstractNumId="8" w15:restartNumberingAfterBreak="0">
+  <w:abstractNum w:abstractNumId="9" w15:restartNumberingAfterBreak="0">
+    <w:nsid w:val="417436C3"/>
+    <w:multiLevelType w:val="hybridMultilevel"/>
+    <w:tmpl w:val="C70A7A66"/>
+    <w:lvl w:ilvl="0" w:tplc="04090001">
+      <w:start w:val="1"/>
+      <w:numFmt w:val="bullet"/>
+      <w:lvlText w:val=""/>
+      <w:lvlJc w:val="left"/>
+      <w:pPr>
+        <w:ind w:left="2136" w:hanging="360"/>
+      </w:pPr>
+      <w:rPr>
+        <w:rFonts w:ascii="Symbol" w:hAnsi="Symbol" w:hint="default"/>
+      </w:rPr>
+    </w:lvl>
+    <w:lvl w:ilvl="1" w:tplc="04090003" w:tentative="1">
+      <w:start w:val="1"/>
+      <w:numFmt w:val="bullet"/>
+      <w:lvlText w:val="o"/>
+      <w:lvlJc w:val="left"/>
+      <w:pPr>
+        <w:ind w:left="2856" w:hanging="360"/>
+      </w:pPr>
+      <w:rPr>
+        <w:rFonts w:ascii="Courier New" w:hAnsi="Courier New" w:cs="Courier New" w:hint="default"/>
+      </w:rPr>
+    </w:lvl>
+    <w:lvl w:ilvl="2" w:tplc="04090005" w:tentative="1">
+      <w:start w:val="1"/>
+      <w:numFmt w:val="bullet"/>
+      <w:lvlText w:val=""/>
+      <w:lvlJc w:val="left"/>
+      <w:pPr>
+        <w:ind w:left="3576" w:hanging="360"/>
+      </w:pPr>
+      <w:rPr>
+        <w:rFonts w:ascii="Wingdings" w:hAnsi="Wingdings" w:hint="default"/>
+      </w:rPr>
+    </w:lvl>
+    <w:lvl w:ilvl="3" w:tplc="04090001" w:tentative="1">
+      <w:start w:val="1"/>
+      <w:numFmt w:val="bullet"/>
+      <w:lvlText w:val=""/>
+      <w:lvlJc w:val="left"/>
+      <w:pPr>
+        <w:ind w:left="4296" w:hanging="360"/>
+      </w:pPr>
+      <w:rPr>
+        <w:rFonts w:ascii="Symbol" w:hAnsi="Symbol" w:hint="default"/>
+      </w:rPr>
+    </w:lvl>
+    <w:lvl w:ilvl="4" w:tplc="04090003" w:tentative="1">
+      <w:start w:val="1"/>
+      <w:numFmt w:val="bullet"/>
+      <w:lvlText w:val="o"/>
+      <w:lvlJc w:val="left"/>
+      <w:pPr>
+        <w:ind w:left="5016" w:hanging="360"/>
+      </w:pPr>
+      <w:rPr>
+        <w:rFonts w:ascii="Courier New" w:hAnsi="Courier New" w:cs="Courier New" w:hint="default"/>
+      </w:rPr>
+    </w:lvl>
+    <w:lvl w:ilvl="5" w:tplc="04090005" w:tentative="1">
+      <w:start w:val="1"/>
+      <w:numFmt w:val="bullet"/>
+      <w:lvlText w:val=""/>
+      <w:lvlJc w:val="left"/>
+      <w:pPr>
+        <w:ind w:left="5736" w:hanging="360"/>
+      </w:pPr>
+      <w:rPr>
+        <w:rFonts w:ascii="Wingdings" w:hAnsi="Wingdings" w:hint="default"/>
+      </w:rPr>
+    </w:lvl>
+    <w:lvl w:ilvl="6" w:tplc="04090001" w:tentative="1">
+      <w:start w:val="1"/>
+      <w:numFmt w:val="bullet"/>
+      <w:lvlText w:val=""/>
+      <w:lvlJc w:val="left"/>
+      <w:pPr>
+        <w:ind w:left="6456" w:hanging="360"/>
+      </w:pPr>
+      <w:rPr>
+        <w:rFonts w:ascii="Symbol" w:hAnsi="Symbol" w:hint="default"/>
+      </w:rPr>
+    </w:lvl>
+    <w:lvl w:ilvl="7" w:tplc="04090003" w:tentative="1">
+      <w:start w:val="1"/>
+      <w:numFmt w:val="bullet"/>
+      <w:lvlText w:val="o"/>
+      <w:lvlJc w:val="left"/>
+      <w:pPr>
+        <w:ind w:left="7176" w:hanging="360"/>
+      </w:pPr>
+      <w:rPr>
+        <w:rFonts w:ascii="Courier New" w:hAnsi="Courier New" w:cs="Courier New" w:hint="default"/>
+      </w:rPr>
+    </w:lvl>
+    <w:lvl w:ilvl="8" w:tplc="04090005" w:tentative="1">
+      <w:start w:val="1"/>
+      <w:numFmt w:val="bullet"/>
+      <w:lvlText w:val=""/>
+      <w:lvlJc w:val="left"/>
+      <w:pPr>
+        <w:ind w:left="7896" w:hanging="360"/>
+      </w:pPr>
+      <w:rPr>
+        <w:rFonts w:ascii="Wingdings" w:hAnsi="Wingdings" w:hint="default"/>
+      </w:rPr>
+    </w:lvl>
+  </w:abstractNum>
+  <w:abstractNum w:abstractNumId="10" w15:restartNumberingAfterBreak="0">
     <w:nsid w:val="43752EDE"/>
     <w:multiLevelType w:val="hybridMultilevel"/>
     <w:tmpl w:val="5C626F02"/>
@@ -2912,7 +4161,7 @@
       </w:rPr>
     </w:lvl>
   </w:abstractNum>
-  <w:abstractNum w:abstractNumId="9" w15:restartNumberingAfterBreak="0">
+  <w:abstractNum w:abstractNumId="11" w15:restartNumberingAfterBreak="0">
     <w:nsid w:val="4D796185"/>
     <w:multiLevelType w:val="hybridMultilevel"/>
     <w:tmpl w:val="C9FAF4EA"/>
@@ -3025,7 +4274,7 @@
       </w:rPr>
     </w:lvl>
   </w:abstractNum>
-  <w:abstractNum w:abstractNumId="10" w15:restartNumberingAfterBreak="0">
+  <w:abstractNum w:abstractNumId="12" w15:restartNumberingAfterBreak="0">
     <w:nsid w:val="62687F07"/>
     <w:multiLevelType w:val="hybridMultilevel"/>
     <w:tmpl w:val="D4682C46"/>
@@ -3050,7 +4299,7 @@
         <w:u w:val="none"/>
       </w:rPr>
     </w:lvl>
-    <w:lvl w:ilvl="2" w:tplc="0409001B" w:tentative="1">
+    <w:lvl w:ilvl="2" w:tplc="0409001B">
       <w:start w:val="1"/>
       <w:numFmt w:val="lowerRoman"/>
       <w:lvlText w:val="%3."/>
@@ -3059,7 +4308,7 @@
         <w:ind w:left="2160" w:hanging="180"/>
       </w:pPr>
     </w:lvl>
-    <w:lvl w:ilvl="3" w:tplc="0409000F" w:tentative="1">
+    <w:lvl w:ilvl="3" w:tplc="0409000F">
       <w:start w:val="1"/>
       <w:numFmt w:val="decimal"/>
       <w:lvlText w:val="%4."/>
@@ -3114,10 +4363,10 @@
       </w:pPr>
     </w:lvl>
   </w:abstractNum>
-  <w:abstractNum w:abstractNumId="11" w15:restartNumberingAfterBreak="0">
+  <w:abstractNum w:abstractNumId="13" w15:restartNumberingAfterBreak="0">
     <w:nsid w:val="65B46801"/>
     <w:multiLevelType w:val="hybridMultilevel"/>
-    <w:tmpl w:val="E2F68732"/>
+    <w:tmpl w:val="6C348E44"/>
     <w:lvl w:ilvl="0" w:tplc="04090001">
       <w:start w:val="1"/>
       <w:numFmt w:val="bullet"/>
@@ -3154,7 +4403,7 @@
         <w:rFonts w:ascii="Wingdings" w:hAnsi="Wingdings" w:hint="default"/>
       </w:rPr>
     </w:lvl>
-    <w:lvl w:ilvl="3" w:tplc="04090001" w:tentative="1">
+    <w:lvl w:ilvl="3" w:tplc="04090001">
       <w:start w:val="1"/>
       <w:numFmt w:val="bullet"/>
       <w:lvlText w:val=""/>
@@ -3227,7 +4476,7 @@
       </w:rPr>
     </w:lvl>
   </w:abstractNum>
-  <w:abstractNum w:abstractNumId="12" w15:restartNumberingAfterBreak="0">
+  <w:abstractNum w:abstractNumId="14" w15:restartNumberingAfterBreak="0">
     <w:nsid w:val="6D675510"/>
     <w:multiLevelType w:val="hybridMultilevel"/>
     <w:tmpl w:val="10CA6012"/>
@@ -3341,43 +4590,49 @@
     </w:lvl>
   </w:abstractNum>
   <w:num w:numId="1">
+    <w:abstractNumId w:val="12"/>
+  </w:num>
+  <w:num w:numId="2">
+    <w:abstractNumId w:val="5"/>
+  </w:num>
+  <w:num w:numId="3">
+    <w:abstractNumId w:val="8"/>
+  </w:num>
+  <w:num w:numId="4">
+    <w:abstractNumId w:val="11"/>
+  </w:num>
+  <w:num w:numId="5">
+    <w:abstractNumId w:val="14"/>
+  </w:num>
+  <w:num w:numId="6">
+    <w:abstractNumId w:val="4"/>
+  </w:num>
+  <w:num w:numId="7">
+    <w:abstractNumId w:val="2"/>
+  </w:num>
+  <w:num w:numId="8">
     <w:abstractNumId w:val="10"/>
   </w:num>
-  <w:num w:numId="2">
-    <w:abstractNumId w:val="4"/>
+  <w:num w:numId="9">
+    <w:abstractNumId w:val="3"/>
   </w:num>
-  <w:num w:numId="3">
+  <w:num w:numId="10">
+    <w:abstractNumId w:val="1"/>
+  </w:num>
+  <w:num w:numId="11">
+    <w:abstractNumId w:val="6"/>
+  </w:num>
+  <w:num w:numId="12">
+    <w:abstractNumId w:val="13"/>
+  </w:num>
+  <w:num w:numId="13">
     <w:abstractNumId w:val="7"/>
   </w:num>
-  <w:num w:numId="4">
+  <w:num w:numId="14">
     <w:abstractNumId w:val="9"/>
   </w:num>
-  <w:num w:numId="5">
-    <w:abstractNumId w:val="12"/>
-  </w:num>
-  <w:num w:numId="6">
-    <w:abstractNumId w:val="3"/>
-  </w:num>
-  <w:num w:numId="7">
-    <w:abstractNumId w:val="1"/>
-  </w:num>
-  <w:num w:numId="8">
-    <w:abstractNumId w:val="8"/>
-  </w:num>
-  <w:num w:numId="9">
-    <w:abstractNumId w:val="2"/>
-  </w:num>
-  <w:num w:numId="10">
+  <w:num w:numId="15">
     <w:abstractNumId w:val="0"/>
-  </w:num>
-  <w:num w:numId="11">
-    <w:abstractNumId w:val="5"/>
-  </w:num>
-  <w:num w:numId="12">
-    <w:abstractNumId w:val="11"/>
-  </w:num>
-  <w:num w:numId="13">
-    <w:abstractNumId w:val="6"/>
   </w:num>
 </w:numbering>
 </file>
@@ -3854,6 +5109,23 @@
       </w:tblBorders>
     </w:tblPr>
   </w:style>
+  <w:style w:type="paragraph" w:customStyle="1" w:styleId="Default">
+    <w:name w:val="Default"/>
+    <w:rsid w:val="00576821"/>
+    <w:pPr>
+      <w:autoSpaceDE w:val="0"/>
+      <w:autoSpaceDN w:val="0"/>
+      <w:adjustRightInd w:val="0"/>
+      <w:spacing w:after="0" w:line="240" w:lineRule="auto"/>
+    </w:pPr>
+    <w:rPr>
+      <w:rFonts w:ascii="Garamond" w:hAnsi="Garamond" w:cs="Garamond"/>
+      <w:color w:val="000000"/>
+      <w:sz w:val="24"/>
+      <w:szCs w:val="24"/>
+      <w:lang w:val="en-US"/>
+    </w:rPr>
+  </w:style>
 </w:styles>
 </file>
 

</xml_diff>

<commit_message>
Revert "Varie aggiunte al SDD"
This reverts commit acfc50ac9aa2f3912a07c9ad547b356f89145caa.
</commit_message>
<xml_diff>
--- a/SDD - System Design Document.docx
+++ b/SDD - System Design Document.docx
@@ -93,33 +93,185 @@
     </w:p>
     <w:p>
       <w:pPr>
-        <w:spacing w:line="360" w:lineRule="auto"/>
+        <w:rPr>
+          <w:sz w:val="24"/>
+          <w:szCs w:val="40"/>
+        </w:rPr>
+      </w:pPr>
+      <w:r>
+        <w:rPr>
+          <w:sz w:val="24"/>
+          <w:szCs w:val="40"/>
+        </w:rPr>
+        <w:t xml:space="preserve">Sul web viaggiano tanti tipi di </w:t>
+      </w:r>
+      <w:r>
+        <w:rPr>
+          <w:sz w:val="24"/>
+          <w:szCs w:val="40"/>
+        </w:rPr>
+        <w:t>informazione, alcune corrette, alcune</w:t>
+      </w:r>
+      <w:r>
+        <w:rPr>
+          <w:sz w:val="24"/>
+          <w:szCs w:val="40"/>
+        </w:rPr>
+        <w:t xml:space="preserve"> errate</w:t>
+      </w:r>
+      <w:r>
+        <w:rPr>
+          <w:sz w:val="24"/>
+          <w:szCs w:val="40"/>
+        </w:rPr>
+        <w:t xml:space="preserve"> o parziali</w:t>
+      </w:r>
+      <w:r>
+        <w:rPr>
+          <w:sz w:val="24"/>
+          <w:szCs w:val="40"/>
+        </w:rPr>
+        <w:t>, pubblicate da varie persone all’interno di community o di blog privati</w:t>
+      </w:r>
+      <w:r>
+        <w:rPr>
+          <w:sz w:val="24"/>
+          <w:szCs w:val="40"/>
+        </w:rPr>
+        <w:t>. Data la grandezza di Internet le informazioni, nella maggior parte dei casi, sono difficili da individuare poiché spesso molti articoli sono scritti da autori sconosciuti. La grande platea si sofferma sulla lettura di blog famosi, molto spesso incompleti e che forniscono informazioni parziali, di conseguenza gli utenti che cercano informazioni più specifiche spesso non riescono ad individuarle e sono costretti a effettuare ricerche estenuanti. In mancanza di una piattaforma comune, gli utenti e gli autori sono costretti a utilizzare strumenti secondari per comunicare, confrontarsi e organizzare eventi per condividere la propria informazione.</w:t>
+      </w:r>
+    </w:p>
+    <w:p>
+      <w:pPr>
+        <w:rPr>
+          <w:sz w:val="24"/>
+          <w:szCs w:val="40"/>
+        </w:rPr>
+      </w:pPr>
+      <w:r>
+        <w:rPr>
+          <w:sz w:val="24"/>
+          <w:szCs w:val="40"/>
+        </w:rPr>
+        <w:t xml:space="preserve">InfoBlog punta a risolvere e a migliorare le problematiche introdotte relative del mondo Informatico, fornendo una piattaforma comune ad utente ed autori per poter comunicare. InfoBlog permetterà agli utenti di poter rimanere aggiornati su articoli veritieri relativi al settore, controllati da specialisti, anche mediante l’inoltro di notifiche riguardante la pubblicazione di articoli da parte di autori seguiti dall’utenza, inoltre, con la possibilità di navigare in una sezione esplora in cui sarà possibile scoprire nuove pubblicazioni da parte di autori e stimolare l’interesse da parte degli utenti per vari argomenti del mondo informatico(es. passando da articoli riguardanti software a articoli riguardante hardware e viceversa).InfoBlog darà la possibilità agli autori di interagire in prima persona con i propri lettori, organizzando eventi in una sezione relativa (ogni evento avrà la presenza di un singolo autore). </w:t>
+      </w:r>
+    </w:p>
+    <w:p>
+      <w:pPr>
+        <w:rPr>
+          <w:sz w:val="24"/>
+          <w:szCs w:val="40"/>
+        </w:rPr>
+      </w:pPr>
+      <w:r>
+        <w:rPr>
+          <w:sz w:val="24"/>
+          <w:szCs w:val="40"/>
+        </w:rPr>
+        <w:t>InfoBlog supporterà le seguenti funzionalità:</w:t>
+      </w:r>
+    </w:p>
+    <w:p>
+      <w:pPr>
+        <w:pStyle w:val="Paragrafoelenco"/>
+        <w:numPr>
+          <w:ilvl w:val="0"/>
+          <w:numId w:val="2"/>
+        </w:numPr>
+        <w:spacing w:after="200" w:line="276" w:lineRule="auto"/>
+        <w:rPr>
+          <w:sz w:val="24"/>
+          <w:szCs w:val="40"/>
+        </w:rPr>
+      </w:pPr>
+      <w:r>
+        <w:rPr>
+          <w:sz w:val="24"/>
+          <w:szCs w:val="40"/>
+        </w:rPr>
+        <w:t>Comunicazione tramite messaggi e commenti tra utenti e autori</w:t>
+      </w:r>
+      <w:r>
+        <w:rPr>
+          <w:sz w:val="24"/>
+          <w:szCs w:val="40"/>
+        </w:rPr>
+        <w:t>.</w:t>
+      </w:r>
+    </w:p>
+    <w:p>
+      <w:pPr>
+        <w:pStyle w:val="Paragrafoelenco"/>
+        <w:numPr>
+          <w:ilvl w:val="0"/>
+          <w:numId w:val="2"/>
+        </w:numPr>
+        <w:spacing w:after="200" w:line="276" w:lineRule="auto"/>
+        <w:rPr>
+          <w:sz w:val="24"/>
+          <w:szCs w:val="40"/>
+        </w:rPr>
+      </w:pPr>
+      <w:r>
+        <w:rPr>
+          <w:sz w:val="24"/>
+          <w:szCs w:val="40"/>
+        </w:rPr>
+        <w:t>Pubblicazione di articoli riguardanti varie problematiche del mondo informatico (hardware, software, algoritmi, ...).</w:t>
+      </w:r>
+    </w:p>
+    <w:p>
+      <w:pPr>
+        <w:pStyle w:val="Paragrafoelenco"/>
+        <w:numPr>
+          <w:ilvl w:val="0"/>
+          <w:numId w:val="2"/>
+        </w:numPr>
+        <w:spacing w:after="200" w:line="276" w:lineRule="auto"/>
+        <w:rPr>
+          <w:sz w:val="24"/>
+          <w:szCs w:val="40"/>
+        </w:rPr>
+      </w:pPr>
+      <w:r>
+        <w:rPr>
+          <w:sz w:val="24"/>
+          <w:szCs w:val="40"/>
+        </w:rPr>
+        <w:t>Particolare enfasi sulla correttezza delle informazioni pubblicate dagli autori da parte di persone specializzate del settore.</w:t>
+      </w:r>
+    </w:p>
+    <w:p>
+      <w:pPr>
+        <w:pStyle w:val="Paragrafoelenco"/>
+        <w:numPr>
+          <w:ilvl w:val="0"/>
+          <w:numId w:val="2"/>
+        </w:numPr>
+        <w:spacing w:after="200" w:line="276" w:lineRule="auto"/>
+        <w:rPr>
+          <w:sz w:val="24"/>
+          <w:szCs w:val="40"/>
+        </w:rPr>
+      </w:pPr>
+      <w:r>
+        <w:rPr>
+          <w:sz w:val="24"/>
+          <w:szCs w:val="40"/>
+        </w:rPr>
+        <w:t>Organizzazione di eventi.</w:t>
+      </w:r>
+    </w:p>
+    <w:p>
+      <w:pPr>
+        <w:spacing w:line="360" w:lineRule="auto"/>
+        <w:ind w:left="720"/>
         <w:rPr>
           <w:sz w:val="36"/>
           <w:szCs w:val="36"/>
-        </w:rPr>
-      </w:pPr>
-      <w:r>
-        <w:rPr>
-          <w:sz w:val="24"/>
-          <w:szCs w:val="40"/>
-        </w:rPr>
-        <w:t>InfoBlog punta a risolvere e a migliorare le problematiche introdotte relative del mondo Informatico, fornendo una piattaforma comune ad utent</w:t>
-      </w:r>
-      <w:r>
-        <w:rPr>
-          <w:sz w:val="24"/>
-          <w:szCs w:val="40"/>
-        </w:rPr>
-        <w:t>i</w:t>
-      </w:r>
-      <w:r>
-        <w:rPr>
-          <w:sz w:val="24"/>
-          <w:szCs w:val="40"/>
-        </w:rPr>
-        <w:t xml:space="preserve"> ed autori per poter comunicare. InfoBlog permetterà agli utenti di poter rimanere aggiornati su articoli veritieri relativi al settore, controllati da specialisti</w:t>
-      </w:r>
+          <w:lang w:val="en-US"/>
+        </w:rPr>
+      </w:pPr>
     </w:p>
     <w:p>
       <w:pPr>
@@ -128,6 +280,7 @@
         <w:rPr>
           <w:sz w:val="36"/>
           <w:szCs w:val="36"/>
+          <w:lang w:val="en-US"/>
         </w:rPr>
       </w:pPr>
     </w:p>
@@ -138,26 +291,7 @@
         <w:rPr>
           <w:sz w:val="36"/>
           <w:szCs w:val="36"/>
-        </w:rPr>
-      </w:pPr>
-    </w:p>
-    <w:p>
-      <w:pPr>
-        <w:spacing w:line="360" w:lineRule="auto"/>
-        <w:ind w:left="720"/>
-        <w:rPr>
-          <w:sz w:val="36"/>
-          <w:szCs w:val="36"/>
-        </w:rPr>
-      </w:pPr>
-    </w:p>
-    <w:p>
-      <w:pPr>
-        <w:spacing w:line="360" w:lineRule="auto"/>
-        <w:ind w:left="720"/>
-        <w:rPr>
-          <w:sz w:val="36"/>
-          <w:szCs w:val="36"/>
+          <w:lang w:val="en-US"/>
         </w:rPr>
       </w:pPr>
     </w:p>
@@ -185,6 +319,7 @@
           <w:szCs w:val="36"/>
           <w:lang w:val="en-US"/>
         </w:rPr>
+        <w:lastRenderedPageBreak/>
         <w:t>Obiettivi di progettazione</w:t>
       </w:r>
     </w:p>
@@ -364,7 +499,6 @@
           <w:szCs w:val="28"/>
           <w:u w:val="single"/>
         </w:rPr>
-        <w:lastRenderedPageBreak/>
         <w:t>Criteri di Performance:</w:t>
       </w:r>
     </w:p>
@@ -428,23 +562,7 @@
           <w:szCs w:val="28"/>
           <w:u w:val="single"/>
         </w:rPr>
-        <w:t xml:space="preserve">Criteri di </w:t>
-      </w:r>
-      <w:r>
-        <w:rPr>
-          <w:sz w:val="28"/>
-          <w:szCs w:val="28"/>
-          <w:u w:val="single"/>
-        </w:rPr>
-        <w:t>Affidabilità</w:t>
-      </w:r>
-      <w:r>
-        <w:rPr>
-          <w:sz w:val="28"/>
-          <w:szCs w:val="28"/>
-          <w:u w:val="single"/>
-        </w:rPr>
-        <w:t>:</w:t>
+        <w:t>Criteri di Affidabilià:</w:t>
       </w:r>
     </w:p>
     <w:p>
@@ -498,21 +616,7 @@
           <w:sz w:val="24"/>
           <w:szCs w:val="24"/>
         </w:rPr>
-        <w:t xml:space="preserve">, nel momento in cui si </w:t>
-      </w:r>
-      <w:r>
-        <w:rPr>
-          <w:sz w:val="24"/>
-          <w:szCs w:val="24"/>
-        </w:rPr>
-        <w:t>prova</w:t>
-      </w:r>
-      <w:r>
-        <w:rPr>
-          <w:sz w:val="24"/>
-          <w:szCs w:val="24"/>
-        </w:rPr>
-        <w:t xml:space="preserve"> ad accedere, se l’utente non è autorizzati, sarà invitato a registrarsi al sistema</w:t>
+        <w:t>, nel momento in cui si provà ad accedere, se l’utente non è autorizzati, sarà invitato a registrarsi al sistema</w:t>
       </w:r>
       <w:r>
         <w:rPr>
@@ -610,6 +714,7 @@
           <w:szCs w:val="28"/>
           <w:u w:val="single"/>
         </w:rPr>
+        <w:lastRenderedPageBreak/>
         <w:t>Criteri di Supportabilità:</w:t>
       </w:r>
     </w:p>
@@ -787,7 +892,6 @@
           <w:sz w:val="28"/>
           <w:szCs w:val="28"/>
         </w:rPr>
-        <w:lastRenderedPageBreak/>
         <w:t>Realizzazione piattaforma:</w:t>
       </w:r>
     </w:p>
@@ -806,21 +910,7 @@
           <w:sz w:val="24"/>
           <w:szCs w:val="24"/>
         </w:rPr>
-        <w:t xml:space="preserve">La piattaforma verrà realizzata come un applicazione web che fornisce ai propri utenti </w:t>
-      </w:r>
-      <w:r>
-        <w:rPr>
-          <w:sz w:val="24"/>
-          <w:szCs w:val="24"/>
-        </w:rPr>
-        <w:t>interfacce</w:t>
-      </w:r>
-      <w:r>
-        <w:rPr>
-          <w:sz w:val="24"/>
-          <w:szCs w:val="24"/>
-        </w:rPr>
-        <w:t xml:space="preserve"> per visualizzare le informazioni.</w:t>
+        <w:t>La piattaforma verrà realizzata come un applicazione web che fornisce ai propri utenti interfaccie per visualizzare le informazioni.</w:t>
       </w:r>
     </w:p>
     <w:p>
@@ -860,21 +950,7 @@
           <w:sz w:val="24"/>
           <w:szCs w:val="24"/>
         </w:rPr>
-        <w:t xml:space="preserve">Il sistema realizzato garantisce il rispetto delle norme vigenti sulla privacy, facendo riferimento al codice per la protezione dei dati personali (noto anche come codice della privacy), emanato con il Decreto legislativo 30 giugno 2003, </w:t>
-      </w:r>
-      <w:r>
-        <w:rPr>
-          <w:sz w:val="24"/>
-          <w:szCs w:val="24"/>
-        </w:rPr>
-        <w:t>n. 196</w:t>
-      </w:r>
-      <w:r>
-        <w:rPr>
-          <w:sz w:val="24"/>
-          <w:szCs w:val="24"/>
-        </w:rPr>
-        <w:t>, in vigore dal 1° gennaio 2004. Le funzionalità del Sistema richiedono operazioni quali la raccolta e la registrazione dei dati degli utenti, quindi implica il trattamento dei dati personali. Nel prodotto software verranno adottate misure di sicurezza volte a impedire gli accessi non autorizzati, i trattamenti non consentiti o non conformi alla Legge</w:t>
+        <w:t>Il sistema realizzato garantisce il rispetto delle norme vigenti sulla privacy, facendo riferimento al codice per la protezione dei dati personali (noto anche come codice della privacy), emanato con il Decreto legislativo 30 giugno 2003, n.196, in vigore dal 1° gennaio 2004. Le funzionalità del Sistema richiedono operazioni quali la raccolta e la registrazione dei dati degli utenti, quindi implica il trattamento dei dati personali. Nel prodotto software verranno adottate misure di sicurezza volte a impedire gli accessi non autorizzati, i trattamenti non consentiti o non conformi alla Legge</w:t>
       </w:r>
     </w:p>
     <w:p>
@@ -975,6 +1051,7 @@
           <w:szCs w:val="32"/>
           <w:lang w:val="en-US"/>
         </w:rPr>
+        <w:lastRenderedPageBreak/>
         <w:t>Riferimenti</w:t>
       </w:r>
     </w:p>
@@ -1128,278 +1205,6 @@
     </w:p>
     <w:p>
       <w:pPr>
-        <w:rPr>
-          <w:sz w:val="24"/>
-          <w:szCs w:val="40"/>
-        </w:rPr>
-      </w:pPr>
-      <w:r>
-        <w:rPr>
-          <w:sz w:val="24"/>
-          <w:szCs w:val="40"/>
-        </w:rPr>
-        <w:t xml:space="preserve">InfoBlog punta a risolvere e a migliorare le problematiche introdotte relative del mondo Informatico, fornendo una piattaforma comune ad utente ed autori per poter comunicare. InfoBlog permetterà agli utenti di poter rimanere aggiornati su articoli veritieri relativi al settore, controllati da specialisti, anche mediante l’inoltro di notifiche riguardante la pubblicazione di articoli da parte di autori seguiti dall’utenza, inoltre, con la possibilità di navigare in una sezione esplora in cui sarà possibile scoprire nuove pubblicazioni da parte di autori e stimolare l’interesse da parte degli utenti per vari argomenti del mondo informatico(es. passando da articoli riguardanti </w:t>
-      </w:r>
-      <w:r>
-        <w:rPr>
-          <w:sz w:val="24"/>
-          <w:szCs w:val="40"/>
-        </w:rPr>
-        <w:lastRenderedPageBreak/>
-        <w:t xml:space="preserve">software a articoli riguardante hardware e viceversa).InfoBlog darà la possibilità agli autori di interagire in prima persona con i propri lettori, organizzando eventi in una sezione relativa (ogni evento avrà la presenza di un singolo autore). </w:t>
-      </w:r>
-    </w:p>
-    <w:p>
-      <w:pPr>
-        <w:rPr>
-          <w:sz w:val="24"/>
-          <w:szCs w:val="40"/>
-        </w:rPr>
-      </w:pPr>
-      <w:r>
-        <w:rPr>
-          <w:sz w:val="24"/>
-          <w:szCs w:val="40"/>
-        </w:rPr>
-        <w:t>InfoBlog supporterà le seguenti funzionalità:</w:t>
-      </w:r>
-    </w:p>
-    <w:p>
-      <w:pPr>
-        <w:pStyle w:val="Paragrafoelenco"/>
-        <w:numPr>
-          <w:ilvl w:val="2"/>
-          <w:numId w:val="1"/>
-        </w:numPr>
-        <w:spacing w:after="200" w:line="276" w:lineRule="auto"/>
-        <w:rPr>
-          <w:sz w:val="24"/>
-          <w:szCs w:val="40"/>
-        </w:rPr>
-      </w:pPr>
-      <w:r>
-        <w:rPr>
-          <w:sz w:val="24"/>
-          <w:szCs w:val="40"/>
-        </w:rPr>
-        <w:t>Comunicazione tramite messaggi e commenti tra utenti e autori</w:t>
-      </w:r>
-      <w:r>
-        <w:rPr>
-          <w:sz w:val="24"/>
-          <w:szCs w:val="40"/>
-        </w:rPr>
-        <w:t>.</w:t>
-      </w:r>
-    </w:p>
-    <w:p>
-      <w:pPr>
-        <w:pStyle w:val="Paragrafoelenco"/>
-        <w:numPr>
-          <w:ilvl w:val="2"/>
-          <w:numId w:val="1"/>
-        </w:numPr>
-        <w:spacing w:after="200" w:line="276" w:lineRule="auto"/>
-        <w:rPr>
-          <w:sz w:val="24"/>
-          <w:szCs w:val="40"/>
-        </w:rPr>
-      </w:pPr>
-      <w:r>
-        <w:rPr>
-          <w:sz w:val="24"/>
-          <w:szCs w:val="40"/>
-        </w:rPr>
-        <w:t>Pubblicazione di articoli riguardanti varie problematiche del mondo informatico (hardware, software, algoritmi, ...).</w:t>
-      </w:r>
-    </w:p>
-    <w:p>
-      <w:pPr>
-        <w:pStyle w:val="Paragrafoelenco"/>
-        <w:numPr>
-          <w:ilvl w:val="2"/>
-          <w:numId w:val="1"/>
-        </w:numPr>
-        <w:spacing w:after="200" w:line="276" w:lineRule="auto"/>
-        <w:rPr>
-          <w:sz w:val="24"/>
-          <w:szCs w:val="40"/>
-        </w:rPr>
-      </w:pPr>
-      <w:r>
-        <w:rPr>
-          <w:sz w:val="24"/>
-          <w:szCs w:val="40"/>
-        </w:rPr>
-        <w:t>Particolare enfasi sulla correttezza delle informazioni pubblicate dagli autori da parte di persone specializzate del settore.</w:t>
-      </w:r>
-    </w:p>
-    <w:p>
-      <w:pPr>
-        <w:pStyle w:val="Paragrafoelenco"/>
-        <w:numPr>
-          <w:ilvl w:val="2"/>
-          <w:numId w:val="1"/>
-        </w:numPr>
-        <w:spacing w:after="200" w:line="276" w:lineRule="auto"/>
-        <w:rPr>
-          <w:sz w:val="24"/>
-          <w:szCs w:val="40"/>
-        </w:rPr>
-      </w:pPr>
-      <w:r>
-        <w:rPr>
-          <w:sz w:val="24"/>
-          <w:szCs w:val="40"/>
-        </w:rPr>
-        <w:t>Organizzazione di eventi.</w:t>
-      </w:r>
-    </w:p>
-    <w:p>
-      <w:pPr>
-        <w:spacing w:after="200" w:line="276" w:lineRule="auto"/>
-        <w:rPr>
-          <w:sz w:val="24"/>
-          <w:szCs w:val="40"/>
-        </w:rPr>
-      </w:pPr>
-      <w:r>
-        <w:rPr>
-          <w:sz w:val="24"/>
-          <w:szCs w:val="40"/>
-        </w:rPr>
-        <w:t xml:space="preserve">L’architettura del sistema si presenta come una </w:t>
-      </w:r>
-      <w:r>
-        <w:rPr>
-          <w:sz w:val="24"/>
-          <w:szCs w:val="40"/>
-        </w:rPr>
-        <w:t>architettura</w:t>
-      </w:r>
-      <w:r>
-        <w:rPr>
-          <w:sz w:val="24"/>
-          <w:szCs w:val="40"/>
-        </w:rPr>
-        <w:t xml:space="preserve"> MVC (Model, View, Control):</w:t>
-      </w:r>
-    </w:p>
-    <w:p>
-      <w:pPr>
-        <w:pStyle w:val="Paragrafoelenco"/>
-        <w:numPr>
-          <w:ilvl w:val="0"/>
-          <w:numId w:val="12"/>
-        </w:numPr>
-        <w:spacing w:after="200" w:line="276" w:lineRule="auto"/>
-        <w:rPr>
-          <w:rFonts w:cstheme="minorHAnsi"/>
-          <w:sz w:val="24"/>
-          <w:szCs w:val="24"/>
-        </w:rPr>
-      </w:pPr>
-      <w:r>
-        <w:rPr>
-          <w:rFonts w:cstheme="minorHAnsi"/>
-          <w:color w:val="222222"/>
-          <w:sz w:val="24"/>
-          <w:szCs w:val="24"/>
-          <w:shd w:val="clear" w:color="auto" w:fill="FFFFFF"/>
-        </w:rPr>
-        <w:t>Manutenibilità</w:t>
-      </w:r>
-      <w:r>
-        <w:rPr>
-          <w:rFonts w:cstheme="minorHAnsi"/>
-          <w:color w:val="222222"/>
-          <w:sz w:val="24"/>
-          <w:szCs w:val="24"/>
-          <w:shd w:val="clear" w:color="auto" w:fill="FFFFFF"/>
-        </w:rPr>
-        <w:t>: Essendo diviso in responsabilità, sviluppi futuri e modifiche saranno più semplici.</w:t>
-      </w:r>
-    </w:p>
-    <w:p>
-      <w:pPr>
-        <w:pStyle w:val="Paragrafoelenco"/>
-        <w:numPr>
-          <w:ilvl w:val="0"/>
-          <w:numId w:val="12"/>
-        </w:numPr>
-        <w:spacing w:after="200" w:line="276" w:lineRule="auto"/>
-        <w:rPr>
-          <w:rFonts w:cstheme="minorHAnsi"/>
-          <w:sz w:val="24"/>
-          <w:szCs w:val="24"/>
-        </w:rPr>
-      </w:pPr>
-      <w:r>
-        <w:rPr>
-          <w:rFonts w:cstheme="minorHAnsi"/>
-          <w:color w:val="222222"/>
-          <w:sz w:val="24"/>
-          <w:szCs w:val="24"/>
-          <w:shd w:val="clear" w:color="auto" w:fill="FFFFFF"/>
-        </w:rPr>
-        <w:t xml:space="preserve">Sviluppo: Lo </w:t>
-      </w:r>
-      <w:r>
-        <w:rPr>
-          <w:rFonts w:cstheme="minorHAnsi"/>
-          <w:color w:val="222222"/>
-          <w:sz w:val="24"/>
-          <w:szCs w:val="24"/>
-          <w:shd w:val="clear" w:color="auto" w:fill="FFFFFF"/>
-        </w:rPr>
-        <w:t>sviluppo</w:t>
-      </w:r>
-      <w:r>
-        <w:rPr>
-          <w:rFonts w:cstheme="minorHAnsi"/>
-          <w:color w:val="222222"/>
-          <w:sz w:val="24"/>
-          <w:szCs w:val="24"/>
-          <w:shd w:val="clear" w:color="auto" w:fill="FFFFFF"/>
-        </w:rPr>
-        <w:t xml:space="preserve"> dell’applicazione diventa rapido, in quanto diventa più facile collaborare e lavorare di gruppo.</w:t>
-      </w:r>
-    </w:p>
-    <w:p>
-      <w:pPr>
-        <w:spacing w:after="200" w:line="276" w:lineRule="auto"/>
-        <w:ind w:left="1068"/>
-        <w:rPr>
-          <w:rFonts w:cstheme="minorHAnsi"/>
-          <w:sz w:val="24"/>
-          <w:szCs w:val="24"/>
-        </w:rPr>
-      </w:pPr>
-    </w:p>
-    <w:p>
-      <w:pPr>
-        <w:spacing w:after="200" w:line="276" w:lineRule="auto"/>
-        <w:ind w:left="1068"/>
-        <w:rPr>
-          <w:rFonts w:cstheme="minorHAnsi"/>
-          <w:sz w:val="24"/>
-          <w:szCs w:val="24"/>
-        </w:rPr>
-      </w:pPr>
-    </w:p>
-    <w:p>
-      <w:pPr>
-        <w:spacing w:after="200" w:line="276" w:lineRule="auto"/>
-        <w:ind w:left="1068"/>
-        <w:rPr>
-          <w:rFonts w:cstheme="minorHAnsi"/>
-          <w:sz w:val="24"/>
-          <w:szCs w:val="24"/>
-        </w:rPr>
-      </w:pPr>
-    </w:p>
-    <w:p>
-      <w:pPr>
         <w:pStyle w:val="Paragrafoelenco"/>
         <w:numPr>
           <w:ilvl w:val="1"/>
@@ -1427,497 +1232,6 @@
     </w:p>
     <w:p>
       <w:pPr>
-        <w:spacing w:line="360" w:lineRule="auto"/>
-        <w:ind w:left="708"/>
-        <w:rPr>
-          <w:sz w:val="24"/>
-          <w:szCs w:val="24"/>
-        </w:rPr>
-      </w:pPr>
-      <w:r>
-        <w:rPr>
-          <w:sz w:val="24"/>
-          <w:szCs w:val="24"/>
-        </w:rPr>
-        <w:t>Per realizzare il sistema I</w:t>
-      </w:r>
-      <w:r>
-        <w:rPr>
-          <w:sz w:val="24"/>
-          <w:szCs w:val="24"/>
-        </w:rPr>
-        <w:t xml:space="preserve">nfoblog è stato utilizzato lo stile a tre stati in versione </w:t>
-      </w:r>
-      <w:r>
-        <w:rPr>
-          <w:sz w:val="24"/>
-          <w:szCs w:val="24"/>
-        </w:rPr>
-        <w:t>MVC. I tre strati si occupano di:</w:t>
-      </w:r>
-    </w:p>
-    <w:p>
-      <w:pPr>
-        <w:pStyle w:val="Paragrafoelenco"/>
-        <w:numPr>
-          <w:ilvl w:val="0"/>
-          <w:numId w:val="14"/>
-        </w:numPr>
-        <w:spacing w:line="360" w:lineRule="auto"/>
-        <w:rPr>
-          <w:sz w:val="24"/>
-          <w:szCs w:val="24"/>
-        </w:rPr>
-      </w:pPr>
-      <w:r>
-        <w:rPr>
-          <w:i/>
-          <w:iCs/>
-          <w:sz w:val="24"/>
-          <w:szCs w:val="24"/>
-        </w:rPr>
-        <w:t>View</w:t>
-      </w:r>
-      <w:r>
-        <w:rPr>
-          <w:sz w:val="24"/>
-          <w:szCs w:val="24"/>
-        </w:rPr>
-        <w:t>:</w:t>
-      </w:r>
-      <w:r>
-        <w:rPr>
-          <w:sz w:val="24"/>
-          <w:szCs w:val="24"/>
-        </w:rPr>
-        <w:t xml:space="preserve"> </w:t>
-      </w:r>
-    </w:p>
-    <w:p>
-      <w:pPr>
-        <w:pStyle w:val="Paragrafoelenco"/>
-        <w:spacing w:line="360" w:lineRule="auto"/>
-        <w:ind w:left="2136"/>
-        <w:rPr>
-          <w:sz w:val="24"/>
-          <w:szCs w:val="24"/>
-        </w:rPr>
-      </w:pPr>
-      <w:r>
-        <w:rPr>
-          <w:sz w:val="24"/>
-          <w:szCs w:val="24"/>
-        </w:rPr>
-        <w:t>include tutti le interfacce grafiche per permettere all’utente di poter interagire con il sistema, più in generale i suoi boundary objects.</w:t>
-      </w:r>
-    </w:p>
-    <w:p>
-      <w:pPr>
-        <w:pStyle w:val="Paragrafoelenco"/>
-        <w:numPr>
-          <w:ilvl w:val="0"/>
-          <w:numId w:val="14"/>
-        </w:numPr>
-        <w:spacing w:line="360" w:lineRule="auto"/>
-        <w:rPr>
-          <w:sz w:val="24"/>
-          <w:szCs w:val="24"/>
-        </w:rPr>
-      </w:pPr>
-      <w:r>
-        <w:rPr>
-          <w:i/>
-          <w:iCs/>
-          <w:sz w:val="24"/>
-          <w:szCs w:val="24"/>
-        </w:rPr>
-        <w:t>Controller</w:t>
-      </w:r>
-      <w:r>
-        <w:rPr>
-          <w:sz w:val="24"/>
-          <w:szCs w:val="24"/>
-        </w:rPr>
-        <w:t xml:space="preserve">: </w:t>
-      </w:r>
-    </w:p>
-    <w:p>
-      <w:pPr>
-        <w:pStyle w:val="Paragrafoelenco"/>
-        <w:spacing w:line="360" w:lineRule="auto"/>
-        <w:ind w:left="2136"/>
-        <w:rPr>
-          <w:sz w:val="24"/>
-          <w:szCs w:val="24"/>
-        </w:rPr>
-      </w:pPr>
-      <w:r>
-        <w:rPr>
-          <w:sz w:val="24"/>
-          <w:szCs w:val="24"/>
-        </w:rPr>
-        <w:t>Si occupa della gestione della logica di business.</w:t>
-      </w:r>
-    </w:p>
-    <w:p>
-      <w:pPr>
-        <w:pStyle w:val="Paragrafoelenco"/>
-        <w:numPr>
-          <w:ilvl w:val="0"/>
-          <w:numId w:val="14"/>
-        </w:numPr>
-        <w:spacing w:line="360" w:lineRule="auto"/>
-        <w:rPr>
-          <w:sz w:val="24"/>
-          <w:szCs w:val="24"/>
-        </w:rPr>
-      </w:pPr>
-      <w:r>
-        <w:rPr>
-          <w:sz w:val="24"/>
-          <w:szCs w:val="24"/>
-        </w:rPr>
-        <w:t>Model:</w:t>
-      </w:r>
-    </w:p>
-    <w:p>
-      <w:pPr>
-        <w:pStyle w:val="Paragrafoelenco"/>
-        <w:spacing w:line="360" w:lineRule="auto"/>
-        <w:ind w:left="2136"/>
-        <w:rPr>
-          <w:sz w:val="24"/>
-          <w:szCs w:val="24"/>
-        </w:rPr>
-      </w:pPr>
-      <w:r>
-        <w:rPr>
-          <w:sz w:val="24"/>
-          <w:szCs w:val="24"/>
-        </w:rPr>
-        <w:t>Permettere di effettuare la memorizzazione degli oggetti persistenti tramite DBMS.</w:t>
-      </w:r>
-    </w:p>
-    <w:p>
-      <w:pPr>
-        <w:spacing w:line="360" w:lineRule="auto"/>
-        <w:rPr>
-          <w:sz w:val="24"/>
-          <w:szCs w:val="24"/>
-        </w:rPr>
-      </w:pPr>
-      <w:r>
-        <w:rPr>
-          <w:noProof/>
-        </w:rPr>
-        <w:lastRenderedPageBreak/>
-        <w:drawing>
-          <wp:inline distT="0" distB="0" distL="0" distR="0" wp14:anchorId="01418E71" wp14:editId="0DC1D4BF">
-            <wp:extent cx="6120130" cy="4908550"/>
-            <wp:effectExtent l="0" t="0" r="0" b="6350"/>
-            <wp:docPr id="4" name="Immagine 4"/>
-            <wp:cNvGraphicFramePr>
-              <a:graphicFrameLocks xmlns:a="http://schemas.openxmlformats.org/drawingml/2006/main" noChangeAspect="1"/>
-            </wp:cNvGraphicFramePr>
-            <a:graphic xmlns:a="http://schemas.openxmlformats.org/drawingml/2006/main">
-              <a:graphicData uri="http://schemas.openxmlformats.org/drawingml/2006/picture">
-                <pic:pic xmlns:pic="http://schemas.openxmlformats.org/drawingml/2006/picture">
-                  <pic:nvPicPr>
-                    <pic:cNvPr id="0" name="Picture 4"/>
-                    <pic:cNvPicPr>
-                      <a:picLocks noChangeAspect="1" noChangeArrowheads="1"/>
-                    </pic:cNvPicPr>
-                  </pic:nvPicPr>
-                  <pic:blipFill>
-                    <a:blip r:embed="rId5">
-                      <a:extLst>
-                        <a:ext uri="{28A0092B-C50C-407E-A947-70E740481C1C}">
-                          <a14:useLocalDpi xmlns:a14="http://schemas.microsoft.com/office/drawing/2010/main" val="0"/>
-                        </a:ext>
-                      </a:extLst>
-                    </a:blip>
-                    <a:srcRect/>
-                    <a:stretch>
-                      <a:fillRect/>
-                    </a:stretch>
-                  </pic:blipFill>
-                  <pic:spPr bwMode="auto">
-                    <a:xfrm>
-                      <a:off x="0" y="0"/>
-                      <a:ext cx="6120130" cy="4908550"/>
-                    </a:xfrm>
-                    <a:prstGeom prst="rect">
-                      <a:avLst/>
-                    </a:prstGeom>
-                    <a:noFill/>
-                    <a:ln>
-                      <a:noFill/>
-                    </a:ln>
-                  </pic:spPr>
-                </pic:pic>
-              </a:graphicData>
-            </a:graphic>
-          </wp:inline>
-        </w:drawing>
-      </w:r>
-    </w:p>
-    <w:p>
-      <w:pPr>
-        <w:pStyle w:val="Paragrafoelenco"/>
-        <w:spacing w:line="360" w:lineRule="auto"/>
-        <w:ind w:left="1416" w:hanging="1326"/>
-        <w:rPr>
-          <w:sz w:val="24"/>
-          <w:szCs w:val="24"/>
-        </w:rPr>
-      </w:pPr>
-    </w:p>
-    <w:p>
-      <w:pPr>
-        <w:pStyle w:val="Paragrafoelenco"/>
-        <w:spacing w:line="360" w:lineRule="auto"/>
-        <w:ind w:left="1416" w:hanging="1326"/>
-        <w:rPr>
-          <w:sz w:val="24"/>
-          <w:szCs w:val="24"/>
-        </w:rPr>
-      </w:pPr>
-    </w:p>
-    <w:p>
-      <w:pPr>
-        <w:pStyle w:val="Paragrafoelenco"/>
-        <w:spacing w:line="360" w:lineRule="auto"/>
-        <w:ind w:left="1416" w:hanging="1326"/>
-        <w:rPr>
-          <w:sz w:val="24"/>
-          <w:szCs w:val="24"/>
-        </w:rPr>
-      </w:pPr>
-      <w:r>
-        <w:rPr>
-          <w:sz w:val="24"/>
-          <w:szCs w:val="24"/>
-        </w:rPr>
-        <w:t>Il sistema Infoblog avrà le seguenti gestioni:</w:t>
-      </w:r>
-    </w:p>
-    <w:p>
-      <w:pPr>
-        <w:pStyle w:val="Paragrafoelenco"/>
-        <w:numPr>
-          <w:ilvl w:val="1"/>
-          <w:numId w:val="12"/>
-        </w:numPr>
-        <w:spacing w:line="360" w:lineRule="auto"/>
-        <w:ind w:left="1800" w:hanging="348"/>
-        <w:rPr>
-          <w:sz w:val="24"/>
-          <w:szCs w:val="24"/>
-        </w:rPr>
-      </w:pPr>
-      <w:r>
-        <w:rPr>
-          <w:sz w:val="24"/>
-          <w:szCs w:val="24"/>
-        </w:rPr>
-        <w:t>Articolo Management:</w:t>
-      </w:r>
-    </w:p>
-    <w:p>
-      <w:pPr>
-        <w:pStyle w:val="Paragrafoelenco"/>
-        <w:spacing w:line="360" w:lineRule="auto"/>
-        <w:ind w:left="2148"/>
-        <w:rPr>
-          <w:sz w:val="24"/>
-          <w:szCs w:val="24"/>
-        </w:rPr>
-      </w:pPr>
-      <w:r>
-        <w:rPr>
-          <w:sz w:val="24"/>
-          <w:szCs w:val="24"/>
-        </w:rPr>
-        <w:t>Serie di funzionalità per permettere la pubblicazione e moderazioni di articoli</w:t>
-      </w:r>
-    </w:p>
-    <w:p>
-      <w:pPr>
-        <w:pStyle w:val="Paragrafoelenco"/>
-        <w:numPr>
-          <w:ilvl w:val="1"/>
-          <w:numId w:val="12"/>
-        </w:numPr>
-        <w:spacing w:line="360" w:lineRule="auto"/>
-        <w:ind w:left="1800"/>
-        <w:rPr>
-          <w:sz w:val="24"/>
-          <w:szCs w:val="24"/>
-        </w:rPr>
-      </w:pPr>
-      <w:r>
-        <w:rPr>
-          <w:sz w:val="24"/>
-          <w:szCs w:val="24"/>
-        </w:rPr>
-        <w:t>Autenticazione Management:</w:t>
-      </w:r>
-    </w:p>
-    <w:p>
-      <w:pPr>
-        <w:pStyle w:val="Paragrafoelenco"/>
-        <w:spacing w:line="360" w:lineRule="auto"/>
-        <w:ind w:left="2148"/>
-        <w:rPr>
-          <w:sz w:val="24"/>
-          <w:szCs w:val="24"/>
-        </w:rPr>
-      </w:pPr>
-      <w:r>
-        <w:rPr>
-          <w:sz w:val="24"/>
-          <w:szCs w:val="24"/>
-        </w:rPr>
-        <w:t>Serie di funzionalità per permettere il login e la registrazione al sistema</w:t>
-      </w:r>
-    </w:p>
-    <w:p>
-      <w:pPr>
-        <w:pStyle w:val="Paragrafoelenco"/>
-        <w:numPr>
-          <w:ilvl w:val="1"/>
-          <w:numId w:val="12"/>
-        </w:numPr>
-        <w:spacing w:line="360" w:lineRule="auto"/>
-        <w:ind w:left="1800"/>
-        <w:rPr>
-          <w:sz w:val="24"/>
-          <w:szCs w:val="24"/>
-        </w:rPr>
-      </w:pPr>
-      <w:r>
-        <w:rPr>
-          <w:sz w:val="24"/>
-          <w:szCs w:val="24"/>
-        </w:rPr>
-        <w:t>Eventi Management:</w:t>
-      </w:r>
-    </w:p>
-    <w:p>
-      <w:pPr>
-        <w:pStyle w:val="Paragrafoelenco"/>
-        <w:spacing w:line="360" w:lineRule="auto"/>
-        <w:ind w:left="2148"/>
-        <w:rPr>
-          <w:sz w:val="24"/>
-          <w:szCs w:val="24"/>
-        </w:rPr>
-      </w:pPr>
-      <w:r>
-        <w:rPr>
-          <w:sz w:val="24"/>
-          <w:szCs w:val="24"/>
-        </w:rPr>
-        <w:t>Se</w:t>
-      </w:r>
-      <w:r>
-        <w:rPr>
-          <w:sz w:val="24"/>
-          <w:szCs w:val="24"/>
-        </w:rPr>
-        <w:t>rie di funzionalità per permettere la creazione, pubblicazione o cancellazione di eventi.</w:t>
-      </w:r>
-    </w:p>
-    <w:p>
-      <w:pPr>
-        <w:pStyle w:val="Paragrafoelenco"/>
-        <w:numPr>
-          <w:ilvl w:val="1"/>
-          <w:numId w:val="12"/>
-        </w:numPr>
-        <w:spacing w:line="360" w:lineRule="auto"/>
-        <w:ind w:left="1800"/>
-        <w:rPr>
-          <w:sz w:val="24"/>
-          <w:szCs w:val="24"/>
-        </w:rPr>
-      </w:pPr>
-      <w:r>
-        <w:rPr>
-          <w:sz w:val="24"/>
-          <w:szCs w:val="24"/>
-        </w:rPr>
-        <w:t>Alleato Management:</w:t>
-      </w:r>
-    </w:p>
-    <w:p>
-      <w:pPr>
-        <w:pStyle w:val="Paragrafoelenco"/>
-        <w:spacing w:line="360" w:lineRule="auto"/>
-        <w:ind w:left="2148"/>
-        <w:rPr>
-          <w:sz w:val="24"/>
-          <w:szCs w:val="24"/>
-        </w:rPr>
-      </w:pPr>
-      <w:r>
-        <w:rPr>
-          <w:sz w:val="24"/>
-          <w:szCs w:val="24"/>
-        </w:rPr>
-        <w:t xml:space="preserve">Serie di funzionalità per </w:t>
-      </w:r>
-      <w:r>
-        <w:rPr>
-          <w:sz w:val="24"/>
-          <w:szCs w:val="24"/>
-        </w:rPr>
-        <w:t>permettere la visualizzazione, cancellazione e caricamento di file.</w:t>
-      </w:r>
-    </w:p>
-    <w:p>
-      <w:pPr>
-        <w:pStyle w:val="Paragrafoelenco"/>
-        <w:numPr>
-          <w:ilvl w:val="1"/>
-          <w:numId w:val="12"/>
-        </w:numPr>
-        <w:spacing w:line="360" w:lineRule="auto"/>
-        <w:ind w:left="1800"/>
-        <w:rPr>
-          <w:sz w:val="24"/>
-          <w:szCs w:val="24"/>
-        </w:rPr>
-      </w:pPr>
-      <w:r>
-        <w:rPr>
-          <w:sz w:val="24"/>
-          <w:szCs w:val="24"/>
-        </w:rPr>
-        <w:lastRenderedPageBreak/>
-        <w:t>Profilo Management:</w:t>
-      </w:r>
-    </w:p>
-    <w:p>
-      <w:pPr>
-        <w:pStyle w:val="Paragrafoelenco"/>
-        <w:spacing w:line="360" w:lineRule="auto"/>
-        <w:ind w:left="2148"/>
-        <w:rPr>
-          <w:sz w:val="24"/>
-          <w:szCs w:val="24"/>
-        </w:rPr>
-      </w:pPr>
-      <w:r>
-        <w:rPr>
-          <w:sz w:val="24"/>
-          <w:szCs w:val="24"/>
-        </w:rPr>
-        <w:t>Serie di funzionalità per permettere la modifica dei propri dati del profilo personale.</w:t>
-      </w:r>
-    </w:p>
-    <w:p>
-      <w:pPr>
         <w:pStyle w:val="Paragrafoelenco"/>
         <w:numPr>
           <w:ilvl w:val="1"/>
@@ -1983,127 +1297,10 @@
           <w:bCs/>
           <w:sz w:val="32"/>
           <w:szCs w:val="32"/>
-        </w:rPr>
-      </w:pPr>
-      <w:r>
-        <w:rPr>
-          <w:b/>
-          <w:bCs/>
-          <w:sz w:val="32"/>
-          <w:szCs w:val="32"/>
-        </w:rPr>
-        <w:t xml:space="preserve">Controllo </w:t>
-      </w:r>
-      <w:r>
-        <w:rPr>
-          <w:b/>
-          <w:bCs/>
-          <w:sz w:val="32"/>
-          <w:szCs w:val="32"/>
-        </w:rPr>
-        <w:t xml:space="preserve">degli </w:t>
-      </w:r>
-      <w:r>
-        <w:rPr>
-          <w:b/>
-          <w:bCs/>
-          <w:sz w:val="32"/>
-          <w:szCs w:val="32"/>
-        </w:rPr>
-        <w:t>accessi e sicurezza</w:t>
-      </w:r>
-    </w:p>
-    <w:p>
-      <w:pPr>
-        <w:pStyle w:val="Paragrafoelenco"/>
-        <w:numPr>
-          <w:ilvl w:val="1"/>
-          <w:numId w:val="1"/>
-        </w:numPr>
-        <w:spacing w:line="360" w:lineRule="auto"/>
-        <w:rPr>
-          <w:b/>
-          <w:bCs/>
-          <w:sz w:val="32"/>
-          <w:szCs w:val="32"/>
-        </w:rPr>
-      </w:pPr>
-      <w:r>
-        <w:rPr>
-          <w:b/>
-          <w:bCs/>
-          <w:sz w:val="32"/>
-          <w:szCs w:val="32"/>
-        </w:rPr>
-        <w:t>Controllo flusso globale del s</w:t>
-      </w:r>
-      <w:r>
-        <w:rPr>
-          <w:b/>
-          <w:bCs/>
-          <w:sz w:val="32"/>
-          <w:szCs w:val="32"/>
-        </w:rPr>
-        <w:t>istema</w:t>
-      </w:r>
-    </w:p>
-    <w:p>
-      <w:pPr>
-        <w:pStyle w:val="Default"/>
-        <w:ind w:left="720"/>
-        <w:rPr>
-          <w:rFonts w:asciiTheme="minorHAnsi" w:hAnsiTheme="minorHAnsi" w:cstheme="minorHAnsi"/>
-          <w:lang w:val="it-IT"/>
-        </w:rPr>
-      </w:pPr>
-      <w:r>
-        <w:rPr>
-          <w:rFonts w:asciiTheme="minorHAnsi" w:hAnsiTheme="minorHAnsi" w:cstheme="minorHAnsi"/>
-          <w:lang w:val="it-IT"/>
-        </w:rPr>
-        <w:t xml:space="preserve">Il sistema è caratterizzato da un sito web accessibile da browser e da un WebServer, attivo 24h, che deve provvedere a gestire gli accessi concorrenti da parte degli utenti. Quando un utente fa il log in e sottomette i propri dati, vi è un accesso al DB per il controllo dell’esistenza dell’utente. Dopo la conferma, l’utente può accedere a diverse operazioni messe a disposizione dal sistema. Ogni operazione è indipendente dalle altre ed è attivabile dalla pressione di un bottone (onClick). </w:t>
-      </w:r>
-    </w:p>
-    <w:p>
-      <w:pPr>
-        <w:pStyle w:val="Paragrafoelenco"/>
-        <w:spacing w:line="360" w:lineRule="auto"/>
-        <w:rPr>
-          <w:rFonts w:cstheme="minorHAnsi"/>
-          <w:sz w:val="24"/>
-          <w:szCs w:val="24"/>
-        </w:rPr>
-      </w:pPr>
-      <w:r>
-        <w:rPr>
-          <w:rFonts w:cstheme="minorHAnsi"/>
-          <w:sz w:val="24"/>
-          <w:szCs w:val="24"/>
-        </w:rPr>
-        <w:t>Il controllo del flusso viene gestito da Java Servlets che, interagendo con il client, svolgono le varie operazioni. Il server smista ogni nuova richiesta alla classe java adeguata, inoltrando poi la risposta al client sotto forma di JSP compilata in file HTML.</w:t>
-      </w:r>
-    </w:p>
-    <w:p>
-      <w:pPr>
-        <w:pStyle w:val="Paragrafoelenco"/>
-        <w:spacing w:line="360" w:lineRule="auto"/>
-        <w:rPr>
-          <w:rFonts w:cstheme="minorHAnsi"/>
-          <w:b/>
-          <w:bCs/>
-          <w:sz w:val="36"/>
-          <w:szCs w:val="36"/>
-        </w:rPr>
-      </w:pPr>
-    </w:p>
-    <w:p>
-      <w:pPr>
-        <w:pStyle w:val="Paragrafoelenco"/>
-        <w:numPr>
-          <w:ilvl w:val="1"/>
-          <w:numId w:val="1"/>
-        </w:numPr>
-        <w:spacing w:line="360" w:lineRule="auto"/>
+          <w:lang w:val="en-US"/>
+        </w:rPr>
+      </w:pPr>
+      <w:r>
         <w:rPr>
           <w:b/>
           <w:bCs/>
@@ -2111,8 +1308,17 @@
           <w:szCs w:val="32"/>
           <w:lang w:val="en-US"/>
         </w:rPr>
-      </w:pPr>
-      <w:r>
+        <w:t>Controllo accessi e sicurezza</w:t>
+      </w:r>
+    </w:p>
+    <w:p>
+      <w:pPr>
+        <w:pStyle w:val="Paragrafoelenco"/>
+        <w:numPr>
+          <w:ilvl w:val="1"/>
+          <w:numId w:val="1"/>
+        </w:numPr>
+        <w:spacing w:line="360" w:lineRule="auto"/>
         <w:rPr>
           <w:b/>
           <w:bCs/>
@@ -2120,8 +1326,7 @@
           <w:szCs w:val="32"/>
           <w:lang w:val="en-US"/>
         </w:rPr>
-        <w:t>Condizioni</w:t>
-      </w:r>
+      </w:pPr>
       <w:r>
         <w:rPr>
           <w:b/>
@@ -2130,189 +1335,45 @@
           <w:szCs w:val="32"/>
           <w:lang w:val="en-US"/>
         </w:rPr>
-        <w:t xml:space="preserve"> limite</w:t>
-      </w:r>
-    </w:p>
-    <w:p>
-      <w:pPr>
-        <w:pStyle w:val="Default"/>
-        <w:ind w:left="708"/>
-        <w:rPr>
-          <w:rFonts w:asciiTheme="minorHAnsi" w:hAnsiTheme="minorHAnsi" w:cstheme="minorHAnsi"/>
-          <w:lang w:val="it-IT"/>
-        </w:rPr>
-      </w:pPr>
-      <w:r>
-        <w:rPr>
-          <w:rFonts w:asciiTheme="minorHAnsi" w:hAnsiTheme="minorHAnsi" w:cstheme="minorHAnsi"/>
-          <w:lang w:val="it-IT"/>
-        </w:rPr>
-        <w:t xml:space="preserve">Le condizioni limite riguardano l’accensione e lo spegnimento del sistema per il solo lato Server. </w:t>
-      </w:r>
-    </w:p>
-    <w:p>
-      <w:pPr>
-        <w:pStyle w:val="Default"/>
-        <w:ind w:left="708"/>
-        <w:rPr>
-          <w:rFonts w:asciiTheme="minorHAnsi" w:hAnsiTheme="minorHAnsi" w:cstheme="minorHAnsi"/>
-          <w:lang w:val="it-IT"/>
-        </w:rPr>
-      </w:pPr>
-    </w:p>
-    <w:p>
-      <w:pPr>
-        <w:pStyle w:val="Default"/>
-        <w:ind w:left="708"/>
-        <w:rPr>
-          <w:rFonts w:asciiTheme="minorHAnsi" w:hAnsiTheme="minorHAnsi" w:cstheme="minorHAnsi"/>
-          <w:b/>
-          <w:bCs/>
-          <w:lang w:val="it-IT"/>
-        </w:rPr>
-      </w:pPr>
-      <w:r>
-        <w:rPr>
-          <w:rFonts w:asciiTheme="minorHAnsi" w:hAnsiTheme="minorHAnsi" w:cstheme="minorHAnsi"/>
-          <w:b/>
-          <w:bCs/>
-          <w:lang w:val="it-IT"/>
-        </w:rPr>
-        <w:t xml:space="preserve">2.7.1 Avvio del sistema </w:t>
-      </w:r>
-    </w:p>
-    <w:p>
-      <w:pPr>
-        <w:pStyle w:val="Default"/>
-        <w:ind w:left="708" w:firstLine="708"/>
-        <w:rPr>
-          <w:rFonts w:asciiTheme="minorHAnsi" w:hAnsiTheme="minorHAnsi" w:cstheme="minorHAnsi"/>
-          <w:lang w:val="it-IT"/>
-        </w:rPr>
-      </w:pPr>
-      <w:r>
-        <w:rPr>
-          <w:rFonts w:asciiTheme="minorHAnsi" w:hAnsiTheme="minorHAnsi" w:cstheme="minorHAnsi"/>
-          <w:lang w:val="it-IT"/>
-        </w:rPr>
-        <w:t xml:space="preserve">Il sistema dopo essersi avviato presenta un’interfaccia ai client. </w:t>
-      </w:r>
-    </w:p>
-    <w:p>
-      <w:pPr>
-        <w:pStyle w:val="Default"/>
-        <w:ind w:left="708"/>
-        <w:rPr>
-          <w:rFonts w:asciiTheme="minorHAnsi" w:hAnsiTheme="minorHAnsi" w:cstheme="minorHAnsi"/>
-          <w:lang w:val="it-IT"/>
-        </w:rPr>
-      </w:pPr>
-    </w:p>
-    <w:p>
-      <w:pPr>
-        <w:pStyle w:val="Default"/>
-        <w:ind w:left="708"/>
-        <w:rPr>
-          <w:rFonts w:asciiTheme="minorHAnsi" w:hAnsiTheme="minorHAnsi" w:cstheme="minorHAnsi"/>
-          <w:lang w:val="it-IT"/>
-        </w:rPr>
-      </w:pPr>
-      <w:r>
-        <w:rPr>
-          <w:rFonts w:asciiTheme="minorHAnsi" w:hAnsiTheme="minorHAnsi" w:cstheme="minorHAnsi"/>
-          <w:b/>
-          <w:bCs/>
-          <w:lang w:val="it-IT"/>
-        </w:rPr>
-        <w:t xml:space="preserve">2.7.2 Terminazione del sistema </w:t>
-      </w:r>
-    </w:p>
-    <w:p>
-      <w:pPr>
-        <w:pStyle w:val="Default"/>
-        <w:ind w:left="1416"/>
-        <w:rPr>
-          <w:rFonts w:asciiTheme="minorHAnsi" w:hAnsiTheme="minorHAnsi" w:cstheme="minorHAnsi"/>
-          <w:lang w:val="it-IT"/>
-        </w:rPr>
-      </w:pPr>
-      <w:r>
-        <w:rPr>
-          <w:rFonts w:asciiTheme="minorHAnsi" w:hAnsiTheme="minorHAnsi" w:cstheme="minorHAnsi"/>
-          <w:lang w:val="it-IT"/>
-        </w:rPr>
-        <w:t xml:space="preserve">Prima della disattivazione del sistema verranno disconnessi tutti i client connessi al sistema. Per non incorrere in problemi basta spegnere il server tramite riga di comando. Non vi saranno problemi circa la gestione dei database poiché </w:t>
-      </w:r>
-      <w:r>
-        <w:rPr>
-          <w:rFonts w:asciiTheme="minorHAnsi" w:hAnsiTheme="minorHAnsi" w:cstheme="minorHAnsi"/>
-          <w:lang w:val="it-IT"/>
-        </w:rPr>
-        <w:t>è gestito dal DBMS.</w:t>
-      </w:r>
-    </w:p>
-    <w:p>
-      <w:pPr>
-        <w:pStyle w:val="Default"/>
-        <w:ind w:left="708"/>
-        <w:rPr>
-          <w:rFonts w:asciiTheme="minorHAnsi" w:hAnsiTheme="minorHAnsi" w:cstheme="minorHAnsi"/>
-          <w:lang w:val="it-IT"/>
-        </w:rPr>
-      </w:pPr>
-    </w:p>
-    <w:p>
-      <w:pPr>
-        <w:pStyle w:val="Default"/>
-        <w:ind w:left="708"/>
-        <w:rPr>
-          <w:rFonts w:asciiTheme="minorHAnsi" w:hAnsiTheme="minorHAnsi" w:cstheme="minorHAnsi"/>
-          <w:lang w:val="it-IT"/>
-        </w:rPr>
-      </w:pPr>
-      <w:r>
-        <w:rPr>
-          <w:rFonts w:asciiTheme="minorHAnsi" w:hAnsiTheme="minorHAnsi" w:cstheme="minorHAnsi"/>
-          <w:b/>
-          <w:bCs/>
-          <w:lang w:val="it-IT"/>
-        </w:rPr>
-        <w:t xml:space="preserve">2.7.3 Fallimento del sistema </w:t>
-      </w:r>
-    </w:p>
-    <w:p>
-      <w:pPr>
-        <w:spacing w:line="360" w:lineRule="auto"/>
-        <w:ind w:left="1068"/>
-        <w:rPr>
-          <w:rFonts w:cstheme="minorHAnsi"/>
-          <w:sz w:val="24"/>
-          <w:szCs w:val="24"/>
-        </w:rPr>
-      </w:pPr>
-      <w:r>
-        <w:rPr>
-          <w:rFonts w:cstheme="minorHAnsi"/>
-          <w:sz w:val="24"/>
-          <w:szCs w:val="24"/>
-        </w:rPr>
-        <w:t>In caso di errori di tipo hardware o software la persistenza dei dati è comunque garantita in quanto i dati sono gestiti dal DBMS.</w:t>
-      </w:r>
-    </w:p>
-    <w:p>
-      <w:pPr>
-        <w:spacing w:line="360" w:lineRule="auto"/>
-        <w:ind w:left="1068"/>
-        <w:rPr>
-          <w:rFonts w:cstheme="minorHAnsi"/>
+        <w:t>Software di controllo globali</w:t>
+      </w:r>
+    </w:p>
+    <w:p>
+      <w:pPr>
+        <w:pStyle w:val="Paragrafoelenco"/>
+        <w:numPr>
+          <w:ilvl w:val="1"/>
+          <w:numId w:val="1"/>
+        </w:numPr>
+        <w:spacing w:line="360" w:lineRule="auto"/>
+        <w:rPr>
           <w:b/>
           <w:bCs/>
           <w:sz w:val="32"/>
           <w:szCs w:val="32"/>
-        </w:rPr>
-      </w:pPr>
-      <w:bookmarkStart w:id="0" w:name="_GoBack"/>
-      <w:bookmarkEnd w:id="0"/>
+          <w:lang w:val="en-US"/>
+        </w:rPr>
+      </w:pPr>
+      <w:r>
+        <w:rPr>
+          <w:b/>
+          <w:bCs/>
+          <w:sz w:val="32"/>
+          <w:szCs w:val="32"/>
+          <w:lang w:val="en-US"/>
+        </w:rPr>
+        <w:t>Condizioni</w:t>
+      </w:r>
+      <w:r>
+        <w:rPr>
+          <w:b/>
+          <w:bCs/>
+          <w:sz w:val="32"/>
+          <w:szCs w:val="32"/>
+          <w:lang w:val="en-US"/>
+        </w:rPr>
+        <w:t xml:space="preserve"> limite</w:t>
+      </w:r>
     </w:p>
     <w:p>
       <w:pPr>
@@ -2344,107 +1405,8 @@
           <w:u w:val="single"/>
           <w:lang w:val="en-US"/>
         </w:rPr>
-        <w:lastRenderedPageBreak/>
         <w:t>Servizi dei sottosistemi</w:t>
       </w:r>
-    </w:p>
-    <w:p>
-      <w:pPr>
-        <w:rPr>
-          <w:b/>
-          <w:bCs/>
-          <w:i/>
-          <w:iCs/>
-          <w:sz w:val="36"/>
-          <w:szCs w:val="36"/>
-          <w:u w:val="single"/>
-          <w:lang w:val="en-US"/>
-        </w:rPr>
-      </w:pPr>
-    </w:p>
-    <w:p>
-      <w:pPr>
-        <w:rPr>
-          <w:b/>
-          <w:bCs/>
-          <w:i/>
-          <w:iCs/>
-          <w:sz w:val="36"/>
-          <w:szCs w:val="36"/>
-          <w:u w:val="single"/>
-          <w:lang w:val="en-US"/>
-        </w:rPr>
-      </w:pPr>
-    </w:p>
-    <w:p>
-      <w:pPr>
-        <w:rPr>
-          <w:b/>
-          <w:bCs/>
-          <w:i/>
-          <w:iCs/>
-          <w:sz w:val="36"/>
-          <w:szCs w:val="36"/>
-          <w:u w:val="single"/>
-          <w:lang w:val="en-US"/>
-        </w:rPr>
-      </w:pPr>
-    </w:p>
-    <w:p>
-      <w:pPr>
-        <w:rPr>
-          <w:b/>
-          <w:bCs/>
-          <w:i/>
-          <w:iCs/>
-          <w:sz w:val="36"/>
-          <w:szCs w:val="36"/>
-          <w:u w:val="single"/>
-          <w:lang w:val="en-US"/>
-        </w:rPr>
-      </w:pPr>
-    </w:p>
-    <w:p>
-      <w:pPr>
-        <w:rPr>
-          <w:b/>
-          <w:bCs/>
-          <w:i/>
-          <w:iCs/>
-          <w:sz w:val="36"/>
-          <w:szCs w:val="36"/>
-          <w:u w:val="single"/>
-          <w:lang w:val="en-US"/>
-        </w:rPr>
-      </w:pPr>
-    </w:p>
-    <w:p>
-      <w:pPr>
-        <w:rPr>
-          <w:b/>
-          <w:bCs/>
-          <w:i/>
-          <w:iCs/>
-          <w:sz w:val="36"/>
-          <w:szCs w:val="36"/>
-          <w:u w:val="single"/>
-          <w:lang w:val="en-US"/>
-        </w:rPr>
-      </w:pPr>
-    </w:p>
-    <w:p>
-      <w:pPr>
-        <w:rPr>
-          <w:b/>
-          <w:bCs/>
-          <w:i/>
-          <w:iCs/>
-          <w:sz w:val="36"/>
-          <w:szCs w:val="36"/>
-          <w:u w:val="single"/>
-          <w:lang w:val="en-US"/>
-        </w:rPr>
-      </w:pPr>
     </w:p>
     <w:p>
       <w:pPr>
@@ -2651,6 +1613,7 @@
                 <w:sz w:val="28"/>
                 <w:szCs w:val="40"/>
               </w:rPr>
+              <w:lastRenderedPageBreak/>
               <w:t>Rating</w:t>
             </w:r>
           </w:p>
@@ -2729,18 +1692,7 @@
                 <w:sz w:val="24"/>
                 <w:szCs w:val="24"/>
               </w:rPr>
-              <w:t xml:space="preserve">Un articolo, prima di essere visibile all’interno del sistema deve essere prima controllato da un moderatore che </w:t>
-            </w:r>
-            <w:r>
-              <w:rPr>
-                <w:bCs/>
-                <w:i/>
-                <w:iCs/>
-                <w:sz w:val="24"/>
-                <w:szCs w:val="24"/>
-              </w:rPr>
-              <w:lastRenderedPageBreak/>
-              <w:t>prenderà in carico l’articolo. Solo quando il moderatore valuta l’articolo “Valido” sarà reso visibile su Infoblog da tutta l’utenza. Se il moderatore valuta l’articolo “Respinto” allora l’articolo non sarà visibile dall’utenza di Infoblog.</w:t>
+              <w:t>Un articolo, prima di essere visibile all’interno del sistema deve essere prima controllato da un moderatore che prenderà in carico l’articolo. Solo quando il moderatore valuta l’articolo “Valido” sarà reso visibile su Infoblog da tutta l’utenza. Se il moderatore valuta l’articolo “Respinto” allora l’articolo non sarà visibile dall’utenza di Infoblog.</w:t>
             </w:r>
           </w:p>
         </w:tc>
@@ -2764,7 +1716,6 @@
                 <w:sz w:val="28"/>
                 <w:szCs w:val="40"/>
               </w:rPr>
-              <w:lastRenderedPageBreak/>
               <w:t>Risultato moderazione</w:t>
             </w:r>
           </w:p>
@@ -2929,6 +1880,8 @@
           <w:u w:val="single"/>
         </w:rPr>
       </w:pPr>
+      <w:bookmarkStart w:id="0" w:name="_GoBack"/>
+      <w:bookmarkEnd w:id="0"/>
     </w:p>
     <w:sectPr>
       <w:pgSz w:w="11906" w:h="16838"/>
@@ -2943,95 +1896,6 @@
 <file path=word/numbering.xml><?xml version="1.0" encoding="utf-8"?>
 <w:numbering xmlns:wpc="http://schemas.microsoft.com/office/word/2010/wordprocessingCanvas" xmlns:cx="http://schemas.microsoft.com/office/drawing/2014/chartex" xmlns:cx1="http://schemas.microsoft.com/office/drawing/2015/9/8/chartex" xmlns:cx2="http://schemas.microsoft.com/office/drawing/2015/10/21/chartex" xmlns:cx3="http://schemas.microsoft.com/office/drawing/2016/5/9/chartex" xmlns:cx4="http://schemas.microsoft.com/office/drawing/2016/5/10/chartex" xmlns:cx5="http://schemas.microsoft.com/office/drawing/2016/5/11/chartex" xmlns:cx6="http://schemas.microsoft.com/office/drawing/2016/5/12/chartex" xmlns:cx7="http://schemas.microsoft.com/office/drawing/2016/5/13/chartex" xmlns:cx8="http://schemas.microsoft.com/office/drawing/2016/5/14/chartex" xmlns:mc="http://schemas.openxmlformats.org/markup-compatibility/2006" xmlns:aink="http://schemas.microsoft.com/office/drawing/2016/ink" xmlns:am3d="http://schemas.microsoft.com/office/drawing/2017/model3d" xmlns:o="urn:schemas-microsoft-com:office:office" xmlns:r="http://schemas.openxmlformats.org/officeDocument/2006/relationships" xmlns:m="http://schemas.openxmlformats.org/officeDocument/2006/math" xmlns:v="urn:schemas-microsoft-com:vml" xmlns:wp14="http://schemas.microsoft.com/office/word/2010/wordprocessingDrawing" xmlns:wp="http://schemas.openxmlformats.org/drawingml/2006/wordprocessingDrawing" xmlns:w10="urn:schemas-microsoft-com:office:word" xmlns:w="http://schemas.openxmlformats.org/wordprocessingml/2006/main" xmlns:w14="http://schemas.microsoft.com/office/word/2010/wordml" xmlns:w15="http://schemas.microsoft.com/office/word/2012/wordml" xmlns:w16cid="http://schemas.microsoft.com/office/word/2016/wordml/cid" xmlns:w16se="http://schemas.microsoft.com/office/word/2015/wordml/symex" xmlns:wpg="http://schemas.microsoft.com/office/word/2010/wordprocessingGroup" xmlns:wpi="http://schemas.microsoft.com/office/word/2010/wordprocessingInk" xmlns:wne="http://schemas.microsoft.com/office/word/2006/wordml" xmlns:wps="http://schemas.microsoft.com/office/word/2010/wordprocessingShape" mc:Ignorable="w14 w15 w16se w16cid wp14">
   <w:abstractNum w:abstractNumId="0" w15:restartNumberingAfterBreak="0">
-    <w:nsid w:val="0C315A30"/>
-    <w:multiLevelType w:val="hybridMultilevel"/>
-    <w:tmpl w:val="4DDC61E4"/>
-    <w:lvl w:ilvl="0" w:tplc="BFEA09E6">
-      <w:start w:val="1"/>
-      <w:numFmt w:val="lowerRoman"/>
-      <w:lvlText w:val="%1."/>
-      <w:lvlJc w:val="right"/>
-      <w:pPr>
-        <w:ind w:left="1440" w:hanging="360"/>
-      </w:pPr>
-      <w:rPr>
-        <w:u w:val="none"/>
-      </w:rPr>
-    </w:lvl>
-    <w:lvl w:ilvl="1" w:tplc="04090019" w:tentative="1">
-      <w:start w:val="1"/>
-      <w:numFmt w:val="lowerLetter"/>
-      <w:lvlText w:val="%2."/>
-      <w:lvlJc w:val="left"/>
-      <w:pPr>
-        <w:ind w:left="1440" w:hanging="360"/>
-      </w:pPr>
-    </w:lvl>
-    <w:lvl w:ilvl="2" w:tplc="0409001B" w:tentative="1">
-      <w:start w:val="1"/>
-      <w:numFmt w:val="lowerRoman"/>
-      <w:lvlText w:val="%3."/>
-      <w:lvlJc w:val="right"/>
-      <w:pPr>
-        <w:ind w:left="2160" w:hanging="180"/>
-      </w:pPr>
-    </w:lvl>
-    <w:lvl w:ilvl="3" w:tplc="0409000F" w:tentative="1">
-      <w:start w:val="1"/>
-      <w:numFmt w:val="decimal"/>
-      <w:lvlText w:val="%4."/>
-      <w:lvlJc w:val="left"/>
-      <w:pPr>
-        <w:ind w:left="2880" w:hanging="360"/>
-      </w:pPr>
-    </w:lvl>
-    <w:lvl w:ilvl="4" w:tplc="04090019" w:tentative="1">
-      <w:start w:val="1"/>
-      <w:numFmt w:val="lowerLetter"/>
-      <w:lvlText w:val="%5."/>
-      <w:lvlJc w:val="left"/>
-      <w:pPr>
-        <w:ind w:left="3600" w:hanging="360"/>
-      </w:pPr>
-    </w:lvl>
-    <w:lvl w:ilvl="5" w:tplc="0409001B" w:tentative="1">
-      <w:start w:val="1"/>
-      <w:numFmt w:val="lowerRoman"/>
-      <w:lvlText w:val="%6."/>
-      <w:lvlJc w:val="right"/>
-      <w:pPr>
-        <w:ind w:left="4320" w:hanging="180"/>
-      </w:pPr>
-    </w:lvl>
-    <w:lvl w:ilvl="6" w:tplc="0409000F" w:tentative="1">
-      <w:start w:val="1"/>
-      <w:numFmt w:val="decimal"/>
-      <w:lvlText w:val="%7."/>
-      <w:lvlJc w:val="left"/>
-      <w:pPr>
-        <w:ind w:left="5040" w:hanging="360"/>
-      </w:pPr>
-    </w:lvl>
-    <w:lvl w:ilvl="7" w:tplc="04090019" w:tentative="1">
-      <w:start w:val="1"/>
-      <w:numFmt w:val="lowerLetter"/>
-      <w:lvlText w:val="%8."/>
-      <w:lvlJc w:val="left"/>
-      <w:pPr>
-        <w:ind w:left="5760" w:hanging="360"/>
-      </w:pPr>
-    </w:lvl>
-    <w:lvl w:ilvl="8" w:tplc="0409001B" w:tentative="1">
-      <w:start w:val="1"/>
-      <w:numFmt w:val="lowerRoman"/>
-      <w:lvlText w:val="%9."/>
-      <w:lvlJc w:val="right"/>
-      <w:pPr>
-        <w:ind w:left="6480" w:hanging="180"/>
-      </w:pPr>
-    </w:lvl>
-  </w:abstractNum>
-  <w:abstractNum w:abstractNumId="1" w15:restartNumberingAfterBreak="0">
     <w:nsid w:val="0C6F402F"/>
     <w:multiLevelType w:val="hybridMultilevel"/>
     <w:tmpl w:val="0EE8180C"/>
@@ -3144,7 +2008,7 @@
       </w:rPr>
     </w:lvl>
   </w:abstractNum>
-  <w:abstractNum w:abstractNumId="2" w15:restartNumberingAfterBreak="0">
+  <w:abstractNum w:abstractNumId="1" w15:restartNumberingAfterBreak="0">
     <w:nsid w:val="12E20AFF"/>
     <w:multiLevelType w:val="hybridMultilevel"/>
     <w:tmpl w:val="218421E6"/>
@@ -3257,7 +2121,7 @@
       </w:rPr>
     </w:lvl>
   </w:abstractNum>
-  <w:abstractNum w:abstractNumId="3" w15:restartNumberingAfterBreak="0">
+  <w:abstractNum w:abstractNumId="2" w15:restartNumberingAfterBreak="0">
     <w:nsid w:val="16FA1EA7"/>
     <w:multiLevelType w:val="hybridMultilevel"/>
     <w:tmpl w:val="361412D6"/>
@@ -3370,7 +2234,7 @@
       </w:rPr>
     </w:lvl>
   </w:abstractNum>
-  <w:abstractNum w:abstractNumId="4" w15:restartNumberingAfterBreak="0">
+  <w:abstractNum w:abstractNumId="3" w15:restartNumberingAfterBreak="0">
     <w:nsid w:val="1B91342C"/>
     <w:multiLevelType w:val="hybridMultilevel"/>
     <w:tmpl w:val="EA987484"/>
@@ -3483,7 +2347,7 @@
       </w:rPr>
     </w:lvl>
   </w:abstractNum>
-  <w:abstractNum w:abstractNumId="5" w15:restartNumberingAfterBreak="0">
+  <w:abstractNum w:abstractNumId="4" w15:restartNumberingAfterBreak="0">
     <w:nsid w:val="21A26D6C"/>
     <w:multiLevelType w:val="hybridMultilevel"/>
     <w:tmpl w:val="02A863AE"/>
@@ -3596,7 +2460,7 @@
       </w:rPr>
     </w:lvl>
   </w:abstractNum>
-  <w:abstractNum w:abstractNumId="6" w15:restartNumberingAfterBreak="0">
+  <w:abstractNum w:abstractNumId="5" w15:restartNumberingAfterBreak="0">
     <w:nsid w:val="292356E3"/>
     <w:multiLevelType w:val="hybridMultilevel"/>
     <w:tmpl w:val="190C1F46"/>
@@ -3709,7 +2573,7 @@
       </w:rPr>
     </w:lvl>
   </w:abstractNum>
-  <w:abstractNum w:abstractNumId="7" w15:restartNumberingAfterBreak="0">
+  <w:abstractNum w:abstractNumId="6" w15:restartNumberingAfterBreak="0">
     <w:nsid w:val="2CD526E6"/>
     <w:multiLevelType w:val="hybridMultilevel"/>
     <w:tmpl w:val="13666F7E"/>
@@ -3822,7 +2686,7 @@
       </w:rPr>
     </w:lvl>
   </w:abstractNum>
-  <w:abstractNum w:abstractNumId="8" w15:restartNumberingAfterBreak="0">
+  <w:abstractNum w:abstractNumId="7" w15:restartNumberingAfterBreak="0">
     <w:nsid w:val="360809A8"/>
     <w:multiLevelType w:val="hybridMultilevel"/>
     <w:tmpl w:val="DABC18EA"/>
@@ -3935,120 +2799,7 @@
       </w:rPr>
     </w:lvl>
   </w:abstractNum>
-  <w:abstractNum w:abstractNumId="9" w15:restartNumberingAfterBreak="0">
-    <w:nsid w:val="417436C3"/>
-    <w:multiLevelType w:val="hybridMultilevel"/>
-    <w:tmpl w:val="C70A7A66"/>
-    <w:lvl w:ilvl="0" w:tplc="04090001">
-      <w:start w:val="1"/>
-      <w:numFmt w:val="bullet"/>
-      <w:lvlText w:val=""/>
-      <w:lvlJc w:val="left"/>
-      <w:pPr>
-        <w:ind w:left="2136" w:hanging="360"/>
-      </w:pPr>
-      <w:rPr>
-        <w:rFonts w:ascii="Symbol" w:hAnsi="Symbol" w:hint="default"/>
-      </w:rPr>
-    </w:lvl>
-    <w:lvl w:ilvl="1" w:tplc="04090003" w:tentative="1">
-      <w:start w:val="1"/>
-      <w:numFmt w:val="bullet"/>
-      <w:lvlText w:val="o"/>
-      <w:lvlJc w:val="left"/>
-      <w:pPr>
-        <w:ind w:left="2856" w:hanging="360"/>
-      </w:pPr>
-      <w:rPr>
-        <w:rFonts w:ascii="Courier New" w:hAnsi="Courier New" w:cs="Courier New" w:hint="default"/>
-      </w:rPr>
-    </w:lvl>
-    <w:lvl w:ilvl="2" w:tplc="04090005" w:tentative="1">
-      <w:start w:val="1"/>
-      <w:numFmt w:val="bullet"/>
-      <w:lvlText w:val=""/>
-      <w:lvlJc w:val="left"/>
-      <w:pPr>
-        <w:ind w:left="3576" w:hanging="360"/>
-      </w:pPr>
-      <w:rPr>
-        <w:rFonts w:ascii="Wingdings" w:hAnsi="Wingdings" w:hint="default"/>
-      </w:rPr>
-    </w:lvl>
-    <w:lvl w:ilvl="3" w:tplc="04090001" w:tentative="1">
-      <w:start w:val="1"/>
-      <w:numFmt w:val="bullet"/>
-      <w:lvlText w:val=""/>
-      <w:lvlJc w:val="left"/>
-      <w:pPr>
-        <w:ind w:left="4296" w:hanging="360"/>
-      </w:pPr>
-      <w:rPr>
-        <w:rFonts w:ascii="Symbol" w:hAnsi="Symbol" w:hint="default"/>
-      </w:rPr>
-    </w:lvl>
-    <w:lvl w:ilvl="4" w:tplc="04090003" w:tentative="1">
-      <w:start w:val="1"/>
-      <w:numFmt w:val="bullet"/>
-      <w:lvlText w:val="o"/>
-      <w:lvlJc w:val="left"/>
-      <w:pPr>
-        <w:ind w:left="5016" w:hanging="360"/>
-      </w:pPr>
-      <w:rPr>
-        <w:rFonts w:ascii="Courier New" w:hAnsi="Courier New" w:cs="Courier New" w:hint="default"/>
-      </w:rPr>
-    </w:lvl>
-    <w:lvl w:ilvl="5" w:tplc="04090005" w:tentative="1">
-      <w:start w:val="1"/>
-      <w:numFmt w:val="bullet"/>
-      <w:lvlText w:val=""/>
-      <w:lvlJc w:val="left"/>
-      <w:pPr>
-        <w:ind w:left="5736" w:hanging="360"/>
-      </w:pPr>
-      <w:rPr>
-        <w:rFonts w:ascii="Wingdings" w:hAnsi="Wingdings" w:hint="default"/>
-      </w:rPr>
-    </w:lvl>
-    <w:lvl w:ilvl="6" w:tplc="04090001" w:tentative="1">
-      <w:start w:val="1"/>
-      <w:numFmt w:val="bullet"/>
-      <w:lvlText w:val=""/>
-      <w:lvlJc w:val="left"/>
-      <w:pPr>
-        <w:ind w:left="6456" w:hanging="360"/>
-      </w:pPr>
-      <w:rPr>
-        <w:rFonts w:ascii="Symbol" w:hAnsi="Symbol" w:hint="default"/>
-      </w:rPr>
-    </w:lvl>
-    <w:lvl w:ilvl="7" w:tplc="04090003" w:tentative="1">
-      <w:start w:val="1"/>
-      <w:numFmt w:val="bullet"/>
-      <w:lvlText w:val="o"/>
-      <w:lvlJc w:val="left"/>
-      <w:pPr>
-        <w:ind w:left="7176" w:hanging="360"/>
-      </w:pPr>
-      <w:rPr>
-        <w:rFonts w:ascii="Courier New" w:hAnsi="Courier New" w:cs="Courier New" w:hint="default"/>
-      </w:rPr>
-    </w:lvl>
-    <w:lvl w:ilvl="8" w:tplc="04090005" w:tentative="1">
-      <w:start w:val="1"/>
-      <w:numFmt w:val="bullet"/>
-      <w:lvlText w:val=""/>
-      <w:lvlJc w:val="left"/>
-      <w:pPr>
-        <w:ind w:left="7896" w:hanging="360"/>
-      </w:pPr>
-      <w:rPr>
-        <w:rFonts w:ascii="Wingdings" w:hAnsi="Wingdings" w:hint="default"/>
-      </w:rPr>
-    </w:lvl>
-  </w:abstractNum>
-  <w:abstractNum w:abstractNumId="10" w15:restartNumberingAfterBreak="0">
+  <w:abstractNum w:abstractNumId="8" w15:restartNumberingAfterBreak="0">
     <w:nsid w:val="43752EDE"/>
     <w:multiLevelType w:val="hybridMultilevel"/>
     <w:tmpl w:val="5C626F02"/>
@@ -4161,7 +2912,7 @@
       </w:rPr>
     </w:lvl>
   </w:abstractNum>
-  <w:abstractNum w:abstractNumId="11" w15:restartNumberingAfterBreak="0">
+  <w:abstractNum w:abstractNumId="9" w15:restartNumberingAfterBreak="0">
     <w:nsid w:val="4D796185"/>
     <w:multiLevelType w:val="hybridMultilevel"/>
     <w:tmpl w:val="C9FAF4EA"/>
@@ -4274,7 +3025,7 @@
       </w:rPr>
     </w:lvl>
   </w:abstractNum>
-  <w:abstractNum w:abstractNumId="12" w15:restartNumberingAfterBreak="0">
+  <w:abstractNum w:abstractNumId="10" w15:restartNumberingAfterBreak="0">
     <w:nsid w:val="62687F07"/>
     <w:multiLevelType w:val="hybridMultilevel"/>
     <w:tmpl w:val="D4682C46"/>
@@ -4299,7 +3050,7 @@
         <w:u w:val="none"/>
       </w:rPr>
     </w:lvl>
-    <w:lvl w:ilvl="2" w:tplc="0409001B">
+    <w:lvl w:ilvl="2" w:tplc="0409001B" w:tentative="1">
       <w:start w:val="1"/>
       <w:numFmt w:val="lowerRoman"/>
       <w:lvlText w:val="%3."/>
@@ -4308,7 +3059,7 @@
         <w:ind w:left="2160" w:hanging="180"/>
       </w:pPr>
     </w:lvl>
-    <w:lvl w:ilvl="3" w:tplc="0409000F">
+    <w:lvl w:ilvl="3" w:tplc="0409000F" w:tentative="1">
       <w:start w:val="1"/>
       <w:numFmt w:val="decimal"/>
       <w:lvlText w:val="%4."/>
@@ -4363,10 +3114,10 @@
       </w:pPr>
     </w:lvl>
   </w:abstractNum>
-  <w:abstractNum w:abstractNumId="13" w15:restartNumberingAfterBreak="0">
+  <w:abstractNum w:abstractNumId="11" w15:restartNumberingAfterBreak="0">
     <w:nsid w:val="65B46801"/>
     <w:multiLevelType w:val="hybridMultilevel"/>
-    <w:tmpl w:val="6C348E44"/>
+    <w:tmpl w:val="E2F68732"/>
     <w:lvl w:ilvl="0" w:tplc="04090001">
       <w:start w:val="1"/>
       <w:numFmt w:val="bullet"/>
@@ -4403,7 +3154,7 @@
         <w:rFonts w:ascii="Wingdings" w:hAnsi="Wingdings" w:hint="default"/>
       </w:rPr>
     </w:lvl>
-    <w:lvl w:ilvl="3" w:tplc="04090001">
+    <w:lvl w:ilvl="3" w:tplc="04090001" w:tentative="1">
       <w:start w:val="1"/>
       <w:numFmt w:val="bullet"/>
       <w:lvlText w:val=""/>
@@ -4476,7 +3227,7 @@
       </w:rPr>
     </w:lvl>
   </w:abstractNum>
-  <w:abstractNum w:abstractNumId="14" w15:restartNumberingAfterBreak="0">
+  <w:abstractNum w:abstractNumId="12" w15:restartNumberingAfterBreak="0">
     <w:nsid w:val="6D675510"/>
     <w:multiLevelType w:val="hybridMultilevel"/>
     <w:tmpl w:val="10CA6012"/>
@@ -4590,49 +3341,43 @@
     </w:lvl>
   </w:abstractNum>
   <w:num w:numId="1">
+    <w:abstractNumId w:val="10"/>
+  </w:num>
+  <w:num w:numId="2">
+    <w:abstractNumId w:val="4"/>
+  </w:num>
+  <w:num w:numId="3">
+    <w:abstractNumId w:val="7"/>
+  </w:num>
+  <w:num w:numId="4">
+    <w:abstractNumId w:val="9"/>
+  </w:num>
+  <w:num w:numId="5">
     <w:abstractNumId w:val="12"/>
   </w:num>
-  <w:num w:numId="2">
+  <w:num w:numId="6">
+    <w:abstractNumId w:val="3"/>
+  </w:num>
+  <w:num w:numId="7">
+    <w:abstractNumId w:val="1"/>
+  </w:num>
+  <w:num w:numId="8">
+    <w:abstractNumId w:val="8"/>
+  </w:num>
+  <w:num w:numId="9">
+    <w:abstractNumId w:val="2"/>
+  </w:num>
+  <w:num w:numId="10">
+    <w:abstractNumId w:val="0"/>
+  </w:num>
+  <w:num w:numId="11">
     <w:abstractNumId w:val="5"/>
   </w:num>
-  <w:num w:numId="3">
-    <w:abstractNumId w:val="8"/>
-  </w:num>
-  <w:num w:numId="4">
+  <w:num w:numId="12">
     <w:abstractNumId w:val="11"/>
   </w:num>
-  <w:num w:numId="5">
-    <w:abstractNumId w:val="14"/>
-  </w:num>
-  <w:num w:numId="6">
-    <w:abstractNumId w:val="4"/>
-  </w:num>
-  <w:num w:numId="7">
-    <w:abstractNumId w:val="2"/>
-  </w:num>
-  <w:num w:numId="8">
-    <w:abstractNumId w:val="10"/>
-  </w:num>
-  <w:num w:numId="9">
-    <w:abstractNumId w:val="3"/>
-  </w:num>
-  <w:num w:numId="10">
-    <w:abstractNumId w:val="1"/>
-  </w:num>
-  <w:num w:numId="11">
+  <w:num w:numId="13">
     <w:abstractNumId w:val="6"/>
-  </w:num>
-  <w:num w:numId="12">
-    <w:abstractNumId w:val="13"/>
-  </w:num>
-  <w:num w:numId="13">
-    <w:abstractNumId w:val="7"/>
-  </w:num>
-  <w:num w:numId="14">
-    <w:abstractNumId w:val="9"/>
-  </w:num>
-  <w:num w:numId="15">
-    <w:abstractNumId w:val="0"/>
   </w:num>
 </w:numbering>
 </file>
@@ -5109,23 +3854,6 @@
       </w:tblBorders>
     </w:tblPr>
   </w:style>
-  <w:style w:type="paragraph" w:customStyle="1" w:styleId="Default">
-    <w:name w:val="Default"/>
-    <w:rsid w:val="00576821"/>
-    <w:pPr>
-      <w:autoSpaceDE w:val="0"/>
-      <w:autoSpaceDN w:val="0"/>
-      <w:adjustRightInd w:val="0"/>
-      <w:spacing w:after="0" w:line="240" w:lineRule="auto"/>
-    </w:pPr>
-    <w:rPr>
-      <w:rFonts w:ascii="Garamond" w:hAnsi="Garamond" w:cs="Garamond"/>
-      <w:color w:val="000000"/>
-      <w:sz w:val="24"/>
-      <w:szCs w:val="24"/>
-      <w:lang w:val="en-US"/>
-    </w:rPr>
-  </w:style>
 </w:styles>
 </file>
 

</xml_diff>

<commit_message>
Revert "Revert "Varie aggiunte al SDD""
This reverts commit 318486bb6387702203f85b83ce32da4e808d35fb.
</commit_message>
<xml_diff>
--- a/SDD - System Design Document.docx
+++ b/SDD - System Design Document.docx
@@ -93,185 +93,33 @@
     </w:p>
     <w:p>
       <w:pPr>
-        <w:rPr>
-          <w:sz w:val="24"/>
-          <w:szCs w:val="40"/>
-        </w:rPr>
-      </w:pPr>
-      <w:r>
-        <w:rPr>
-          <w:sz w:val="24"/>
-          <w:szCs w:val="40"/>
-        </w:rPr>
-        <w:t xml:space="preserve">Sul web viaggiano tanti tipi di </w:t>
-      </w:r>
-      <w:r>
-        <w:rPr>
-          <w:sz w:val="24"/>
-          <w:szCs w:val="40"/>
-        </w:rPr>
-        <w:t>informazione, alcune corrette, alcune</w:t>
-      </w:r>
-      <w:r>
-        <w:rPr>
-          <w:sz w:val="24"/>
-          <w:szCs w:val="40"/>
-        </w:rPr>
-        <w:t xml:space="preserve"> errate</w:t>
-      </w:r>
-      <w:r>
-        <w:rPr>
-          <w:sz w:val="24"/>
-          <w:szCs w:val="40"/>
-        </w:rPr>
-        <w:t xml:space="preserve"> o parziali</w:t>
-      </w:r>
-      <w:r>
-        <w:rPr>
-          <w:sz w:val="24"/>
-          <w:szCs w:val="40"/>
-        </w:rPr>
-        <w:t>, pubblicate da varie persone all’interno di community o di blog privati</w:t>
-      </w:r>
-      <w:r>
-        <w:rPr>
-          <w:sz w:val="24"/>
-          <w:szCs w:val="40"/>
-        </w:rPr>
-        <w:t>. Data la grandezza di Internet le informazioni, nella maggior parte dei casi, sono difficili da individuare poiché spesso molti articoli sono scritti da autori sconosciuti. La grande platea si sofferma sulla lettura di blog famosi, molto spesso incompleti e che forniscono informazioni parziali, di conseguenza gli utenti che cercano informazioni più specifiche spesso non riescono ad individuarle e sono costretti a effettuare ricerche estenuanti. In mancanza di una piattaforma comune, gli utenti e gli autori sono costretti a utilizzare strumenti secondari per comunicare, confrontarsi e organizzare eventi per condividere la propria informazione.</w:t>
-      </w:r>
-    </w:p>
-    <w:p>
-      <w:pPr>
-        <w:rPr>
-          <w:sz w:val="24"/>
-          <w:szCs w:val="40"/>
-        </w:rPr>
-      </w:pPr>
-      <w:r>
-        <w:rPr>
-          <w:sz w:val="24"/>
-          <w:szCs w:val="40"/>
-        </w:rPr>
-        <w:t xml:space="preserve">InfoBlog punta a risolvere e a migliorare le problematiche introdotte relative del mondo Informatico, fornendo una piattaforma comune ad utente ed autori per poter comunicare. InfoBlog permetterà agli utenti di poter rimanere aggiornati su articoli veritieri relativi al settore, controllati da specialisti, anche mediante l’inoltro di notifiche riguardante la pubblicazione di articoli da parte di autori seguiti dall’utenza, inoltre, con la possibilità di navigare in una sezione esplora in cui sarà possibile scoprire nuove pubblicazioni da parte di autori e stimolare l’interesse da parte degli utenti per vari argomenti del mondo informatico(es. passando da articoli riguardanti software a articoli riguardante hardware e viceversa).InfoBlog darà la possibilità agli autori di interagire in prima persona con i propri lettori, organizzando eventi in una sezione relativa (ogni evento avrà la presenza di un singolo autore). </w:t>
-      </w:r>
-    </w:p>
-    <w:p>
-      <w:pPr>
-        <w:rPr>
-          <w:sz w:val="24"/>
-          <w:szCs w:val="40"/>
-        </w:rPr>
-      </w:pPr>
-      <w:r>
-        <w:rPr>
-          <w:sz w:val="24"/>
-          <w:szCs w:val="40"/>
-        </w:rPr>
-        <w:t>InfoBlog supporterà le seguenti funzionalità:</w:t>
-      </w:r>
-    </w:p>
-    <w:p>
-      <w:pPr>
-        <w:pStyle w:val="Paragrafoelenco"/>
-        <w:numPr>
-          <w:ilvl w:val="0"/>
-          <w:numId w:val="2"/>
-        </w:numPr>
-        <w:spacing w:after="200" w:line="276" w:lineRule="auto"/>
-        <w:rPr>
-          <w:sz w:val="24"/>
-          <w:szCs w:val="40"/>
-        </w:rPr>
-      </w:pPr>
-      <w:r>
-        <w:rPr>
-          <w:sz w:val="24"/>
-          <w:szCs w:val="40"/>
-        </w:rPr>
-        <w:t>Comunicazione tramite messaggi e commenti tra utenti e autori</w:t>
-      </w:r>
-      <w:r>
-        <w:rPr>
-          <w:sz w:val="24"/>
-          <w:szCs w:val="40"/>
-        </w:rPr>
-        <w:t>.</w:t>
-      </w:r>
-    </w:p>
-    <w:p>
-      <w:pPr>
-        <w:pStyle w:val="Paragrafoelenco"/>
-        <w:numPr>
-          <w:ilvl w:val="0"/>
-          <w:numId w:val="2"/>
-        </w:numPr>
-        <w:spacing w:after="200" w:line="276" w:lineRule="auto"/>
-        <w:rPr>
-          <w:sz w:val="24"/>
-          <w:szCs w:val="40"/>
-        </w:rPr>
-      </w:pPr>
-      <w:r>
-        <w:rPr>
-          <w:sz w:val="24"/>
-          <w:szCs w:val="40"/>
-        </w:rPr>
-        <w:t>Pubblicazione di articoli riguardanti varie problematiche del mondo informatico (hardware, software, algoritmi, ...).</w:t>
-      </w:r>
-    </w:p>
-    <w:p>
-      <w:pPr>
-        <w:pStyle w:val="Paragrafoelenco"/>
-        <w:numPr>
-          <w:ilvl w:val="0"/>
-          <w:numId w:val="2"/>
-        </w:numPr>
-        <w:spacing w:after="200" w:line="276" w:lineRule="auto"/>
-        <w:rPr>
-          <w:sz w:val="24"/>
-          <w:szCs w:val="40"/>
-        </w:rPr>
-      </w:pPr>
-      <w:r>
-        <w:rPr>
-          <w:sz w:val="24"/>
-          <w:szCs w:val="40"/>
-        </w:rPr>
-        <w:t>Particolare enfasi sulla correttezza delle informazioni pubblicate dagli autori da parte di persone specializzate del settore.</w:t>
-      </w:r>
-    </w:p>
-    <w:p>
-      <w:pPr>
-        <w:pStyle w:val="Paragrafoelenco"/>
-        <w:numPr>
-          <w:ilvl w:val="0"/>
-          <w:numId w:val="2"/>
-        </w:numPr>
-        <w:spacing w:after="200" w:line="276" w:lineRule="auto"/>
-        <w:rPr>
-          <w:sz w:val="24"/>
-          <w:szCs w:val="40"/>
-        </w:rPr>
-      </w:pPr>
-      <w:r>
-        <w:rPr>
-          <w:sz w:val="24"/>
-          <w:szCs w:val="40"/>
-        </w:rPr>
-        <w:t>Organizzazione di eventi.</w:t>
-      </w:r>
-    </w:p>
-    <w:p>
-      <w:pPr>
-        <w:spacing w:line="360" w:lineRule="auto"/>
-        <w:ind w:left="720"/>
+        <w:spacing w:line="360" w:lineRule="auto"/>
         <w:rPr>
           <w:sz w:val="36"/>
           <w:szCs w:val="36"/>
-          <w:lang w:val="en-US"/>
-        </w:rPr>
-      </w:pPr>
+        </w:rPr>
+      </w:pPr>
+      <w:r>
+        <w:rPr>
+          <w:sz w:val="24"/>
+          <w:szCs w:val="40"/>
+        </w:rPr>
+        <w:t>InfoBlog punta a risolvere e a migliorare le problematiche introdotte relative del mondo Informatico, fornendo una piattaforma comune ad utent</w:t>
+      </w:r>
+      <w:r>
+        <w:rPr>
+          <w:sz w:val="24"/>
+          <w:szCs w:val="40"/>
+        </w:rPr>
+        <w:t>i</w:t>
+      </w:r>
+      <w:r>
+        <w:rPr>
+          <w:sz w:val="24"/>
+          <w:szCs w:val="40"/>
+        </w:rPr>
+        <w:t xml:space="preserve"> ed autori per poter comunicare. InfoBlog permetterà agli utenti di poter rimanere aggiornati su articoli veritieri relativi al settore, controllati da specialisti</w:t>
+      </w:r>
     </w:p>
     <w:p>
       <w:pPr>
@@ -280,7 +128,6 @@
         <w:rPr>
           <w:sz w:val="36"/>
           <w:szCs w:val="36"/>
-          <w:lang w:val="en-US"/>
         </w:rPr>
       </w:pPr>
     </w:p>
@@ -291,7 +138,26 @@
         <w:rPr>
           <w:sz w:val="36"/>
           <w:szCs w:val="36"/>
-          <w:lang w:val="en-US"/>
+        </w:rPr>
+      </w:pPr>
+    </w:p>
+    <w:p>
+      <w:pPr>
+        <w:spacing w:line="360" w:lineRule="auto"/>
+        <w:ind w:left="720"/>
+        <w:rPr>
+          <w:sz w:val="36"/>
+          <w:szCs w:val="36"/>
+        </w:rPr>
+      </w:pPr>
+    </w:p>
+    <w:p>
+      <w:pPr>
+        <w:spacing w:line="360" w:lineRule="auto"/>
+        <w:ind w:left="720"/>
+        <w:rPr>
+          <w:sz w:val="36"/>
+          <w:szCs w:val="36"/>
         </w:rPr>
       </w:pPr>
     </w:p>
@@ -319,7 +185,6 @@
           <w:szCs w:val="36"/>
           <w:lang w:val="en-US"/>
         </w:rPr>
-        <w:lastRenderedPageBreak/>
         <w:t>Obiettivi di progettazione</w:t>
       </w:r>
     </w:p>
@@ -499,6 +364,7 @@
           <w:szCs w:val="28"/>
           <w:u w:val="single"/>
         </w:rPr>
+        <w:lastRenderedPageBreak/>
         <w:t>Criteri di Performance:</w:t>
       </w:r>
     </w:p>
@@ -562,7 +428,23 @@
           <w:szCs w:val="28"/>
           <w:u w:val="single"/>
         </w:rPr>
-        <w:t>Criteri di Affidabilià:</w:t>
+        <w:t xml:space="preserve">Criteri di </w:t>
+      </w:r>
+      <w:r>
+        <w:rPr>
+          <w:sz w:val="28"/>
+          <w:szCs w:val="28"/>
+          <w:u w:val="single"/>
+        </w:rPr>
+        <w:t>Affidabilità</w:t>
+      </w:r>
+      <w:r>
+        <w:rPr>
+          <w:sz w:val="28"/>
+          <w:szCs w:val="28"/>
+          <w:u w:val="single"/>
+        </w:rPr>
+        <w:t>:</w:t>
       </w:r>
     </w:p>
     <w:p>
@@ -616,7 +498,21 @@
           <w:sz w:val="24"/>
           <w:szCs w:val="24"/>
         </w:rPr>
-        <w:t>, nel momento in cui si provà ad accedere, se l’utente non è autorizzati, sarà invitato a registrarsi al sistema</w:t>
+        <w:t xml:space="preserve">, nel momento in cui si </w:t>
+      </w:r>
+      <w:r>
+        <w:rPr>
+          <w:sz w:val="24"/>
+          <w:szCs w:val="24"/>
+        </w:rPr>
+        <w:t>prova</w:t>
+      </w:r>
+      <w:r>
+        <w:rPr>
+          <w:sz w:val="24"/>
+          <w:szCs w:val="24"/>
+        </w:rPr>
+        <w:t xml:space="preserve"> ad accedere, se l’utente non è autorizzati, sarà invitato a registrarsi al sistema</w:t>
       </w:r>
       <w:r>
         <w:rPr>
@@ -714,7 +610,6 @@
           <w:szCs w:val="28"/>
           <w:u w:val="single"/>
         </w:rPr>
-        <w:lastRenderedPageBreak/>
         <w:t>Criteri di Supportabilità:</w:t>
       </w:r>
     </w:p>
@@ -892,6 +787,7 @@
           <w:sz w:val="28"/>
           <w:szCs w:val="28"/>
         </w:rPr>
+        <w:lastRenderedPageBreak/>
         <w:t>Realizzazione piattaforma:</w:t>
       </w:r>
     </w:p>
@@ -910,7 +806,21 @@
           <w:sz w:val="24"/>
           <w:szCs w:val="24"/>
         </w:rPr>
-        <w:t>La piattaforma verrà realizzata come un applicazione web che fornisce ai propri utenti interfaccie per visualizzare le informazioni.</w:t>
+        <w:t xml:space="preserve">La piattaforma verrà realizzata come un applicazione web che fornisce ai propri utenti </w:t>
+      </w:r>
+      <w:r>
+        <w:rPr>
+          <w:sz w:val="24"/>
+          <w:szCs w:val="24"/>
+        </w:rPr>
+        <w:t>interfacce</w:t>
+      </w:r>
+      <w:r>
+        <w:rPr>
+          <w:sz w:val="24"/>
+          <w:szCs w:val="24"/>
+        </w:rPr>
+        <w:t xml:space="preserve"> per visualizzare le informazioni.</w:t>
       </w:r>
     </w:p>
     <w:p>
@@ -950,7 +860,21 @@
           <w:sz w:val="24"/>
           <w:szCs w:val="24"/>
         </w:rPr>
-        <w:t>Il sistema realizzato garantisce il rispetto delle norme vigenti sulla privacy, facendo riferimento al codice per la protezione dei dati personali (noto anche come codice della privacy), emanato con il Decreto legislativo 30 giugno 2003, n.196, in vigore dal 1° gennaio 2004. Le funzionalità del Sistema richiedono operazioni quali la raccolta e la registrazione dei dati degli utenti, quindi implica il trattamento dei dati personali. Nel prodotto software verranno adottate misure di sicurezza volte a impedire gli accessi non autorizzati, i trattamenti non consentiti o non conformi alla Legge</w:t>
+        <w:t xml:space="preserve">Il sistema realizzato garantisce il rispetto delle norme vigenti sulla privacy, facendo riferimento al codice per la protezione dei dati personali (noto anche come codice della privacy), emanato con il Decreto legislativo 30 giugno 2003, </w:t>
+      </w:r>
+      <w:r>
+        <w:rPr>
+          <w:sz w:val="24"/>
+          <w:szCs w:val="24"/>
+        </w:rPr>
+        <w:t>n. 196</w:t>
+      </w:r>
+      <w:r>
+        <w:rPr>
+          <w:sz w:val="24"/>
+          <w:szCs w:val="24"/>
+        </w:rPr>
+        <w:t>, in vigore dal 1° gennaio 2004. Le funzionalità del Sistema richiedono operazioni quali la raccolta e la registrazione dei dati degli utenti, quindi implica il trattamento dei dati personali. Nel prodotto software verranno adottate misure di sicurezza volte a impedire gli accessi non autorizzati, i trattamenti non consentiti o non conformi alla Legge</w:t>
       </w:r>
     </w:p>
     <w:p>
@@ -1051,7 +975,6 @@
           <w:szCs w:val="32"/>
           <w:lang w:val="en-US"/>
         </w:rPr>
-        <w:lastRenderedPageBreak/>
         <w:t>Riferimenti</w:t>
       </w:r>
     </w:p>
@@ -1205,6 +1128,278 @@
     </w:p>
     <w:p>
       <w:pPr>
+        <w:rPr>
+          <w:sz w:val="24"/>
+          <w:szCs w:val="40"/>
+        </w:rPr>
+      </w:pPr>
+      <w:r>
+        <w:rPr>
+          <w:sz w:val="24"/>
+          <w:szCs w:val="40"/>
+        </w:rPr>
+        <w:t xml:space="preserve">InfoBlog punta a risolvere e a migliorare le problematiche introdotte relative del mondo Informatico, fornendo una piattaforma comune ad utente ed autori per poter comunicare. InfoBlog permetterà agli utenti di poter rimanere aggiornati su articoli veritieri relativi al settore, controllati da specialisti, anche mediante l’inoltro di notifiche riguardante la pubblicazione di articoli da parte di autori seguiti dall’utenza, inoltre, con la possibilità di navigare in una sezione esplora in cui sarà possibile scoprire nuove pubblicazioni da parte di autori e stimolare l’interesse da parte degli utenti per vari argomenti del mondo informatico(es. passando da articoli riguardanti </w:t>
+      </w:r>
+      <w:r>
+        <w:rPr>
+          <w:sz w:val="24"/>
+          <w:szCs w:val="40"/>
+        </w:rPr>
+        <w:lastRenderedPageBreak/>
+        <w:t xml:space="preserve">software a articoli riguardante hardware e viceversa).InfoBlog darà la possibilità agli autori di interagire in prima persona con i propri lettori, organizzando eventi in una sezione relativa (ogni evento avrà la presenza di un singolo autore). </w:t>
+      </w:r>
+    </w:p>
+    <w:p>
+      <w:pPr>
+        <w:rPr>
+          <w:sz w:val="24"/>
+          <w:szCs w:val="40"/>
+        </w:rPr>
+      </w:pPr>
+      <w:r>
+        <w:rPr>
+          <w:sz w:val="24"/>
+          <w:szCs w:val="40"/>
+        </w:rPr>
+        <w:t>InfoBlog supporterà le seguenti funzionalità:</w:t>
+      </w:r>
+    </w:p>
+    <w:p>
+      <w:pPr>
+        <w:pStyle w:val="Paragrafoelenco"/>
+        <w:numPr>
+          <w:ilvl w:val="2"/>
+          <w:numId w:val="1"/>
+        </w:numPr>
+        <w:spacing w:after="200" w:line="276" w:lineRule="auto"/>
+        <w:rPr>
+          <w:sz w:val="24"/>
+          <w:szCs w:val="40"/>
+        </w:rPr>
+      </w:pPr>
+      <w:r>
+        <w:rPr>
+          <w:sz w:val="24"/>
+          <w:szCs w:val="40"/>
+        </w:rPr>
+        <w:t>Comunicazione tramite messaggi e commenti tra utenti e autori</w:t>
+      </w:r>
+      <w:r>
+        <w:rPr>
+          <w:sz w:val="24"/>
+          <w:szCs w:val="40"/>
+        </w:rPr>
+        <w:t>.</w:t>
+      </w:r>
+    </w:p>
+    <w:p>
+      <w:pPr>
+        <w:pStyle w:val="Paragrafoelenco"/>
+        <w:numPr>
+          <w:ilvl w:val="2"/>
+          <w:numId w:val="1"/>
+        </w:numPr>
+        <w:spacing w:after="200" w:line="276" w:lineRule="auto"/>
+        <w:rPr>
+          <w:sz w:val="24"/>
+          <w:szCs w:val="40"/>
+        </w:rPr>
+      </w:pPr>
+      <w:r>
+        <w:rPr>
+          <w:sz w:val="24"/>
+          <w:szCs w:val="40"/>
+        </w:rPr>
+        <w:t>Pubblicazione di articoli riguardanti varie problematiche del mondo informatico (hardware, software, algoritmi, ...).</w:t>
+      </w:r>
+    </w:p>
+    <w:p>
+      <w:pPr>
+        <w:pStyle w:val="Paragrafoelenco"/>
+        <w:numPr>
+          <w:ilvl w:val="2"/>
+          <w:numId w:val="1"/>
+        </w:numPr>
+        <w:spacing w:after="200" w:line="276" w:lineRule="auto"/>
+        <w:rPr>
+          <w:sz w:val="24"/>
+          <w:szCs w:val="40"/>
+        </w:rPr>
+      </w:pPr>
+      <w:r>
+        <w:rPr>
+          <w:sz w:val="24"/>
+          <w:szCs w:val="40"/>
+        </w:rPr>
+        <w:t>Particolare enfasi sulla correttezza delle informazioni pubblicate dagli autori da parte di persone specializzate del settore.</w:t>
+      </w:r>
+    </w:p>
+    <w:p>
+      <w:pPr>
+        <w:pStyle w:val="Paragrafoelenco"/>
+        <w:numPr>
+          <w:ilvl w:val="2"/>
+          <w:numId w:val="1"/>
+        </w:numPr>
+        <w:spacing w:after="200" w:line="276" w:lineRule="auto"/>
+        <w:rPr>
+          <w:sz w:val="24"/>
+          <w:szCs w:val="40"/>
+        </w:rPr>
+      </w:pPr>
+      <w:r>
+        <w:rPr>
+          <w:sz w:val="24"/>
+          <w:szCs w:val="40"/>
+        </w:rPr>
+        <w:t>Organizzazione di eventi.</w:t>
+      </w:r>
+    </w:p>
+    <w:p>
+      <w:pPr>
+        <w:spacing w:after="200" w:line="276" w:lineRule="auto"/>
+        <w:rPr>
+          <w:sz w:val="24"/>
+          <w:szCs w:val="40"/>
+        </w:rPr>
+      </w:pPr>
+      <w:r>
+        <w:rPr>
+          <w:sz w:val="24"/>
+          <w:szCs w:val="40"/>
+        </w:rPr>
+        <w:t xml:space="preserve">L’architettura del sistema si presenta come una </w:t>
+      </w:r>
+      <w:r>
+        <w:rPr>
+          <w:sz w:val="24"/>
+          <w:szCs w:val="40"/>
+        </w:rPr>
+        <w:t>architettura</w:t>
+      </w:r>
+      <w:r>
+        <w:rPr>
+          <w:sz w:val="24"/>
+          <w:szCs w:val="40"/>
+        </w:rPr>
+        <w:t xml:space="preserve"> MVC (Model, View, Control):</w:t>
+      </w:r>
+    </w:p>
+    <w:p>
+      <w:pPr>
+        <w:pStyle w:val="Paragrafoelenco"/>
+        <w:numPr>
+          <w:ilvl w:val="0"/>
+          <w:numId w:val="12"/>
+        </w:numPr>
+        <w:spacing w:after="200" w:line="276" w:lineRule="auto"/>
+        <w:rPr>
+          <w:rFonts w:cstheme="minorHAnsi"/>
+          <w:sz w:val="24"/>
+          <w:szCs w:val="24"/>
+        </w:rPr>
+      </w:pPr>
+      <w:r>
+        <w:rPr>
+          <w:rFonts w:cstheme="minorHAnsi"/>
+          <w:color w:val="222222"/>
+          <w:sz w:val="24"/>
+          <w:szCs w:val="24"/>
+          <w:shd w:val="clear" w:color="auto" w:fill="FFFFFF"/>
+        </w:rPr>
+        <w:t>Manutenibilità</w:t>
+      </w:r>
+      <w:r>
+        <w:rPr>
+          <w:rFonts w:cstheme="minorHAnsi"/>
+          <w:color w:val="222222"/>
+          <w:sz w:val="24"/>
+          <w:szCs w:val="24"/>
+          <w:shd w:val="clear" w:color="auto" w:fill="FFFFFF"/>
+        </w:rPr>
+        <w:t>: Essendo diviso in responsabilità, sviluppi futuri e modifiche saranno più semplici.</w:t>
+      </w:r>
+    </w:p>
+    <w:p>
+      <w:pPr>
+        <w:pStyle w:val="Paragrafoelenco"/>
+        <w:numPr>
+          <w:ilvl w:val="0"/>
+          <w:numId w:val="12"/>
+        </w:numPr>
+        <w:spacing w:after="200" w:line="276" w:lineRule="auto"/>
+        <w:rPr>
+          <w:rFonts w:cstheme="minorHAnsi"/>
+          <w:sz w:val="24"/>
+          <w:szCs w:val="24"/>
+        </w:rPr>
+      </w:pPr>
+      <w:r>
+        <w:rPr>
+          <w:rFonts w:cstheme="minorHAnsi"/>
+          <w:color w:val="222222"/>
+          <w:sz w:val="24"/>
+          <w:szCs w:val="24"/>
+          <w:shd w:val="clear" w:color="auto" w:fill="FFFFFF"/>
+        </w:rPr>
+        <w:t xml:space="preserve">Sviluppo: Lo </w:t>
+      </w:r>
+      <w:r>
+        <w:rPr>
+          <w:rFonts w:cstheme="minorHAnsi"/>
+          <w:color w:val="222222"/>
+          <w:sz w:val="24"/>
+          <w:szCs w:val="24"/>
+          <w:shd w:val="clear" w:color="auto" w:fill="FFFFFF"/>
+        </w:rPr>
+        <w:t>sviluppo</w:t>
+      </w:r>
+      <w:r>
+        <w:rPr>
+          <w:rFonts w:cstheme="minorHAnsi"/>
+          <w:color w:val="222222"/>
+          <w:sz w:val="24"/>
+          <w:szCs w:val="24"/>
+          <w:shd w:val="clear" w:color="auto" w:fill="FFFFFF"/>
+        </w:rPr>
+        <w:t xml:space="preserve"> dell’applicazione diventa rapido, in quanto diventa più facile collaborare e lavorare di gruppo.</w:t>
+      </w:r>
+    </w:p>
+    <w:p>
+      <w:pPr>
+        <w:spacing w:after="200" w:line="276" w:lineRule="auto"/>
+        <w:ind w:left="1068"/>
+        <w:rPr>
+          <w:rFonts w:cstheme="minorHAnsi"/>
+          <w:sz w:val="24"/>
+          <w:szCs w:val="24"/>
+        </w:rPr>
+      </w:pPr>
+    </w:p>
+    <w:p>
+      <w:pPr>
+        <w:spacing w:after="200" w:line="276" w:lineRule="auto"/>
+        <w:ind w:left="1068"/>
+        <w:rPr>
+          <w:rFonts w:cstheme="minorHAnsi"/>
+          <w:sz w:val="24"/>
+          <w:szCs w:val="24"/>
+        </w:rPr>
+      </w:pPr>
+    </w:p>
+    <w:p>
+      <w:pPr>
+        <w:spacing w:after="200" w:line="276" w:lineRule="auto"/>
+        <w:ind w:left="1068"/>
+        <w:rPr>
+          <w:rFonts w:cstheme="minorHAnsi"/>
+          <w:sz w:val="24"/>
+          <w:szCs w:val="24"/>
+        </w:rPr>
+      </w:pPr>
+    </w:p>
+    <w:p>
+      <w:pPr>
         <w:pStyle w:val="Paragrafoelenco"/>
         <w:numPr>
           <w:ilvl w:val="1"/>
@@ -1232,6 +1427,497 @@
     </w:p>
     <w:p>
       <w:pPr>
+        <w:spacing w:line="360" w:lineRule="auto"/>
+        <w:ind w:left="708"/>
+        <w:rPr>
+          <w:sz w:val="24"/>
+          <w:szCs w:val="24"/>
+        </w:rPr>
+      </w:pPr>
+      <w:r>
+        <w:rPr>
+          <w:sz w:val="24"/>
+          <w:szCs w:val="24"/>
+        </w:rPr>
+        <w:t>Per realizzare il sistema I</w:t>
+      </w:r>
+      <w:r>
+        <w:rPr>
+          <w:sz w:val="24"/>
+          <w:szCs w:val="24"/>
+        </w:rPr>
+        <w:t xml:space="preserve">nfoblog è stato utilizzato lo stile a tre stati in versione </w:t>
+      </w:r>
+      <w:r>
+        <w:rPr>
+          <w:sz w:val="24"/>
+          <w:szCs w:val="24"/>
+        </w:rPr>
+        <w:t>MVC. I tre strati si occupano di:</w:t>
+      </w:r>
+    </w:p>
+    <w:p>
+      <w:pPr>
+        <w:pStyle w:val="Paragrafoelenco"/>
+        <w:numPr>
+          <w:ilvl w:val="0"/>
+          <w:numId w:val="14"/>
+        </w:numPr>
+        <w:spacing w:line="360" w:lineRule="auto"/>
+        <w:rPr>
+          <w:sz w:val="24"/>
+          <w:szCs w:val="24"/>
+        </w:rPr>
+      </w:pPr>
+      <w:r>
+        <w:rPr>
+          <w:i/>
+          <w:iCs/>
+          <w:sz w:val="24"/>
+          <w:szCs w:val="24"/>
+        </w:rPr>
+        <w:t>View</w:t>
+      </w:r>
+      <w:r>
+        <w:rPr>
+          <w:sz w:val="24"/>
+          <w:szCs w:val="24"/>
+        </w:rPr>
+        <w:t>:</w:t>
+      </w:r>
+      <w:r>
+        <w:rPr>
+          <w:sz w:val="24"/>
+          <w:szCs w:val="24"/>
+        </w:rPr>
+        <w:t xml:space="preserve"> </w:t>
+      </w:r>
+    </w:p>
+    <w:p>
+      <w:pPr>
+        <w:pStyle w:val="Paragrafoelenco"/>
+        <w:spacing w:line="360" w:lineRule="auto"/>
+        <w:ind w:left="2136"/>
+        <w:rPr>
+          <w:sz w:val="24"/>
+          <w:szCs w:val="24"/>
+        </w:rPr>
+      </w:pPr>
+      <w:r>
+        <w:rPr>
+          <w:sz w:val="24"/>
+          <w:szCs w:val="24"/>
+        </w:rPr>
+        <w:t>include tutti le interfacce grafiche per permettere all’utente di poter interagire con il sistema, più in generale i suoi boundary objects.</w:t>
+      </w:r>
+    </w:p>
+    <w:p>
+      <w:pPr>
+        <w:pStyle w:val="Paragrafoelenco"/>
+        <w:numPr>
+          <w:ilvl w:val="0"/>
+          <w:numId w:val="14"/>
+        </w:numPr>
+        <w:spacing w:line="360" w:lineRule="auto"/>
+        <w:rPr>
+          <w:sz w:val="24"/>
+          <w:szCs w:val="24"/>
+        </w:rPr>
+      </w:pPr>
+      <w:r>
+        <w:rPr>
+          <w:i/>
+          <w:iCs/>
+          <w:sz w:val="24"/>
+          <w:szCs w:val="24"/>
+        </w:rPr>
+        <w:t>Controller</w:t>
+      </w:r>
+      <w:r>
+        <w:rPr>
+          <w:sz w:val="24"/>
+          <w:szCs w:val="24"/>
+        </w:rPr>
+        <w:t xml:space="preserve">: </w:t>
+      </w:r>
+    </w:p>
+    <w:p>
+      <w:pPr>
+        <w:pStyle w:val="Paragrafoelenco"/>
+        <w:spacing w:line="360" w:lineRule="auto"/>
+        <w:ind w:left="2136"/>
+        <w:rPr>
+          <w:sz w:val="24"/>
+          <w:szCs w:val="24"/>
+        </w:rPr>
+      </w:pPr>
+      <w:r>
+        <w:rPr>
+          <w:sz w:val="24"/>
+          <w:szCs w:val="24"/>
+        </w:rPr>
+        <w:t>Si occupa della gestione della logica di business.</w:t>
+      </w:r>
+    </w:p>
+    <w:p>
+      <w:pPr>
+        <w:pStyle w:val="Paragrafoelenco"/>
+        <w:numPr>
+          <w:ilvl w:val="0"/>
+          <w:numId w:val="14"/>
+        </w:numPr>
+        <w:spacing w:line="360" w:lineRule="auto"/>
+        <w:rPr>
+          <w:sz w:val="24"/>
+          <w:szCs w:val="24"/>
+        </w:rPr>
+      </w:pPr>
+      <w:r>
+        <w:rPr>
+          <w:sz w:val="24"/>
+          <w:szCs w:val="24"/>
+        </w:rPr>
+        <w:t>Model:</w:t>
+      </w:r>
+    </w:p>
+    <w:p>
+      <w:pPr>
+        <w:pStyle w:val="Paragrafoelenco"/>
+        <w:spacing w:line="360" w:lineRule="auto"/>
+        <w:ind w:left="2136"/>
+        <w:rPr>
+          <w:sz w:val="24"/>
+          <w:szCs w:val="24"/>
+        </w:rPr>
+      </w:pPr>
+      <w:r>
+        <w:rPr>
+          <w:sz w:val="24"/>
+          <w:szCs w:val="24"/>
+        </w:rPr>
+        <w:t>Permettere di effettuare la memorizzazione degli oggetti persistenti tramite DBMS.</w:t>
+      </w:r>
+    </w:p>
+    <w:p>
+      <w:pPr>
+        <w:spacing w:line="360" w:lineRule="auto"/>
+        <w:rPr>
+          <w:sz w:val="24"/>
+          <w:szCs w:val="24"/>
+        </w:rPr>
+      </w:pPr>
+      <w:r>
+        <w:rPr>
+          <w:noProof/>
+        </w:rPr>
+        <w:lastRenderedPageBreak/>
+        <w:drawing>
+          <wp:inline distT="0" distB="0" distL="0" distR="0" wp14:anchorId="01418E71" wp14:editId="0DC1D4BF">
+            <wp:extent cx="6120130" cy="4908550"/>
+            <wp:effectExtent l="0" t="0" r="0" b="6350"/>
+            <wp:docPr id="4" name="Immagine 4"/>
+            <wp:cNvGraphicFramePr>
+              <a:graphicFrameLocks xmlns:a="http://schemas.openxmlformats.org/drawingml/2006/main" noChangeAspect="1"/>
+            </wp:cNvGraphicFramePr>
+            <a:graphic xmlns:a="http://schemas.openxmlformats.org/drawingml/2006/main">
+              <a:graphicData uri="http://schemas.openxmlformats.org/drawingml/2006/picture">
+                <pic:pic xmlns:pic="http://schemas.openxmlformats.org/drawingml/2006/picture">
+                  <pic:nvPicPr>
+                    <pic:cNvPr id="0" name="Picture 4"/>
+                    <pic:cNvPicPr>
+                      <a:picLocks noChangeAspect="1" noChangeArrowheads="1"/>
+                    </pic:cNvPicPr>
+                  </pic:nvPicPr>
+                  <pic:blipFill>
+                    <a:blip r:embed="rId5">
+                      <a:extLst>
+                        <a:ext uri="{28A0092B-C50C-407E-A947-70E740481C1C}">
+                          <a14:useLocalDpi xmlns:a14="http://schemas.microsoft.com/office/drawing/2010/main" val="0"/>
+                        </a:ext>
+                      </a:extLst>
+                    </a:blip>
+                    <a:srcRect/>
+                    <a:stretch>
+                      <a:fillRect/>
+                    </a:stretch>
+                  </pic:blipFill>
+                  <pic:spPr bwMode="auto">
+                    <a:xfrm>
+                      <a:off x="0" y="0"/>
+                      <a:ext cx="6120130" cy="4908550"/>
+                    </a:xfrm>
+                    <a:prstGeom prst="rect">
+                      <a:avLst/>
+                    </a:prstGeom>
+                    <a:noFill/>
+                    <a:ln>
+                      <a:noFill/>
+                    </a:ln>
+                  </pic:spPr>
+                </pic:pic>
+              </a:graphicData>
+            </a:graphic>
+          </wp:inline>
+        </w:drawing>
+      </w:r>
+    </w:p>
+    <w:p>
+      <w:pPr>
+        <w:pStyle w:val="Paragrafoelenco"/>
+        <w:spacing w:line="360" w:lineRule="auto"/>
+        <w:ind w:left="1416" w:hanging="1326"/>
+        <w:rPr>
+          <w:sz w:val="24"/>
+          <w:szCs w:val="24"/>
+        </w:rPr>
+      </w:pPr>
+    </w:p>
+    <w:p>
+      <w:pPr>
+        <w:pStyle w:val="Paragrafoelenco"/>
+        <w:spacing w:line="360" w:lineRule="auto"/>
+        <w:ind w:left="1416" w:hanging="1326"/>
+        <w:rPr>
+          <w:sz w:val="24"/>
+          <w:szCs w:val="24"/>
+        </w:rPr>
+      </w:pPr>
+    </w:p>
+    <w:p>
+      <w:pPr>
+        <w:pStyle w:val="Paragrafoelenco"/>
+        <w:spacing w:line="360" w:lineRule="auto"/>
+        <w:ind w:left="1416" w:hanging="1326"/>
+        <w:rPr>
+          <w:sz w:val="24"/>
+          <w:szCs w:val="24"/>
+        </w:rPr>
+      </w:pPr>
+      <w:r>
+        <w:rPr>
+          <w:sz w:val="24"/>
+          <w:szCs w:val="24"/>
+        </w:rPr>
+        <w:t>Il sistema Infoblog avrà le seguenti gestioni:</w:t>
+      </w:r>
+    </w:p>
+    <w:p>
+      <w:pPr>
+        <w:pStyle w:val="Paragrafoelenco"/>
+        <w:numPr>
+          <w:ilvl w:val="1"/>
+          <w:numId w:val="12"/>
+        </w:numPr>
+        <w:spacing w:line="360" w:lineRule="auto"/>
+        <w:ind w:left="1800" w:hanging="348"/>
+        <w:rPr>
+          <w:sz w:val="24"/>
+          <w:szCs w:val="24"/>
+        </w:rPr>
+      </w:pPr>
+      <w:r>
+        <w:rPr>
+          <w:sz w:val="24"/>
+          <w:szCs w:val="24"/>
+        </w:rPr>
+        <w:t>Articolo Management:</w:t>
+      </w:r>
+    </w:p>
+    <w:p>
+      <w:pPr>
+        <w:pStyle w:val="Paragrafoelenco"/>
+        <w:spacing w:line="360" w:lineRule="auto"/>
+        <w:ind w:left="2148"/>
+        <w:rPr>
+          <w:sz w:val="24"/>
+          <w:szCs w:val="24"/>
+        </w:rPr>
+      </w:pPr>
+      <w:r>
+        <w:rPr>
+          <w:sz w:val="24"/>
+          <w:szCs w:val="24"/>
+        </w:rPr>
+        <w:t>Serie di funzionalità per permettere la pubblicazione e moderazioni di articoli</w:t>
+      </w:r>
+    </w:p>
+    <w:p>
+      <w:pPr>
+        <w:pStyle w:val="Paragrafoelenco"/>
+        <w:numPr>
+          <w:ilvl w:val="1"/>
+          <w:numId w:val="12"/>
+        </w:numPr>
+        <w:spacing w:line="360" w:lineRule="auto"/>
+        <w:ind w:left="1800"/>
+        <w:rPr>
+          <w:sz w:val="24"/>
+          <w:szCs w:val="24"/>
+        </w:rPr>
+      </w:pPr>
+      <w:r>
+        <w:rPr>
+          <w:sz w:val="24"/>
+          <w:szCs w:val="24"/>
+        </w:rPr>
+        <w:t>Autenticazione Management:</w:t>
+      </w:r>
+    </w:p>
+    <w:p>
+      <w:pPr>
+        <w:pStyle w:val="Paragrafoelenco"/>
+        <w:spacing w:line="360" w:lineRule="auto"/>
+        <w:ind w:left="2148"/>
+        <w:rPr>
+          <w:sz w:val="24"/>
+          <w:szCs w:val="24"/>
+        </w:rPr>
+      </w:pPr>
+      <w:r>
+        <w:rPr>
+          <w:sz w:val="24"/>
+          <w:szCs w:val="24"/>
+        </w:rPr>
+        <w:t>Serie di funzionalità per permettere il login e la registrazione al sistema</w:t>
+      </w:r>
+    </w:p>
+    <w:p>
+      <w:pPr>
+        <w:pStyle w:val="Paragrafoelenco"/>
+        <w:numPr>
+          <w:ilvl w:val="1"/>
+          <w:numId w:val="12"/>
+        </w:numPr>
+        <w:spacing w:line="360" w:lineRule="auto"/>
+        <w:ind w:left="1800"/>
+        <w:rPr>
+          <w:sz w:val="24"/>
+          <w:szCs w:val="24"/>
+        </w:rPr>
+      </w:pPr>
+      <w:r>
+        <w:rPr>
+          <w:sz w:val="24"/>
+          <w:szCs w:val="24"/>
+        </w:rPr>
+        <w:t>Eventi Management:</w:t>
+      </w:r>
+    </w:p>
+    <w:p>
+      <w:pPr>
+        <w:pStyle w:val="Paragrafoelenco"/>
+        <w:spacing w:line="360" w:lineRule="auto"/>
+        <w:ind w:left="2148"/>
+        <w:rPr>
+          <w:sz w:val="24"/>
+          <w:szCs w:val="24"/>
+        </w:rPr>
+      </w:pPr>
+      <w:r>
+        <w:rPr>
+          <w:sz w:val="24"/>
+          <w:szCs w:val="24"/>
+        </w:rPr>
+        <w:t>Se</w:t>
+      </w:r>
+      <w:r>
+        <w:rPr>
+          <w:sz w:val="24"/>
+          <w:szCs w:val="24"/>
+        </w:rPr>
+        <w:t>rie di funzionalità per permettere la creazione, pubblicazione o cancellazione di eventi.</w:t>
+      </w:r>
+    </w:p>
+    <w:p>
+      <w:pPr>
+        <w:pStyle w:val="Paragrafoelenco"/>
+        <w:numPr>
+          <w:ilvl w:val="1"/>
+          <w:numId w:val="12"/>
+        </w:numPr>
+        <w:spacing w:line="360" w:lineRule="auto"/>
+        <w:ind w:left="1800"/>
+        <w:rPr>
+          <w:sz w:val="24"/>
+          <w:szCs w:val="24"/>
+        </w:rPr>
+      </w:pPr>
+      <w:r>
+        <w:rPr>
+          <w:sz w:val="24"/>
+          <w:szCs w:val="24"/>
+        </w:rPr>
+        <w:t>Alleato Management:</w:t>
+      </w:r>
+    </w:p>
+    <w:p>
+      <w:pPr>
+        <w:pStyle w:val="Paragrafoelenco"/>
+        <w:spacing w:line="360" w:lineRule="auto"/>
+        <w:ind w:left="2148"/>
+        <w:rPr>
+          <w:sz w:val="24"/>
+          <w:szCs w:val="24"/>
+        </w:rPr>
+      </w:pPr>
+      <w:r>
+        <w:rPr>
+          <w:sz w:val="24"/>
+          <w:szCs w:val="24"/>
+        </w:rPr>
+        <w:t xml:space="preserve">Serie di funzionalità per </w:t>
+      </w:r>
+      <w:r>
+        <w:rPr>
+          <w:sz w:val="24"/>
+          <w:szCs w:val="24"/>
+        </w:rPr>
+        <w:t>permettere la visualizzazione, cancellazione e caricamento di file.</w:t>
+      </w:r>
+    </w:p>
+    <w:p>
+      <w:pPr>
+        <w:pStyle w:val="Paragrafoelenco"/>
+        <w:numPr>
+          <w:ilvl w:val="1"/>
+          <w:numId w:val="12"/>
+        </w:numPr>
+        <w:spacing w:line="360" w:lineRule="auto"/>
+        <w:ind w:left="1800"/>
+        <w:rPr>
+          <w:sz w:val="24"/>
+          <w:szCs w:val="24"/>
+        </w:rPr>
+      </w:pPr>
+      <w:r>
+        <w:rPr>
+          <w:sz w:val="24"/>
+          <w:szCs w:val="24"/>
+        </w:rPr>
+        <w:lastRenderedPageBreak/>
+        <w:t>Profilo Management:</w:t>
+      </w:r>
+    </w:p>
+    <w:p>
+      <w:pPr>
+        <w:pStyle w:val="Paragrafoelenco"/>
+        <w:spacing w:line="360" w:lineRule="auto"/>
+        <w:ind w:left="2148"/>
+        <w:rPr>
+          <w:sz w:val="24"/>
+          <w:szCs w:val="24"/>
+        </w:rPr>
+      </w:pPr>
+      <w:r>
+        <w:rPr>
+          <w:sz w:val="24"/>
+          <w:szCs w:val="24"/>
+        </w:rPr>
+        <w:t>Serie di funzionalità per permettere la modifica dei propri dati del profilo personale.</w:t>
+      </w:r>
+    </w:p>
+    <w:p>
+      <w:pPr>
         <w:pStyle w:val="Paragrafoelenco"/>
         <w:numPr>
           <w:ilvl w:val="1"/>
@@ -1297,7 +1983,6 @@
           <w:bCs/>
           <w:sz w:val="32"/>
           <w:szCs w:val="32"/>
-          <w:lang w:val="en-US"/>
         </w:rPr>
       </w:pPr>
       <w:r>
@@ -1306,9 +1991,26 @@
           <w:bCs/>
           <w:sz w:val="32"/>
           <w:szCs w:val="32"/>
-          <w:lang w:val="en-US"/>
-        </w:rPr>
-        <w:t>Controllo accessi e sicurezza</w:t>
+        </w:rPr>
+        <w:t xml:space="preserve">Controllo </w:t>
+      </w:r>
+      <w:r>
+        <w:rPr>
+          <w:b/>
+          <w:bCs/>
+          <w:sz w:val="32"/>
+          <w:szCs w:val="32"/>
+        </w:rPr>
+        <w:t xml:space="preserve">degli </w:t>
+      </w:r>
+      <w:r>
+        <w:rPr>
+          <w:b/>
+          <w:bCs/>
+          <w:sz w:val="32"/>
+          <w:szCs w:val="32"/>
+        </w:rPr>
+        <w:t>accessi e sicurezza</w:t>
       </w:r>
     </w:p>
     <w:p>
@@ -1324,7 +2026,6 @@
           <w:bCs/>
           <w:sz w:val="32"/>
           <w:szCs w:val="32"/>
-          <w:lang w:val="en-US"/>
         </w:rPr>
       </w:pPr>
       <w:r>
@@ -1333,10 +2034,67 @@
           <w:bCs/>
           <w:sz w:val="32"/>
           <w:szCs w:val="32"/>
-          <w:lang w:val="en-US"/>
-        </w:rPr>
-        <w:t>Software di controllo globali</w:t>
-      </w:r>
+        </w:rPr>
+        <w:t>Controllo flusso globale del s</w:t>
+      </w:r>
+      <w:r>
+        <w:rPr>
+          <w:b/>
+          <w:bCs/>
+          <w:sz w:val="32"/>
+          <w:szCs w:val="32"/>
+        </w:rPr>
+        <w:t>istema</w:t>
+      </w:r>
+    </w:p>
+    <w:p>
+      <w:pPr>
+        <w:pStyle w:val="Default"/>
+        <w:ind w:left="720"/>
+        <w:rPr>
+          <w:rFonts w:asciiTheme="minorHAnsi" w:hAnsiTheme="minorHAnsi" w:cstheme="minorHAnsi"/>
+          <w:lang w:val="it-IT"/>
+        </w:rPr>
+      </w:pPr>
+      <w:r>
+        <w:rPr>
+          <w:rFonts w:asciiTheme="minorHAnsi" w:hAnsiTheme="minorHAnsi" w:cstheme="minorHAnsi"/>
+          <w:lang w:val="it-IT"/>
+        </w:rPr>
+        <w:t xml:space="preserve">Il sistema è caratterizzato da un sito web accessibile da browser e da un WebServer, attivo 24h, che deve provvedere a gestire gli accessi concorrenti da parte degli utenti. Quando un utente fa il log in e sottomette i propri dati, vi è un accesso al DB per il controllo dell’esistenza dell’utente. Dopo la conferma, l’utente può accedere a diverse operazioni messe a disposizione dal sistema. Ogni operazione è indipendente dalle altre ed è attivabile dalla pressione di un bottone (onClick). </w:t>
+      </w:r>
+    </w:p>
+    <w:p>
+      <w:pPr>
+        <w:pStyle w:val="Paragrafoelenco"/>
+        <w:spacing w:line="360" w:lineRule="auto"/>
+        <w:rPr>
+          <w:rFonts w:cstheme="minorHAnsi"/>
+          <w:sz w:val="24"/>
+          <w:szCs w:val="24"/>
+        </w:rPr>
+      </w:pPr>
+      <w:r>
+        <w:rPr>
+          <w:rFonts w:cstheme="minorHAnsi"/>
+          <w:sz w:val="24"/>
+          <w:szCs w:val="24"/>
+        </w:rPr>
+        <w:t>Il controllo del flusso viene gestito da Java Servlets che, interagendo con il client, svolgono le varie operazioni. Il server smista ogni nuova richiesta alla classe java adeguata, inoltrando poi la risposta al client sotto forma di JSP compilata in file HTML.</w:t>
+      </w:r>
+    </w:p>
+    <w:p>
+      <w:pPr>
+        <w:pStyle w:val="Paragrafoelenco"/>
+        <w:spacing w:line="360" w:lineRule="auto"/>
+        <w:rPr>
+          <w:rFonts w:cstheme="minorHAnsi"/>
+          <w:b/>
+          <w:bCs/>
+          <w:sz w:val="36"/>
+          <w:szCs w:val="36"/>
+        </w:rPr>
+      </w:pPr>
     </w:p>
     <w:p>
       <w:pPr>
@@ -1374,6 +2132,187 @@
         </w:rPr>
         <w:t xml:space="preserve"> limite</w:t>
       </w:r>
+    </w:p>
+    <w:p>
+      <w:pPr>
+        <w:pStyle w:val="Default"/>
+        <w:ind w:left="708"/>
+        <w:rPr>
+          <w:rFonts w:asciiTheme="minorHAnsi" w:hAnsiTheme="minorHAnsi" w:cstheme="minorHAnsi"/>
+          <w:lang w:val="it-IT"/>
+        </w:rPr>
+      </w:pPr>
+      <w:r>
+        <w:rPr>
+          <w:rFonts w:asciiTheme="minorHAnsi" w:hAnsiTheme="minorHAnsi" w:cstheme="minorHAnsi"/>
+          <w:lang w:val="it-IT"/>
+        </w:rPr>
+        <w:t xml:space="preserve">Le condizioni limite riguardano l’accensione e lo spegnimento del sistema per il solo lato Server. </w:t>
+      </w:r>
+    </w:p>
+    <w:p>
+      <w:pPr>
+        <w:pStyle w:val="Default"/>
+        <w:ind w:left="708"/>
+        <w:rPr>
+          <w:rFonts w:asciiTheme="minorHAnsi" w:hAnsiTheme="minorHAnsi" w:cstheme="minorHAnsi"/>
+          <w:lang w:val="it-IT"/>
+        </w:rPr>
+      </w:pPr>
+    </w:p>
+    <w:p>
+      <w:pPr>
+        <w:pStyle w:val="Default"/>
+        <w:ind w:left="708"/>
+        <w:rPr>
+          <w:rFonts w:asciiTheme="minorHAnsi" w:hAnsiTheme="minorHAnsi" w:cstheme="minorHAnsi"/>
+          <w:b/>
+          <w:bCs/>
+          <w:lang w:val="it-IT"/>
+        </w:rPr>
+      </w:pPr>
+      <w:r>
+        <w:rPr>
+          <w:rFonts w:asciiTheme="minorHAnsi" w:hAnsiTheme="minorHAnsi" w:cstheme="minorHAnsi"/>
+          <w:b/>
+          <w:bCs/>
+          <w:lang w:val="it-IT"/>
+        </w:rPr>
+        <w:t xml:space="preserve">2.7.1 Avvio del sistema </w:t>
+      </w:r>
+    </w:p>
+    <w:p>
+      <w:pPr>
+        <w:pStyle w:val="Default"/>
+        <w:ind w:left="708" w:firstLine="708"/>
+        <w:rPr>
+          <w:rFonts w:asciiTheme="minorHAnsi" w:hAnsiTheme="minorHAnsi" w:cstheme="minorHAnsi"/>
+          <w:lang w:val="it-IT"/>
+        </w:rPr>
+      </w:pPr>
+      <w:r>
+        <w:rPr>
+          <w:rFonts w:asciiTheme="minorHAnsi" w:hAnsiTheme="minorHAnsi" w:cstheme="minorHAnsi"/>
+          <w:lang w:val="it-IT"/>
+        </w:rPr>
+        <w:t xml:space="preserve">Il sistema dopo essersi avviato presenta un’interfaccia ai client. </w:t>
+      </w:r>
+    </w:p>
+    <w:p>
+      <w:pPr>
+        <w:pStyle w:val="Default"/>
+        <w:ind w:left="708"/>
+        <w:rPr>
+          <w:rFonts w:asciiTheme="minorHAnsi" w:hAnsiTheme="minorHAnsi" w:cstheme="minorHAnsi"/>
+          <w:lang w:val="it-IT"/>
+        </w:rPr>
+      </w:pPr>
+    </w:p>
+    <w:p>
+      <w:pPr>
+        <w:pStyle w:val="Default"/>
+        <w:ind w:left="708"/>
+        <w:rPr>
+          <w:rFonts w:asciiTheme="minorHAnsi" w:hAnsiTheme="minorHAnsi" w:cstheme="minorHAnsi"/>
+          <w:lang w:val="it-IT"/>
+        </w:rPr>
+      </w:pPr>
+      <w:r>
+        <w:rPr>
+          <w:rFonts w:asciiTheme="minorHAnsi" w:hAnsiTheme="minorHAnsi" w:cstheme="minorHAnsi"/>
+          <w:b/>
+          <w:bCs/>
+          <w:lang w:val="it-IT"/>
+        </w:rPr>
+        <w:t xml:space="preserve">2.7.2 Terminazione del sistema </w:t>
+      </w:r>
+    </w:p>
+    <w:p>
+      <w:pPr>
+        <w:pStyle w:val="Default"/>
+        <w:ind w:left="1416"/>
+        <w:rPr>
+          <w:rFonts w:asciiTheme="minorHAnsi" w:hAnsiTheme="minorHAnsi" w:cstheme="minorHAnsi"/>
+          <w:lang w:val="it-IT"/>
+        </w:rPr>
+      </w:pPr>
+      <w:r>
+        <w:rPr>
+          <w:rFonts w:asciiTheme="minorHAnsi" w:hAnsiTheme="minorHAnsi" w:cstheme="minorHAnsi"/>
+          <w:lang w:val="it-IT"/>
+        </w:rPr>
+        <w:t xml:space="preserve">Prima della disattivazione del sistema verranno disconnessi tutti i client connessi al sistema. Per non incorrere in problemi basta spegnere il server tramite riga di comando. Non vi saranno problemi circa la gestione dei database poiché </w:t>
+      </w:r>
+      <w:r>
+        <w:rPr>
+          <w:rFonts w:asciiTheme="minorHAnsi" w:hAnsiTheme="minorHAnsi" w:cstheme="minorHAnsi"/>
+          <w:lang w:val="it-IT"/>
+        </w:rPr>
+        <w:t>è gestito dal DBMS.</w:t>
+      </w:r>
+    </w:p>
+    <w:p>
+      <w:pPr>
+        <w:pStyle w:val="Default"/>
+        <w:ind w:left="708"/>
+        <w:rPr>
+          <w:rFonts w:asciiTheme="minorHAnsi" w:hAnsiTheme="minorHAnsi" w:cstheme="minorHAnsi"/>
+          <w:lang w:val="it-IT"/>
+        </w:rPr>
+      </w:pPr>
+    </w:p>
+    <w:p>
+      <w:pPr>
+        <w:pStyle w:val="Default"/>
+        <w:ind w:left="708"/>
+        <w:rPr>
+          <w:rFonts w:asciiTheme="minorHAnsi" w:hAnsiTheme="minorHAnsi" w:cstheme="minorHAnsi"/>
+          <w:lang w:val="it-IT"/>
+        </w:rPr>
+      </w:pPr>
+      <w:r>
+        <w:rPr>
+          <w:rFonts w:asciiTheme="minorHAnsi" w:hAnsiTheme="minorHAnsi" w:cstheme="minorHAnsi"/>
+          <w:b/>
+          <w:bCs/>
+          <w:lang w:val="it-IT"/>
+        </w:rPr>
+        <w:t xml:space="preserve">2.7.3 Fallimento del sistema </w:t>
+      </w:r>
+    </w:p>
+    <w:p>
+      <w:pPr>
+        <w:spacing w:line="360" w:lineRule="auto"/>
+        <w:ind w:left="1068"/>
+        <w:rPr>
+          <w:rFonts w:cstheme="minorHAnsi"/>
+          <w:sz w:val="24"/>
+          <w:szCs w:val="24"/>
+        </w:rPr>
+      </w:pPr>
+      <w:r>
+        <w:rPr>
+          <w:rFonts w:cstheme="minorHAnsi"/>
+          <w:sz w:val="24"/>
+          <w:szCs w:val="24"/>
+        </w:rPr>
+        <w:t>In caso di errori di tipo hardware o software la persistenza dei dati è comunque garantita in quanto i dati sono gestiti dal DBMS.</w:t>
+      </w:r>
+    </w:p>
+    <w:p>
+      <w:pPr>
+        <w:spacing w:line="360" w:lineRule="auto"/>
+        <w:ind w:left="1068"/>
+        <w:rPr>
+          <w:rFonts w:cstheme="minorHAnsi"/>
+          <w:b/>
+          <w:bCs/>
+          <w:sz w:val="32"/>
+          <w:szCs w:val="32"/>
+        </w:rPr>
+      </w:pPr>
+      <w:bookmarkStart w:id="0" w:name="_GoBack"/>
+      <w:bookmarkEnd w:id="0"/>
     </w:p>
     <w:p>
       <w:pPr>
@@ -1405,8 +2344,107 @@
           <w:u w:val="single"/>
           <w:lang w:val="en-US"/>
         </w:rPr>
+        <w:lastRenderedPageBreak/>
         <w:t>Servizi dei sottosistemi</w:t>
       </w:r>
+    </w:p>
+    <w:p>
+      <w:pPr>
+        <w:rPr>
+          <w:b/>
+          <w:bCs/>
+          <w:i/>
+          <w:iCs/>
+          <w:sz w:val="36"/>
+          <w:szCs w:val="36"/>
+          <w:u w:val="single"/>
+          <w:lang w:val="en-US"/>
+        </w:rPr>
+      </w:pPr>
+    </w:p>
+    <w:p>
+      <w:pPr>
+        <w:rPr>
+          <w:b/>
+          <w:bCs/>
+          <w:i/>
+          <w:iCs/>
+          <w:sz w:val="36"/>
+          <w:szCs w:val="36"/>
+          <w:u w:val="single"/>
+          <w:lang w:val="en-US"/>
+        </w:rPr>
+      </w:pPr>
+    </w:p>
+    <w:p>
+      <w:pPr>
+        <w:rPr>
+          <w:b/>
+          <w:bCs/>
+          <w:i/>
+          <w:iCs/>
+          <w:sz w:val="36"/>
+          <w:szCs w:val="36"/>
+          <w:u w:val="single"/>
+          <w:lang w:val="en-US"/>
+        </w:rPr>
+      </w:pPr>
+    </w:p>
+    <w:p>
+      <w:pPr>
+        <w:rPr>
+          <w:b/>
+          <w:bCs/>
+          <w:i/>
+          <w:iCs/>
+          <w:sz w:val="36"/>
+          <w:szCs w:val="36"/>
+          <w:u w:val="single"/>
+          <w:lang w:val="en-US"/>
+        </w:rPr>
+      </w:pPr>
+    </w:p>
+    <w:p>
+      <w:pPr>
+        <w:rPr>
+          <w:b/>
+          <w:bCs/>
+          <w:i/>
+          <w:iCs/>
+          <w:sz w:val="36"/>
+          <w:szCs w:val="36"/>
+          <w:u w:val="single"/>
+          <w:lang w:val="en-US"/>
+        </w:rPr>
+      </w:pPr>
+    </w:p>
+    <w:p>
+      <w:pPr>
+        <w:rPr>
+          <w:b/>
+          <w:bCs/>
+          <w:i/>
+          <w:iCs/>
+          <w:sz w:val="36"/>
+          <w:szCs w:val="36"/>
+          <w:u w:val="single"/>
+          <w:lang w:val="en-US"/>
+        </w:rPr>
+      </w:pPr>
+    </w:p>
+    <w:p>
+      <w:pPr>
+        <w:rPr>
+          <w:b/>
+          <w:bCs/>
+          <w:i/>
+          <w:iCs/>
+          <w:sz w:val="36"/>
+          <w:szCs w:val="36"/>
+          <w:u w:val="single"/>
+          <w:lang w:val="en-US"/>
+        </w:rPr>
+      </w:pPr>
     </w:p>
     <w:p>
       <w:pPr>
@@ -1613,7 +2651,6 @@
                 <w:sz w:val="28"/>
                 <w:szCs w:val="40"/>
               </w:rPr>
-              <w:lastRenderedPageBreak/>
               <w:t>Rating</w:t>
             </w:r>
           </w:p>
@@ -1692,7 +2729,18 @@
                 <w:sz w:val="24"/>
                 <w:szCs w:val="24"/>
               </w:rPr>
-              <w:t>Un articolo, prima di essere visibile all’interno del sistema deve essere prima controllato da un moderatore che prenderà in carico l’articolo. Solo quando il moderatore valuta l’articolo “Valido” sarà reso visibile su Infoblog da tutta l’utenza. Se il moderatore valuta l’articolo “Respinto” allora l’articolo non sarà visibile dall’utenza di Infoblog.</w:t>
+              <w:t xml:space="preserve">Un articolo, prima di essere visibile all’interno del sistema deve essere prima controllato da un moderatore che </w:t>
+            </w:r>
+            <w:r>
+              <w:rPr>
+                <w:bCs/>
+                <w:i/>
+                <w:iCs/>
+                <w:sz w:val="24"/>
+                <w:szCs w:val="24"/>
+              </w:rPr>
+              <w:lastRenderedPageBreak/>
+              <w:t>prenderà in carico l’articolo. Solo quando il moderatore valuta l’articolo “Valido” sarà reso visibile su Infoblog da tutta l’utenza. Se il moderatore valuta l’articolo “Respinto” allora l’articolo non sarà visibile dall’utenza di Infoblog.</w:t>
             </w:r>
           </w:p>
         </w:tc>
@@ -1716,6 +2764,7 @@
                 <w:sz w:val="28"/>
                 <w:szCs w:val="40"/>
               </w:rPr>
+              <w:lastRenderedPageBreak/>
               <w:t>Risultato moderazione</w:t>
             </w:r>
           </w:p>
@@ -1880,8 +2929,6 @@
           <w:u w:val="single"/>
         </w:rPr>
       </w:pPr>
-      <w:bookmarkStart w:id="0" w:name="_GoBack"/>
-      <w:bookmarkEnd w:id="0"/>
     </w:p>
     <w:sectPr>
       <w:pgSz w:w="11906" w:h="16838"/>
@@ -1896,6 +2943,95 @@
 <file path=word/numbering.xml><?xml version="1.0" encoding="utf-8"?>
 <w:numbering xmlns:wpc="http://schemas.microsoft.com/office/word/2010/wordprocessingCanvas" xmlns:cx="http://schemas.microsoft.com/office/drawing/2014/chartex" xmlns:cx1="http://schemas.microsoft.com/office/drawing/2015/9/8/chartex" xmlns:cx2="http://schemas.microsoft.com/office/drawing/2015/10/21/chartex" xmlns:cx3="http://schemas.microsoft.com/office/drawing/2016/5/9/chartex" xmlns:cx4="http://schemas.microsoft.com/office/drawing/2016/5/10/chartex" xmlns:cx5="http://schemas.microsoft.com/office/drawing/2016/5/11/chartex" xmlns:cx6="http://schemas.microsoft.com/office/drawing/2016/5/12/chartex" xmlns:cx7="http://schemas.microsoft.com/office/drawing/2016/5/13/chartex" xmlns:cx8="http://schemas.microsoft.com/office/drawing/2016/5/14/chartex" xmlns:mc="http://schemas.openxmlformats.org/markup-compatibility/2006" xmlns:aink="http://schemas.microsoft.com/office/drawing/2016/ink" xmlns:am3d="http://schemas.microsoft.com/office/drawing/2017/model3d" xmlns:o="urn:schemas-microsoft-com:office:office" xmlns:r="http://schemas.openxmlformats.org/officeDocument/2006/relationships" xmlns:m="http://schemas.openxmlformats.org/officeDocument/2006/math" xmlns:v="urn:schemas-microsoft-com:vml" xmlns:wp14="http://schemas.microsoft.com/office/word/2010/wordprocessingDrawing" xmlns:wp="http://schemas.openxmlformats.org/drawingml/2006/wordprocessingDrawing" xmlns:w10="urn:schemas-microsoft-com:office:word" xmlns:w="http://schemas.openxmlformats.org/wordprocessingml/2006/main" xmlns:w14="http://schemas.microsoft.com/office/word/2010/wordml" xmlns:w15="http://schemas.microsoft.com/office/word/2012/wordml" xmlns:w16cid="http://schemas.microsoft.com/office/word/2016/wordml/cid" xmlns:w16se="http://schemas.microsoft.com/office/word/2015/wordml/symex" xmlns:wpg="http://schemas.microsoft.com/office/word/2010/wordprocessingGroup" xmlns:wpi="http://schemas.microsoft.com/office/word/2010/wordprocessingInk" xmlns:wne="http://schemas.microsoft.com/office/word/2006/wordml" xmlns:wps="http://schemas.microsoft.com/office/word/2010/wordprocessingShape" mc:Ignorable="w14 w15 w16se w16cid wp14">
   <w:abstractNum w:abstractNumId="0" w15:restartNumberingAfterBreak="0">
+    <w:nsid w:val="0C315A30"/>
+    <w:multiLevelType w:val="hybridMultilevel"/>
+    <w:tmpl w:val="4DDC61E4"/>
+    <w:lvl w:ilvl="0" w:tplc="BFEA09E6">
+      <w:start w:val="1"/>
+      <w:numFmt w:val="lowerRoman"/>
+      <w:lvlText w:val="%1."/>
+      <w:lvlJc w:val="right"/>
+      <w:pPr>
+        <w:ind w:left="1440" w:hanging="360"/>
+      </w:pPr>
+      <w:rPr>
+        <w:u w:val="none"/>
+      </w:rPr>
+    </w:lvl>
+    <w:lvl w:ilvl="1" w:tplc="04090019" w:tentative="1">
+      <w:start w:val="1"/>
+      <w:numFmt w:val="lowerLetter"/>
+      <w:lvlText w:val="%2."/>
+      <w:lvlJc w:val="left"/>
+      <w:pPr>
+        <w:ind w:left="1440" w:hanging="360"/>
+      </w:pPr>
+    </w:lvl>
+    <w:lvl w:ilvl="2" w:tplc="0409001B" w:tentative="1">
+      <w:start w:val="1"/>
+      <w:numFmt w:val="lowerRoman"/>
+      <w:lvlText w:val="%3."/>
+      <w:lvlJc w:val="right"/>
+      <w:pPr>
+        <w:ind w:left="2160" w:hanging="180"/>
+      </w:pPr>
+    </w:lvl>
+    <w:lvl w:ilvl="3" w:tplc="0409000F" w:tentative="1">
+      <w:start w:val="1"/>
+      <w:numFmt w:val="decimal"/>
+      <w:lvlText w:val="%4."/>
+      <w:lvlJc w:val="left"/>
+      <w:pPr>
+        <w:ind w:left="2880" w:hanging="360"/>
+      </w:pPr>
+    </w:lvl>
+    <w:lvl w:ilvl="4" w:tplc="04090019" w:tentative="1">
+      <w:start w:val="1"/>
+      <w:numFmt w:val="lowerLetter"/>
+      <w:lvlText w:val="%5."/>
+      <w:lvlJc w:val="left"/>
+      <w:pPr>
+        <w:ind w:left="3600" w:hanging="360"/>
+      </w:pPr>
+    </w:lvl>
+    <w:lvl w:ilvl="5" w:tplc="0409001B" w:tentative="1">
+      <w:start w:val="1"/>
+      <w:numFmt w:val="lowerRoman"/>
+      <w:lvlText w:val="%6."/>
+      <w:lvlJc w:val="right"/>
+      <w:pPr>
+        <w:ind w:left="4320" w:hanging="180"/>
+      </w:pPr>
+    </w:lvl>
+    <w:lvl w:ilvl="6" w:tplc="0409000F" w:tentative="1">
+      <w:start w:val="1"/>
+      <w:numFmt w:val="decimal"/>
+      <w:lvlText w:val="%7."/>
+      <w:lvlJc w:val="left"/>
+      <w:pPr>
+        <w:ind w:left="5040" w:hanging="360"/>
+      </w:pPr>
+    </w:lvl>
+    <w:lvl w:ilvl="7" w:tplc="04090019" w:tentative="1">
+      <w:start w:val="1"/>
+      <w:numFmt w:val="lowerLetter"/>
+      <w:lvlText w:val="%8."/>
+      <w:lvlJc w:val="left"/>
+      <w:pPr>
+        <w:ind w:left="5760" w:hanging="360"/>
+      </w:pPr>
+    </w:lvl>
+    <w:lvl w:ilvl="8" w:tplc="0409001B" w:tentative="1">
+      <w:start w:val="1"/>
+      <w:numFmt w:val="lowerRoman"/>
+      <w:lvlText w:val="%9."/>
+      <w:lvlJc w:val="right"/>
+      <w:pPr>
+        <w:ind w:left="6480" w:hanging="180"/>
+      </w:pPr>
+    </w:lvl>
+  </w:abstractNum>
+  <w:abstractNum w:abstractNumId="1" w15:restartNumberingAfterBreak="0">
     <w:nsid w:val="0C6F402F"/>
     <w:multiLevelType w:val="hybridMultilevel"/>
     <w:tmpl w:val="0EE8180C"/>
@@ -2008,7 +3144,7 @@
       </w:rPr>
     </w:lvl>
   </w:abstractNum>
-  <w:abstractNum w:abstractNumId="1" w15:restartNumberingAfterBreak="0">
+  <w:abstractNum w:abstractNumId="2" w15:restartNumberingAfterBreak="0">
     <w:nsid w:val="12E20AFF"/>
     <w:multiLevelType w:val="hybridMultilevel"/>
     <w:tmpl w:val="218421E6"/>
@@ -2121,7 +3257,7 @@
       </w:rPr>
     </w:lvl>
   </w:abstractNum>
-  <w:abstractNum w:abstractNumId="2" w15:restartNumberingAfterBreak="0">
+  <w:abstractNum w:abstractNumId="3" w15:restartNumberingAfterBreak="0">
     <w:nsid w:val="16FA1EA7"/>
     <w:multiLevelType w:val="hybridMultilevel"/>
     <w:tmpl w:val="361412D6"/>
@@ -2234,7 +3370,7 @@
       </w:rPr>
     </w:lvl>
   </w:abstractNum>
-  <w:abstractNum w:abstractNumId="3" w15:restartNumberingAfterBreak="0">
+  <w:abstractNum w:abstractNumId="4" w15:restartNumberingAfterBreak="0">
     <w:nsid w:val="1B91342C"/>
     <w:multiLevelType w:val="hybridMultilevel"/>
     <w:tmpl w:val="EA987484"/>
@@ -2347,7 +3483,7 @@
       </w:rPr>
     </w:lvl>
   </w:abstractNum>
-  <w:abstractNum w:abstractNumId="4" w15:restartNumberingAfterBreak="0">
+  <w:abstractNum w:abstractNumId="5" w15:restartNumberingAfterBreak="0">
     <w:nsid w:val="21A26D6C"/>
     <w:multiLevelType w:val="hybridMultilevel"/>
     <w:tmpl w:val="02A863AE"/>
@@ -2460,7 +3596,7 @@
       </w:rPr>
     </w:lvl>
   </w:abstractNum>
-  <w:abstractNum w:abstractNumId="5" w15:restartNumberingAfterBreak="0">
+  <w:abstractNum w:abstractNumId="6" w15:restartNumberingAfterBreak="0">
     <w:nsid w:val="292356E3"/>
     <w:multiLevelType w:val="hybridMultilevel"/>
     <w:tmpl w:val="190C1F46"/>
@@ -2573,7 +3709,7 @@
       </w:rPr>
     </w:lvl>
   </w:abstractNum>
-  <w:abstractNum w:abstractNumId="6" w15:restartNumberingAfterBreak="0">
+  <w:abstractNum w:abstractNumId="7" w15:restartNumberingAfterBreak="0">
     <w:nsid w:val="2CD526E6"/>
     <w:multiLevelType w:val="hybridMultilevel"/>
     <w:tmpl w:val="13666F7E"/>
@@ -2686,7 +3822,7 @@
       </w:rPr>
     </w:lvl>
   </w:abstractNum>
-  <w:abstractNum w:abstractNumId="7" w15:restartNumberingAfterBreak="0">
+  <w:abstractNum w:abstractNumId="8" w15:restartNumberingAfterBreak="0">
     <w:nsid w:val="360809A8"/>
     <w:multiLevelType w:val="hybridMultilevel"/>
     <w:tmpl w:val="DABC18EA"/>
@@ -2799,7 +3935,120 @@
       </w:rPr>
     </w:lvl>
   </w:abstractNum>
-  <w:abstractNum w:abstractNumId="8" w15:restartNumberingAfterBreak="0">
+  <w:abstractNum w:abstractNumId="9" w15:restartNumberingAfterBreak="0">
+    <w:nsid w:val="417436C3"/>
+    <w:multiLevelType w:val="hybridMultilevel"/>
+    <w:tmpl w:val="C70A7A66"/>
+    <w:lvl w:ilvl="0" w:tplc="04090001">
+      <w:start w:val="1"/>
+      <w:numFmt w:val="bullet"/>
+      <w:lvlText w:val=""/>
+      <w:lvlJc w:val="left"/>
+      <w:pPr>
+        <w:ind w:left="2136" w:hanging="360"/>
+      </w:pPr>
+      <w:rPr>
+        <w:rFonts w:ascii="Symbol" w:hAnsi="Symbol" w:hint="default"/>
+      </w:rPr>
+    </w:lvl>
+    <w:lvl w:ilvl="1" w:tplc="04090003" w:tentative="1">
+      <w:start w:val="1"/>
+      <w:numFmt w:val="bullet"/>
+      <w:lvlText w:val="o"/>
+      <w:lvlJc w:val="left"/>
+      <w:pPr>
+        <w:ind w:left="2856" w:hanging="360"/>
+      </w:pPr>
+      <w:rPr>
+        <w:rFonts w:ascii="Courier New" w:hAnsi="Courier New" w:cs="Courier New" w:hint="default"/>
+      </w:rPr>
+    </w:lvl>
+    <w:lvl w:ilvl="2" w:tplc="04090005" w:tentative="1">
+      <w:start w:val="1"/>
+      <w:numFmt w:val="bullet"/>
+      <w:lvlText w:val=""/>
+      <w:lvlJc w:val="left"/>
+      <w:pPr>
+        <w:ind w:left="3576" w:hanging="360"/>
+      </w:pPr>
+      <w:rPr>
+        <w:rFonts w:ascii="Wingdings" w:hAnsi="Wingdings" w:hint="default"/>
+      </w:rPr>
+    </w:lvl>
+    <w:lvl w:ilvl="3" w:tplc="04090001" w:tentative="1">
+      <w:start w:val="1"/>
+      <w:numFmt w:val="bullet"/>
+      <w:lvlText w:val=""/>
+      <w:lvlJc w:val="left"/>
+      <w:pPr>
+        <w:ind w:left="4296" w:hanging="360"/>
+      </w:pPr>
+      <w:rPr>
+        <w:rFonts w:ascii="Symbol" w:hAnsi="Symbol" w:hint="default"/>
+      </w:rPr>
+    </w:lvl>
+    <w:lvl w:ilvl="4" w:tplc="04090003" w:tentative="1">
+      <w:start w:val="1"/>
+      <w:numFmt w:val="bullet"/>
+      <w:lvlText w:val="o"/>
+      <w:lvlJc w:val="left"/>
+      <w:pPr>
+        <w:ind w:left="5016" w:hanging="360"/>
+      </w:pPr>
+      <w:rPr>
+        <w:rFonts w:ascii="Courier New" w:hAnsi="Courier New" w:cs="Courier New" w:hint="default"/>
+      </w:rPr>
+    </w:lvl>
+    <w:lvl w:ilvl="5" w:tplc="04090005" w:tentative="1">
+      <w:start w:val="1"/>
+      <w:numFmt w:val="bullet"/>
+      <w:lvlText w:val=""/>
+      <w:lvlJc w:val="left"/>
+      <w:pPr>
+        <w:ind w:left="5736" w:hanging="360"/>
+      </w:pPr>
+      <w:rPr>
+        <w:rFonts w:ascii="Wingdings" w:hAnsi="Wingdings" w:hint="default"/>
+      </w:rPr>
+    </w:lvl>
+    <w:lvl w:ilvl="6" w:tplc="04090001" w:tentative="1">
+      <w:start w:val="1"/>
+      <w:numFmt w:val="bullet"/>
+      <w:lvlText w:val=""/>
+      <w:lvlJc w:val="left"/>
+      <w:pPr>
+        <w:ind w:left="6456" w:hanging="360"/>
+      </w:pPr>
+      <w:rPr>
+        <w:rFonts w:ascii="Symbol" w:hAnsi="Symbol" w:hint="default"/>
+      </w:rPr>
+    </w:lvl>
+    <w:lvl w:ilvl="7" w:tplc="04090003" w:tentative="1">
+      <w:start w:val="1"/>
+      <w:numFmt w:val="bullet"/>
+      <w:lvlText w:val="o"/>
+      <w:lvlJc w:val="left"/>
+      <w:pPr>
+        <w:ind w:left="7176" w:hanging="360"/>
+      </w:pPr>
+      <w:rPr>
+        <w:rFonts w:ascii="Courier New" w:hAnsi="Courier New" w:cs="Courier New" w:hint="default"/>
+      </w:rPr>
+    </w:lvl>
+    <w:lvl w:ilvl="8" w:tplc="04090005" w:tentative="1">
+      <w:start w:val="1"/>
+      <w:numFmt w:val="bullet"/>
+      <w:lvlText w:val=""/>
+      <w:lvlJc w:val="left"/>
+      <w:pPr>
+        <w:ind w:left="7896" w:hanging="360"/>
+      </w:pPr>
+      <w:rPr>
+        <w:rFonts w:ascii="Wingdings" w:hAnsi="Wingdings" w:hint="default"/>
+      </w:rPr>
+    </w:lvl>
+  </w:abstractNum>
+  <w:abstractNum w:abstractNumId="10" w15:restartNumberingAfterBreak="0">
     <w:nsid w:val="43752EDE"/>
     <w:multiLevelType w:val="hybridMultilevel"/>
     <w:tmpl w:val="5C626F02"/>
@@ -2912,7 +4161,7 @@
       </w:rPr>
     </w:lvl>
   </w:abstractNum>
-  <w:abstractNum w:abstractNumId="9" w15:restartNumberingAfterBreak="0">
+  <w:abstractNum w:abstractNumId="11" w15:restartNumberingAfterBreak="0">
     <w:nsid w:val="4D796185"/>
     <w:multiLevelType w:val="hybridMultilevel"/>
     <w:tmpl w:val="C9FAF4EA"/>
@@ -3025,7 +4274,7 @@
       </w:rPr>
     </w:lvl>
   </w:abstractNum>
-  <w:abstractNum w:abstractNumId="10" w15:restartNumberingAfterBreak="0">
+  <w:abstractNum w:abstractNumId="12" w15:restartNumberingAfterBreak="0">
     <w:nsid w:val="62687F07"/>
     <w:multiLevelType w:val="hybridMultilevel"/>
     <w:tmpl w:val="D4682C46"/>
@@ -3050,7 +4299,7 @@
         <w:u w:val="none"/>
       </w:rPr>
     </w:lvl>
-    <w:lvl w:ilvl="2" w:tplc="0409001B" w:tentative="1">
+    <w:lvl w:ilvl="2" w:tplc="0409001B">
       <w:start w:val="1"/>
       <w:numFmt w:val="lowerRoman"/>
       <w:lvlText w:val="%3."/>
@@ -3059,7 +4308,7 @@
         <w:ind w:left="2160" w:hanging="180"/>
       </w:pPr>
     </w:lvl>
-    <w:lvl w:ilvl="3" w:tplc="0409000F" w:tentative="1">
+    <w:lvl w:ilvl="3" w:tplc="0409000F">
       <w:start w:val="1"/>
       <w:numFmt w:val="decimal"/>
       <w:lvlText w:val="%4."/>
@@ -3114,10 +4363,10 @@
       </w:pPr>
     </w:lvl>
   </w:abstractNum>
-  <w:abstractNum w:abstractNumId="11" w15:restartNumberingAfterBreak="0">
+  <w:abstractNum w:abstractNumId="13" w15:restartNumberingAfterBreak="0">
     <w:nsid w:val="65B46801"/>
     <w:multiLevelType w:val="hybridMultilevel"/>
-    <w:tmpl w:val="E2F68732"/>
+    <w:tmpl w:val="6C348E44"/>
     <w:lvl w:ilvl="0" w:tplc="04090001">
       <w:start w:val="1"/>
       <w:numFmt w:val="bullet"/>
@@ -3154,7 +4403,7 @@
         <w:rFonts w:ascii="Wingdings" w:hAnsi="Wingdings" w:hint="default"/>
       </w:rPr>
     </w:lvl>
-    <w:lvl w:ilvl="3" w:tplc="04090001" w:tentative="1">
+    <w:lvl w:ilvl="3" w:tplc="04090001">
       <w:start w:val="1"/>
       <w:numFmt w:val="bullet"/>
       <w:lvlText w:val=""/>
@@ -3227,7 +4476,7 @@
       </w:rPr>
     </w:lvl>
   </w:abstractNum>
-  <w:abstractNum w:abstractNumId="12" w15:restartNumberingAfterBreak="0">
+  <w:abstractNum w:abstractNumId="14" w15:restartNumberingAfterBreak="0">
     <w:nsid w:val="6D675510"/>
     <w:multiLevelType w:val="hybridMultilevel"/>
     <w:tmpl w:val="10CA6012"/>
@@ -3341,43 +4590,49 @@
     </w:lvl>
   </w:abstractNum>
   <w:num w:numId="1">
+    <w:abstractNumId w:val="12"/>
+  </w:num>
+  <w:num w:numId="2">
+    <w:abstractNumId w:val="5"/>
+  </w:num>
+  <w:num w:numId="3">
+    <w:abstractNumId w:val="8"/>
+  </w:num>
+  <w:num w:numId="4">
+    <w:abstractNumId w:val="11"/>
+  </w:num>
+  <w:num w:numId="5">
+    <w:abstractNumId w:val="14"/>
+  </w:num>
+  <w:num w:numId="6">
+    <w:abstractNumId w:val="4"/>
+  </w:num>
+  <w:num w:numId="7">
+    <w:abstractNumId w:val="2"/>
+  </w:num>
+  <w:num w:numId="8">
     <w:abstractNumId w:val="10"/>
   </w:num>
-  <w:num w:numId="2">
-    <w:abstractNumId w:val="4"/>
+  <w:num w:numId="9">
+    <w:abstractNumId w:val="3"/>
   </w:num>
-  <w:num w:numId="3">
+  <w:num w:numId="10">
+    <w:abstractNumId w:val="1"/>
+  </w:num>
+  <w:num w:numId="11">
+    <w:abstractNumId w:val="6"/>
+  </w:num>
+  <w:num w:numId="12">
+    <w:abstractNumId w:val="13"/>
+  </w:num>
+  <w:num w:numId="13">
     <w:abstractNumId w:val="7"/>
   </w:num>
-  <w:num w:numId="4">
+  <w:num w:numId="14">
     <w:abstractNumId w:val="9"/>
   </w:num>
-  <w:num w:numId="5">
-    <w:abstractNumId w:val="12"/>
-  </w:num>
-  <w:num w:numId="6">
-    <w:abstractNumId w:val="3"/>
-  </w:num>
-  <w:num w:numId="7">
-    <w:abstractNumId w:val="1"/>
-  </w:num>
-  <w:num w:numId="8">
-    <w:abstractNumId w:val="8"/>
-  </w:num>
-  <w:num w:numId="9">
-    <w:abstractNumId w:val="2"/>
-  </w:num>
-  <w:num w:numId="10">
+  <w:num w:numId="15">
     <w:abstractNumId w:val="0"/>
-  </w:num>
-  <w:num w:numId="11">
-    <w:abstractNumId w:val="5"/>
-  </w:num>
-  <w:num w:numId="12">
-    <w:abstractNumId w:val="11"/>
-  </w:num>
-  <w:num w:numId="13">
-    <w:abstractNumId w:val="6"/>
   </w:num>
 </w:numbering>
 </file>
@@ -3854,6 +5109,23 @@
       </w:tblBorders>
     </w:tblPr>
   </w:style>
+  <w:style w:type="paragraph" w:customStyle="1" w:styleId="Default">
+    <w:name w:val="Default"/>
+    <w:rsid w:val="00576821"/>
+    <w:pPr>
+      <w:autoSpaceDE w:val="0"/>
+      <w:autoSpaceDN w:val="0"/>
+      <w:adjustRightInd w:val="0"/>
+      <w:spacing w:after="0" w:line="240" w:lineRule="auto"/>
+    </w:pPr>
+    <w:rPr>
+      <w:rFonts w:ascii="Garamond" w:hAnsi="Garamond" w:cs="Garamond"/>
+      <w:color w:val="000000"/>
+      <w:sz w:val="24"/>
+      <w:szCs w:val="24"/>
+      <w:lang w:val="en-US"/>
+    </w:rPr>
+  </w:style>
 </w:styles>
 </file>
 

</xml_diff>

<commit_message>
Aggiunto Mappatura HW/SW e Politiche di accesso
Stay Tuned :)
</commit_message>
<xml_diff>
--- a/SDD - System Design Document.docx
+++ b/SDD - System Design Document.docx
@@ -49,6 +49,7 @@
           <w:lang w:val="en-US"/>
         </w:rPr>
       </w:pPr>
+      <w:proofErr w:type="spellStart"/>
       <w:r>
         <w:rPr>
           <w:b/>
@@ -62,6 +63,7 @@
         </w:rPr>
         <w:t>Introduzione</w:t>
       </w:r>
+      <w:proofErr w:type="spellEnd"/>
     </w:p>
     <w:p>
       <w:pPr>
@@ -80,6 +82,7 @@
           <w:lang w:val="en-US"/>
         </w:rPr>
       </w:pPr>
+      <w:proofErr w:type="spellStart"/>
       <w:r>
         <w:rPr>
           <w:b/>
@@ -88,8 +91,31 @@
           <w:szCs w:val="32"/>
           <w:lang w:val="en-US"/>
         </w:rPr>
-        <w:t>Obiettivi del sistema</w:t>
-      </w:r>
+        <w:t>Obiettivi</w:t>
+      </w:r>
+      <w:proofErr w:type="spellEnd"/>
+      <w:r>
+        <w:rPr>
+          <w:b/>
+          <w:bCs/>
+          <w:sz w:val="32"/>
+          <w:szCs w:val="32"/>
+          <w:lang w:val="en-US"/>
+        </w:rPr>
+        <w:t xml:space="preserve"> del </w:t>
+      </w:r>
+      <w:proofErr w:type="spellStart"/>
+      <w:r>
+        <w:rPr>
+          <w:b/>
+          <w:bCs/>
+          <w:sz w:val="32"/>
+          <w:szCs w:val="32"/>
+          <w:lang w:val="en-US"/>
+        </w:rPr>
+        <w:t>sistema</w:t>
+      </w:r>
+      <w:proofErr w:type="spellEnd"/>
     </w:p>
     <w:p>
       <w:pPr>
@@ -99,18 +125,27 @@
           <w:szCs w:val="36"/>
         </w:rPr>
       </w:pPr>
+      <w:proofErr w:type="spellStart"/>
       <w:r>
         <w:rPr>
           <w:sz w:val="24"/>
           <w:szCs w:val="40"/>
         </w:rPr>
-        <w:t>InfoBlog punta a risolvere e a migliorare le problematiche introdotte relative del mondo Informatico, fornendo una piattaforma comune ad utent</w:t>
-      </w:r>
+        <w:t>InfoBlog</w:t>
+      </w:r>
+      <w:proofErr w:type="spellEnd"/>
       <w:r>
         <w:rPr>
           <w:sz w:val="24"/>
           <w:szCs w:val="40"/>
         </w:rPr>
+        <w:t xml:space="preserve"> punta a risolvere e a migliorare le problematiche introdotte relative del mondo Informatico, fornendo una piattaforma comune ad utent</w:t>
+      </w:r>
+      <w:r>
+        <w:rPr>
+          <w:sz w:val="24"/>
+          <w:szCs w:val="40"/>
+        </w:rPr>
         <w:t>i</w:t>
       </w:r>
       <w:r>
@@ -118,7 +153,23 @@
           <w:sz w:val="24"/>
           <w:szCs w:val="40"/>
         </w:rPr>
-        <w:t xml:space="preserve"> ed autori per poter comunicare. InfoBlog permetterà agli utenti di poter rimanere aggiornati su articoli veritieri relativi al settore, controllati da specialisti</w:t>
+        <w:t xml:space="preserve"> ed autori per poter comunicare. </w:t>
+      </w:r>
+      <w:proofErr w:type="spellStart"/>
+      <w:r>
+        <w:rPr>
+          <w:sz w:val="24"/>
+          <w:szCs w:val="40"/>
+        </w:rPr>
+        <w:t>InfoBlog</w:t>
+      </w:r>
+      <w:proofErr w:type="spellEnd"/>
+      <w:r>
+        <w:rPr>
+          <w:sz w:val="24"/>
+          <w:szCs w:val="40"/>
+        </w:rPr>
+        <w:t xml:space="preserve"> permetterà agli utenti di poter rimanere aggiornati su articoli veritieri relativi al settore, controllati da specialisti</w:t>
       </w:r>
     </w:p>
     <w:p>
@@ -177,6 +228,7 @@
           <w:lang w:val="en-US"/>
         </w:rPr>
       </w:pPr>
+      <w:proofErr w:type="spellStart"/>
       <w:r>
         <w:rPr>
           <w:b/>
@@ -185,8 +237,31 @@
           <w:szCs w:val="36"/>
           <w:lang w:val="en-US"/>
         </w:rPr>
-        <w:t>Obiettivi di progettazione</w:t>
-      </w:r>
+        <w:t>Obiettivi</w:t>
+      </w:r>
+      <w:proofErr w:type="spellEnd"/>
+      <w:r>
+        <w:rPr>
+          <w:b/>
+          <w:bCs/>
+          <w:sz w:val="36"/>
+          <w:szCs w:val="36"/>
+          <w:lang w:val="en-US"/>
+        </w:rPr>
+        <w:t xml:space="preserve"> di </w:t>
+      </w:r>
+      <w:proofErr w:type="spellStart"/>
+      <w:r>
+        <w:rPr>
+          <w:b/>
+          <w:bCs/>
+          <w:sz w:val="36"/>
+          <w:szCs w:val="36"/>
+          <w:lang w:val="en-US"/>
+        </w:rPr>
+        <w:t>progettazione</w:t>
+      </w:r>
+      <w:proofErr w:type="spellEnd"/>
     </w:p>
     <w:p>
       <w:pPr>
@@ -203,6 +278,7 @@
           <w:lang w:val="en-US"/>
         </w:rPr>
       </w:pPr>
+      <w:proofErr w:type="spellStart"/>
       <w:r>
         <w:rPr>
           <w:sz w:val="28"/>
@@ -210,7 +286,37 @@
           <w:u w:val="single"/>
           <w:lang w:val="en-US"/>
         </w:rPr>
-        <w:t>Criteri di Scalabilità:</w:t>
+        <w:t>Criteri</w:t>
+      </w:r>
+      <w:proofErr w:type="spellEnd"/>
+      <w:r>
+        <w:rPr>
+          <w:sz w:val="28"/>
+          <w:szCs w:val="28"/>
+          <w:u w:val="single"/>
+          <w:lang w:val="en-US"/>
+        </w:rPr>
+        <w:t xml:space="preserve"> di </w:t>
+      </w:r>
+      <w:proofErr w:type="spellStart"/>
+      <w:r>
+        <w:rPr>
+          <w:sz w:val="28"/>
+          <w:szCs w:val="28"/>
+          <w:u w:val="single"/>
+          <w:lang w:val="en-US"/>
+        </w:rPr>
+        <w:t>Scalabilità</w:t>
+      </w:r>
+      <w:proofErr w:type="spellEnd"/>
+      <w:r>
+        <w:rPr>
+          <w:sz w:val="28"/>
+          <w:szCs w:val="28"/>
+          <w:u w:val="single"/>
+          <w:lang w:val="en-US"/>
+        </w:rPr>
+        <w:t>:</w:t>
       </w:r>
     </w:p>
     <w:p>
@@ -270,7 +376,25 @@
           <w:sz w:val="24"/>
           <w:szCs w:val="36"/>
         </w:rPr>
-        <w:t xml:space="preserve"> I tempi di risposta di Infoblog non devono degradare in modo massiccio se è vengono fatte più pubblicazioni di articoli contemporaneamente.</w:t>
+        <w:t xml:space="preserve"> I tempi di risposta di </w:t>
+      </w:r>
+      <w:proofErr w:type="spellStart"/>
+      <w:r>
+        <w:rPr>
+          <w:bCs/>
+          <w:sz w:val="24"/>
+          <w:szCs w:val="36"/>
+        </w:rPr>
+        <w:t>Infoblog</w:t>
+      </w:r>
+      <w:proofErr w:type="spellEnd"/>
+      <w:r>
+        <w:rPr>
+          <w:bCs/>
+          <w:sz w:val="24"/>
+          <w:szCs w:val="36"/>
+        </w:rPr>
+        <w:t xml:space="preserve"> non devono degradare in modo massiccio se è vengono fatte più pubblicazioni di articoli contemporaneamente.</w:t>
       </w:r>
     </w:p>
     <w:p>
@@ -406,7 +530,39 @@
           <w:sz w:val="24"/>
           <w:szCs w:val="24"/>
         </w:rPr>
-        <w:t>Il sistema deve essere il più performante possibile, il sito deve rispondere alle operazioni dell’utente in massimo 3 secs anche se il sistema è sotto stress (picco di carico elevato).  Il sistema deve essere capace di caricare le pagine in massimo 2 secs, anche se il sistema è condizionato dalla connessione dell’utente, questo per garantire le miglior esperienza di utilizzo.</w:t>
+        <w:t xml:space="preserve">Il sistema deve essere il più performante possibile, il sito deve rispondere alle operazioni dell’utente in massimo 3 </w:t>
+      </w:r>
+      <w:proofErr w:type="spellStart"/>
+      <w:r>
+        <w:rPr>
+          <w:sz w:val="24"/>
+          <w:szCs w:val="24"/>
+        </w:rPr>
+        <w:t>secs</w:t>
+      </w:r>
+      <w:proofErr w:type="spellEnd"/>
+      <w:r>
+        <w:rPr>
+          <w:sz w:val="24"/>
+          <w:szCs w:val="24"/>
+        </w:rPr>
+        <w:t xml:space="preserve"> anche se il sistema è sotto stress (picco di carico elevato).  Il sistema deve essere capace di caricare le pagine in massimo 2 </w:t>
+      </w:r>
+      <w:proofErr w:type="spellStart"/>
+      <w:r>
+        <w:rPr>
+          <w:sz w:val="24"/>
+          <w:szCs w:val="24"/>
+        </w:rPr>
+        <w:t>secs</w:t>
+      </w:r>
+      <w:proofErr w:type="spellEnd"/>
+      <w:r>
+        <w:rPr>
+          <w:sz w:val="24"/>
+          <w:szCs w:val="24"/>
+        </w:rPr>
+        <w:t>, anche se il sistema è condizionato dalla connessione dell’utente, questo per garantire le miglior esperienza di utilizzo.</w:t>
       </w:r>
     </w:p>
     <w:p>
@@ -610,7 +766,25 @@
           <w:szCs w:val="28"/>
           <w:u w:val="single"/>
         </w:rPr>
-        <w:t>Criteri di Supportabilità:</w:t>
+        <w:t xml:space="preserve">Criteri di </w:t>
+      </w:r>
+      <w:proofErr w:type="spellStart"/>
+      <w:r>
+        <w:rPr>
+          <w:sz w:val="28"/>
+          <w:szCs w:val="28"/>
+          <w:u w:val="single"/>
+        </w:rPr>
+        <w:t>Supportabilità</w:t>
+      </w:r>
+      <w:proofErr w:type="spellEnd"/>
+      <w:r>
+        <w:rPr>
+          <w:sz w:val="28"/>
+          <w:szCs w:val="28"/>
+          <w:u w:val="single"/>
+        </w:rPr>
+        <w:t>:</w:t>
       </w:r>
     </w:p>
     <w:p>
@@ -725,7 +899,23 @@
           <w:sz w:val="24"/>
           <w:szCs w:val="24"/>
         </w:rPr>
-        <w:t>come CSS e Javascript.</w:t>
+        <w:t xml:space="preserve">come CSS e </w:t>
+      </w:r>
+      <w:proofErr w:type="spellStart"/>
+      <w:r>
+        <w:rPr>
+          <w:sz w:val="24"/>
+          <w:szCs w:val="24"/>
+        </w:rPr>
+        <w:t>Javascript</w:t>
+      </w:r>
+      <w:proofErr w:type="spellEnd"/>
+      <w:r>
+        <w:rPr>
+          <w:sz w:val="24"/>
+          <w:szCs w:val="24"/>
+        </w:rPr>
+        <w:t>.</w:t>
       </w:r>
     </w:p>
     <w:p>
@@ -967,6 +1157,7 @@
           <w:lang w:val="en-US"/>
         </w:rPr>
       </w:pPr>
+      <w:proofErr w:type="spellStart"/>
       <w:r>
         <w:rPr>
           <w:b/>
@@ -977,6 +1168,7 @@
         </w:rPr>
         <w:t>Riferimenti</w:t>
       </w:r>
+      <w:proofErr w:type="spellEnd"/>
     </w:p>
     <w:p>
       <w:pPr>
@@ -1009,7 +1201,55 @@
           <w:rFonts w:asciiTheme="minorHAnsi" w:hAnsiTheme="minorHAnsi" w:cstheme="minorHAnsi"/>
           <w:lang w:val="en-US"/>
         </w:rPr>
-        <w:t>Libro di Testo: Object-Oriented Software Engineering Bruegge, A.H. Dutoit.</w:t>
+        <w:t xml:space="preserve">Libro di </w:t>
+      </w:r>
+      <w:proofErr w:type="spellStart"/>
+      <w:r>
+        <w:rPr>
+          <w:rFonts w:asciiTheme="minorHAnsi" w:hAnsiTheme="minorHAnsi" w:cstheme="minorHAnsi"/>
+          <w:lang w:val="en-US"/>
+        </w:rPr>
+        <w:t>Testo</w:t>
+      </w:r>
+      <w:proofErr w:type="spellEnd"/>
+      <w:r>
+        <w:rPr>
+          <w:rFonts w:asciiTheme="minorHAnsi" w:hAnsiTheme="minorHAnsi" w:cstheme="minorHAnsi"/>
+          <w:lang w:val="en-US"/>
+        </w:rPr>
+        <w:t xml:space="preserve">: Object-Oriented Software Engineering </w:t>
+      </w:r>
+      <w:proofErr w:type="spellStart"/>
+      <w:r>
+        <w:rPr>
+          <w:rFonts w:asciiTheme="minorHAnsi" w:hAnsiTheme="minorHAnsi" w:cstheme="minorHAnsi"/>
+          <w:lang w:val="en-US"/>
+        </w:rPr>
+        <w:t>Bruegge</w:t>
+      </w:r>
+      <w:proofErr w:type="spellEnd"/>
+      <w:r>
+        <w:rPr>
+          <w:rFonts w:asciiTheme="minorHAnsi" w:hAnsiTheme="minorHAnsi" w:cstheme="minorHAnsi"/>
+          <w:lang w:val="en-US"/>
+        </w:rPr>
+        <w:t xml:space="preserve">, A.H. </w:t>
+      </w:r>
+      <w:proofErr w:type="spellStart"/>
+      <w:r>
+        <w:rPr>
+          <w:rFonts w:asciiTheme="minorHAnsi" w:hAnsiTheme="minorHAnsi" w:cstheme="minorHAnsi"/>
+          <w:lang w:val="en-US"/>
+        </w:rPr>
+        <w:t>Dutoit</w:t>
+      </w:r>
+      <w:proofErr w:type="spellEnd"/>
+      <w:r>
+        <w:rPr>
+          <w:rFonts w:asciiTheme="minorHAnsi" w:hAnsiTheme="minorHAnsi" w:cstheme="minorHAnsi"/>
+          <w:lang w:val="en-US"/>
+        </w:rPr>
+        <w:t>.</w:t>
       </w:r>
     </w:p>
     <w:p>
@@ -1055,6 +1295,7 @@
           <w:lang w:val="en-US"/>
         </w:rPr>
       </w:pPr>
+      <w:proofErr w:type="spellStart"/>
       <w:r>
         <w:rPr>
           <w:b/>
@@ -1065,6 +1306,7 @@
         </w:rPr>
         <w:t>Panoramica</w:t>
       </w:r>
+      <w:proofErr w:type="spellEnd"/>
     </w:p>
     <w:p>
       <w:pPr>
@@ -1085,6 +1327,7 @@
           <w:lang w:val="en-US"/>
         </w:rPr>
       </w:pPr>
+      <w:proofErr w:type="spellStart"/>
       <w:r>
         <w:rPr>
           <w:b/>
@@ -1096,8 +1339,65 @@
           <w:u w:val="single"/>
           <w:lang w:val="en-US"/>
         </w:rPr>
-        <w:t>Architettura del sistema proposto</w:t>
-      </w:r>
+        <w:t>Architettura</w:t>
+      </w:r>
+      <w:proofErr w:type="spellEnd"/>
+      <w:r>
+        <w:rPr>
+          <w:b/>
+          <w:bCs/>
+          <w:i/>
+          <w:iCs/>
+          <w:sz w:val="36"/>
+          <w:szCs w:val="36"/>
+          <w:u w:val="single"/>
+          <w:lang w:val="en-US"/>
+        </w:rPr>
+        <w:t xml:space="preserve"> del </w:t>
+      </w:r>
+      <w:proofErr w:type="spellStart"/>
+      <w:r>
+        <w:rPr>
+          <w:b/>
+          <w:bCs/>
+          <w:i/>
+          <w:iCs/>
+          <w:sz w:val="36"/>
+          <w:szCs w:val="36"/>
+          <w:u w:val="single"/>
+          <w:lang w:val="en-US"/>
+        </w:rPr>
+        <w:t>sistema</w:t>
+      </w:r>
+      <w:proofErr w:type="spellEnd"/>
+      <w:r>
+        <w:rPr>
+          <w:b/>
+          <w:bCs/>
+          <w:i/>
+          <w:iCs/>
+          <w:sz w:val="36"/>
+          <w:szCs w:val="36"/>
+          <w:u w:val="single"/>
+          <w:lang w:val="en-US"/>
+        </w:rPr>
+        <w:t xml:space="preserve"> </w:t>
+      </w:r>
+      <w:proofErr w:type="spellStart"/>
+      <w:r>
+        <w:rPr>
+          <w:b/>
+          <w:bCs/>
+          <w:i/>
+          <w:iCs/>
+          <w:sz w:val="36"/>
+          <w:szCs w:val="36"/>
+          <w:u w:val="single"/>
+          <w:lang w:val="en-US"/>
+        </w:rPr>
+        <w:t>proposto</w:t>
+      </w:r>
+      <w:proofErr w:type="spellEnd"/>
     </w:p>
     <w:p>
       <w:pPr>
@@ -1115,6 +1415,7 @@
           <w:lang w:val="en-US"/>
         </w:rPr>
       </w:pPr>
+      <w:proofErr w:type="spellStart"/>
       <w:r>
         <w:rPr>
           <w:b/>
@@ -1125,6 +1426,7 @@
         </w:rPr>
         <w:t>Panoramica</w:t>
       </w:r>
+      <w:proofErr w:type="spellEnd"/>
     </w:p>
     <w:p>
       <w:pPr>
@@ -1133,35 +1435,85 @@
           <w:szCs w:val="40"/>
         </w:rPr>
       </w:pPr>
+      <w:proofErr w:type="spellStart"/>
       <w:r>
         <w:rPr>
           <w:sz w:val="24"/>
           <w:szCs w:val="40"/>
         </w:rPr>
-        <w:t xml:space="preserve">InfoBlog punta a risolvere e a migliorare le problematiche introdotte relative del mondo Informatico, fornendo una piattaforma comune ad utente ed autori per poter comunicare. InfoBlog permetterà agli utenti di poter rimanere aggiornati su articoli veritieri relativi al settore, controllati da specialisti, anche mediante l’inoltro di notifiche riguardante la pubblicazione di articoli da parte di autori seguiti dall’utenza, inoltre, con la possibilità di navigare in una sezione esplora in cui sarà possibile scoprire nuove pubblicazioni da parte di autori e stimolare l’interesse da parte degli utenti per vari argomenti del mondo informatico(es. passando da articoli riguardanti </w:t>
-      </w:r>
+        <w:t>InfoBlog</w:t>
+      </w:r>
+      <w:proofErr w:type="spellEnd"/>
       <w:r>
         <w:rPr>
           <w:sz w:val="24"/>
           <w:szCs w:val="40"/>
         </w:rPr>
+        <w:t xml:space="preserve"> punta a risolvere e a migliorare le problematiche introdotte relative del mondo Informatico, fornendo una piattaforma comune ad utente ed autori per poter comunicare. </w:t>
+      </w:r>
+      <w:proofErr w:type="spellStart"/>
+      <w:r>
+        <w:rPr>
+          <w:sz w:val="24"/>
+          <w:szCs w:val="40"/>
+        </w:rPr>
+        <w:t>InfoBlog</w:t>
+      </w:r>
+      <w:proofErr w:type="spellEnd"/>
+      <w:r>
+        <w:rPr>
+          <w:sz w:val="24"/>
+          <w:szCs w:val="40"/>
+        </w:rPr>
+        <w:t xml:space="preserve"> permetterà agli utenti di poter rimanere aggiornati su articoli veritieri relativi al settore, controllati da specialisti, anche mediante l’inoltro di notifiche riguardante la pubblicazione di articoli da parte di autori seguiti dall’utenza, inoltre, con la possibilità di navigare in una sezione esplora in cui sarà possibile scoprire nuove pubblicazioni da parte di autori e stimolare l’interesse da parte degli utenti per vari argomenti del mondo informatico(es. passando da articoli riguardanti </w:t>
+      </w:r>
+      <w:r>
+        <w:rPr>
+          <w:sz w:val="24"/>
+          <w:szCs w:val="40"/>
+        </w:rPr>
         <w:lastRenderedPageBreak/>
-        <w:t xml:space="preserve">software a articoli riguardante hardware e viceversa).InfoBlog darà la possibilità agli autori di interagire in prima persona con i propri lettori, organizzando eventi in una sezione relativa (ogni evento avrà la presenza di un singolo autore). </w:t>
-      </w:r>
-    </w:p>
-    <w:p>
-      <w:pPr>
+        <w:t>software a articoli riguardante hardware e viceversa).</w:t>
+      </w:r>
+      <w:proofErr w:type="spellStart"/>
+      <w:r>
         <w:rPr>
           <w:sz w:val="24"/>
           <w:szCs w:val="40"/>
         </w:rPr>
-      </w:pPr>
+        <w:t>InfoBlog</w:t>
+      </w:r>
+      <w:proofErr w:type="spellEnd"/>
       <w:r>
         <w:rPr>
           <w:sz w:val="24"/>
           <w:szCs w:val="40"/>
         </w:rPr>
-        <w:t>InfoBlog supporterà le seguenti funzionalità:</w:t>
+        <w:t xml:space="preserve"> darà la possibilità agli autori di interagire in prima persona con i propri lettori, organizzando eventi in una sezione relativa (ogni evento avrà la presenza di un singolo autore). </w:t>
+      </w:r>
+    </w:p>
+    <w:p>
+      <w:pPr>
+        <w:rPr>
+          <w:sz w:val="24"/>
+          <w:szCs w:val="40"/>
+        </w:rPr>
+      </w:pPr>
+      <w:proofErr w:type="spellStart"/>
+      <w:r>
+        <w:rPr>
+          <w:sz w:val="24"/>
+          <w:szCs w:val="40"/>
+        </w:rPr>
+        <w:t>InfoBlog</w:t>
+      </w:r>
+      <w:proofErr w:type="spellEnd"/>
+      <w:r>
+        <w:rPr>
+          <w:sz w:val="24"/>
+          <w:szCs w:val="40"/>
+        </w:rPr>
+        <w:t xml:space="preserve"> supporterà le seguenti funzionalità:</w:t>
       </w:r>
     </w:p>
     <w:p>
@@ -1282,7 +1634,23 @@
           <w:sz w:val="24"/>
           <w:szCs w:val="40"/>
         </w:rPr>
-        <w:t xml:space="preserve"> MVC (Model, View, Control):</w:t>
+        <w:t xml:space="preserve"> MVC (Model, </w:t>
+      </w:r>
+      <w:proofErr w:type="spellStart"/>
+      <w:r>
+        <w:rPr>
+          <w:sz w:val="24"/>
+          <w:szCs w:val="40"/>
+        </w:rPr>
+        <w:t>View</w:t>
+      </w:r>
+      <w:proofErr w:type="spellEnd"/>
+      <w:r>
+        <w:rPr>
+          <w:sz w:val="24"/>
+          <w:szCs w:val="40"/>
+        </w:rPr>
+        <w:t>, Control):</w:t>
       </w:r>
     </w:p>
     <w:p>
@@ -1414,6 +1782,7 @@
           <w:lang w:val="en-US"/>
         </w:rPr>
       </w:pPr>
+      <w:proofErr w:type="spellStart"/>
       <w:r>
         <w:rPr>
           <w:b/>
@@ -1422,8 +1791,31 @@
           <w:szCs w:val="32"/>
           <w:lang w:val="en-US"/>
         </w:rPr>
-        <w:t>Decomposizione in sottosistemi</w:t>
-      </w:r>
+        <w:t>Decomposizione</w:t>
+      </w:r>
+      <w:proofErr w:type="spellEnd"/>
+      <w:r>
+        <w:rPr>
+          <w:b/>
+          <w:bCs/>
+          <w:sz w:val="32"/>
+          <w:szCs w:val="32"/>
+          <w:lang w:val="en-US"/>
+        </w:rPr>
+        <w:t xml:space="preserve"> in </w:t>
+      </w:r>
+      <w:proofErr w:type="spellStart"/>
+      <w:r>
+        <w:rPr>
+          <w:b/>
+          <w:bCs/>
+          <w:sz w:val="32"/>
+          <w:szCs w:val="32"/>
+          <w:lang w:val="en-US"/>
+        </w:rPr>
+        <w:t>sottosistemi</w:t>
+      </w:r>
+      <w:proofErr w:type="spellEnd"/>
     </w:p>
     <w:p>
       <w:pPr>
@@ -1439,14 +1831,30 @@
           <w:sz w:val="24"/>
           <w:szCs w:val="24"/>
         </w:rPr>
-        <w:t>Per realizzare il sistema I</w:t>
-      </w:r>
-      <w:r>
-        <w:rPr>
-          <w:sz w:val="24"/>
-          <w:szCs w:val="24"/>
-        </w:rPr>
-        <w:t xml:space="preserve">nfoblog è stato utilizzato lo stile a tre stati in versione </w:t>
+        <w:t xml:space="preserve">Per realizzare il sistema </w:t>
+      </w:r>
+      <w:proofErr w:type="spellStart"/>
+      <w:r>
+        <w:rPr>
+          <w:sz w:val="24"/>
+          <w:szCs w:val="24"/>
+        </w:rPr>
+        <w:t>I</w:t>
+      </w:r>
+      <w:r>
+        <w:rPr>
+          <w:sz w:val="24"/>
+          <w:szCs w:val="24"/>
+        </w:rPr>
+        <w:t>nfoblog</w:t>
+      </w:r>
+      <w:proofErr w:type="spellEnd"/>
+      <w:r>
+        <w:rPr>
+          <w:sz w:val="24"/>
+          <w:szCs w:val="24"/>
+        </w:rPr>
+        <w:t xml:space="preserve"> è stato utilizzato lo stile a tre stati in versione </w:t>
       </w:r>
       <w:r>
         <w:rPr>
@@ -1469,6 +1877,7 @@
           <w:szCs w:val="24"/>
         </w:rPr>
       </w:pPr>
+      <w:proofErr w:type="spellStart"/>
       <w:r>
         <w:rPr>
           <w:i/>
@@ -1478,6 +1887,7 @@
         </w:rPr>
         <w:t>View</w:t>
       </w:r>
+      <w:proofErr w:type="spellEnd"/>
       <w:r>
         <w:rPr>
           <w:sz w:val="24"/>
@@ -1508,7 +1918,39 @@
           <w:sz w:val="24"/>
           <w:szCs w:val="24"/>
         </w:rPr>
-        <w:t>include tutti le interfacce grafiche per permettere all’utente di poter interagire con il sistema, più in generale i suoi boundary objects.</w:t>
+        <w:t xml:space="preserve">include tutti le interfacce grafiche per permettere all’utente di poter interagire con il sistema, più in generale i suoi </w:t>
+      </w:r>
+      <w:proofErr w:type="spellStart"/>
+      <w:r>
+        <w:rPr>
+          <w:sz w:val="24"/>
+          <w:szCs w:val="24"/>
+        </w:rPr>
+        <w:t>boundary</w:t>
+      </w:r>
+      <w:proofErr w:type="spellEnd"/>
+      <w:r>
+        <w:rPr>
+          <w:sz w:val="24"/>
+          <w:szCs w:val="24"/>
+        </w:rPr>
+        <w:t xml:space="preserve"> </w:t>
+      </w:r>
+      <w:proofErr w:type="spellStart"/>
+      <w:r>
+        <w:rPr>
+          <w:sz w:val="24"/>
+          <w:szCs w:val="24"/>
+        </w:rPr>
+        <w:t>objects</w:t>
+      </w:r>
+      <w:proofErr w:type="spellEnd"/>
+      <w:r>
+        <w:rPr>
+          <w:sz w:val="24"/>
+          <w:szCs w:val="24"/>
+        </w:rPr>
+        <w:t>.</w:t>
       </w:r>
     </w:p>
     <w:p>
@@ -1629,7 +2071,7 @@
                     </pic:cNvPicPr>
                   </pic:nvPicPr>
                   <pic:blipFill>
-                    <a:blip r:embed="rId5">
+                    <a:blip r:embed="rId6">
                       <a:extLst>
                         <a:ext uri="{28A0092B-C50C-407E-A947-70E740481C1C}">
                           <a14:useLocalDpi xmlns:a14="http://schemas.microsoft.com/office/drawing/2010/main" val="0"/>
@@ -1698,7 +2140,23 @@
           <w:sz w:val="24"/>
           <w:szCs w:val="24"/>
         </w:rPr>
-        <w:t>Il sistema Infoblog avrà le seguenti gestioni:</w:t>
+        <w:t xml:space="preserve">Il sistema </w:t>
+      </w:r>
+      <w:proofErr w:type="spellStart"/>
+      <w:r>
+        <w:rPr>
+          <w:sz w:val="24"/>
+          <w:szCs w:val="24"/>
+        </w:rPr>
+        <w:t>Infoblog</w:t>
+      </w:r>
+      <w:proofErr w:type="spellEnd"/>
+      <w:r>
+        <w:rPr>
+          <w:sz w:val="24"/>
+          <w:szCs w:val="24"/>
+        </w:rPr>
+        <w:t xml:space="preserve"> avrà le seguenti gestioni:</w:t>
       </w:r>
     </w:p>
     <w:p>
@@ -1946,28 +2404,88 @@
     <w:p>
       <w:pPr>
         <w:pStyle w:val="Paragrafoelenco"/>
-        <w:numPr>
-          <w:ilvl w:val="1"/>
-          <w:numId w:val="1"/>
-        </w:numPr>
-        <w:spacing w:line="360" w:lineRule="auto"/>
+      </w:pPr>
+      <w:r>
+        <w:t xml:space="preserve">Il sistema sarà costituito da un server unico e da una serie di browser (client) che permetteranno l’accesso al sistema </w:t>
+      </w:r>
+      <w:proofErr w:type="spellStart"/>
+      <w:r>
+        <w:t>InfoBlog</w:t>
+      </w:r>
+      <w:proofErr w:type="spellEnd"/>
+      <w:r>
+        <w:t xml:space="preserve">. Il client e il server saranno connessi tramite una rete che utilizzerà il protocollo TCP/IP. Al server si collegano i client e il database, il tipo di utente è determinato in fase di autenticazione controllando nel database il tipo di utente che corrisponde alla e-mail inserita in quel client, in base al tipo si potranno utilizzare differenti funzionalità del sistema. I client dovranno effettuare richieste al server per eseguire le operazioni legate alle loro rispettive funzionalità. </w:t>
+      </w:r>
+    </w:p>
+    <w:p>
+      <w:pPr>
+        <w:pStyle w:val="Paragrafoelenco"/>
+      </w:pPr>
+    </w:p>
+    <w:p>
+      <w:pPr>
+        <w:spacing w:line="360" w:lineRule="auto"/>
+        <w:ind w:left="708"/>
         <w:rPr>
           <w:b/>
           <w:bCs/>
           <w:sz w:val="32"/>
           <w:szCs w:val="32"/>
-          <w:lang w:val="en-US"/>
         </w:rPr>
       </w:pPr>
       <w:r>
         <w:rPr>
           <w:b/>
           <w:bCs/>
+          <w:noProof/>
           <w:sz w:val="32"/>
           <w:szCs w:val="32"/>
-          <w:lang w:val="en-US"/>
-        </w:rPr>
-        <w:t>Gestione dei dati persistenti</w:t>
+        </w:rPr>
+        <w:drawing>
+          <wp:inline distT="0" distB="0" distL="0" distR="0" wp14:anchorId="06486849" wp14:editId="7BACC8E2">
+            <wp:extent cx="5990427" cy="3937090"/>
+            <wp:effectExtent l="0" t="0" r="0" b="6350"/>
+            <wp:docPr id="1" name="Immagine 1"/>
+            <wp:cNvGraphicFramePr>
+              <a:graphicFrameLocks xmlns:a="http://schemas.openxmlformats.org/drawingml/2006/main" noChangeAspect="1"/>
+            </wp:cNvGraphicFramePr>
+            <a:graphic xmlns:a="http://schemas.openxmlformats.org/drawingml/2006/main">
+              <a:graphicData uri="http://schemas.openxmlformats.org/drawingml/2006/picture">
+                <pic:pic xmlns:pic="http://schemas.openxmlformats.org/drawingml/2006/picture">
+                  <pic:nvPicPr>
+                    <pic:cNvPr id="0" name="Picture 2"/>
+                    <pic:cNvPicPr>
+                      <a:picLocks noChangeAspect="1" noChangeArrowheads="1"/>
+                    </pic:cNvPicPr>
+                  </pic:nvPicPr>
+                  <pic:blipFill>
+                    <a:blip r:embed="rId7">
+                      <a:extLst>
+                        <a:ext uri="{28A0092B-C50C-407E-A947-70E740481C1C}">
+                          <a14:useLocalDpi xmlns:a14="http://schemas.microsoft.com/office/drawing/2010/main" val="0"/>
+                        </a:ext>
+                      </a:extLst>
+                    </a:blip>
+                    <a:srcRect/>
+                    <a:stretch>
+                      <a:fillRect/>
+                    </a:stretch>
+                  </pic:blipFill>
+                  <pic:spPr bwMode="auto">
+                    <a:xfrm>
+                      <a:off x="0" y="0"/>
+                      <a:ext cx="6006593" cy="3947715"/>
+                    </a:xfrm>
+                    <a:prstGeom prst="rect">
+                      <a:avLst/>
+                    </a:prstGeom>
+                    <a:noFill/>
+                  </pic:spPr>
+                </pic:pic>
+              </a:graphicData>
+            </a:graphic>
+          </wp:inline>
+        </w:drawing>
       </w:r>
     </w:p>
     <w:p>
@@ -1983,36 +2501,1644 @@
           <w:bCs/>
           <w:sz w:val="32"/>
           <w:szCs w:val="32"/>
-        </w:rPr>
-      </w:pPr>
+          <w:lang w:val="en-US"/>
+        </w:rPr>
+      </w:pPr>
+      <w:proofErr w:type="spellStart"/>
       <w:r>
         <w:rPr>
           <w:b/>
           <w:bCs/>
           <w:sz w:val="32"/>
           <w:szCs w:val="32"/>
-        </w:rPr>
-        <w:t xml:space="preserve">Controllo </w:t>
-      </w:r>
+          <w:lang w:val="en-US"/>
+        </w:rPr>
+        <w:t>Gestione</w:t>
+      </w:r>
+      <w:proofErr w:type="spellEnd"/>
       <w:r>
         <w:rPr>
           <w:b/>
           <w:bCs/>
           <w:sz w:val="32"/>
           <w:szCs w:val="32"/>
-        </w:rPr>
-        <w:t xml:space="preserve">degli </w:t>
-      </w:r>
+          <w:lang w:val="en-US"/>
+        </w:rPr>
+        <w:t xml:space="preserve"> </w:t>
+      </w:r>
+      <w:proofErr w:type="spellStart"/>
       <w:r>
         <w:rPr>
           <w:b/>
           <w:bCs/>
           <w:sz w:val="32"/>
           <w:szCs w:val="32"/>
-        </w:rPr>
-        <w:t>accessi e sicurezza</w:t>
-      </w:r>
-    </w:p>
+          <w:lang w:val="en-US"/>
+        </w:rPr>
+        <w:t>dei</w:t>
+      </w:r>
+      <w:proofErr w:type="spellEnd"/>
+      <w:r>
+        <w:rPr>
+          <w:b/>
+          <w:bCs/>
+          <w:sz w:val="32"/>
+          <w:szCs w:val="32"/>
+          <w:lang w:val="en-US"/>
+        </w:rPr>
+        <w:t xml:space="preserve"> </w:t>
+      </w:r>
+      <w:proofErr w:type="spellStart"/>
+      <w:r>
+        <w:rPr>
+          <w:b/>
+          <w:bCs/>
+          <w:sz w:val="32"/>
+          <w:szCs w:val="32"/>
+          <w:lang w:val="en-US"/>
+        </w:rPr>
+        <w:t>dati</w:t>
+      </w:r>
+      <w:proofErr w:type="spellEnd"/>
+      <w:r>
+        <w:rPr>
+          <w:b/>
+          <w:bCs/>
+          <w:sz w:val="32"/>
+          <w:szCs w:val="32"/>
+          <w:lang w:val="en-US"/>
+        </w:rPr>
+        <w:t xml:space="preserve"> </w:t>
+      </w:r>
+      <w:proofErr w:type="spellStart"/>
+      <w:r>
+        <w:rPr>
+          <w:b/>
+          <w:bCs/>
+          <w:sz w:val="32"/>
+          <w:szCs w:val="32"/>
+          <w:lang w:val="en-US"/>
+        </w:rPr>
+        <w:t>persistenti</w:t>
+      </w:r>
+      <w:proofErr w:type="spellEnd"/>
+    </w:p>
+    <w:p>
+      <w:pPr>
+        <w:spacing w:line="360" w:lineRule="auto"/>
+        <w:rPr>
+          <w:b/>
+          <w:bCs/>
+          <w:sz w:val="32"/>
+          <w:szCs w:val="32"/>
+          <w:lang w:val="en-US"/>
+        </w:rPr>
+      </w:pPr>
+    </w:p>
+    <w:p>
+      <w:pPr>
+        <w:spacing w:line="360" w:lineRule="auto"/>
+        <w:rPr>
+          <w:b/>
+          <w:bCs/>
+          <w:sz w:val="32"/>
+          <w:szCs w:val="32"/>
+          <w:lang w:val="en-US"/>
+        </w:rPr>
+      </w:pPr>
+    </w:p>
+    <w:p>
+      <w:pPr>
+        <w:spacing w:line="360" w:lineRule="auto"/>
+        <w:rPr>
+          <w:b/>
+          <w:bCs/>
+          <w:sz w:val="32"/>
+          <w:szCs w:val="32"/>
+          <w:lang w:val="en-US"/>
+        </w:rPr>
+      </w:pPr>
+    </w:p>
+    <w:p>
+      <w:pPr>
+        <w:spacing w:line="360" w:lineRule="auto"/>
+        <w:rPr>
+          <w:b/>
+          <w:bCs/>
+          <w:sz w:val="32"/>
+          <w:szCs w:val="32"/>
+          <w:lang w:val="en-US"/>
+        </w:rPr>
+      </w:pPr>
+    </w:p>
+    <w:tbl>
+      <w:tblPr>
+        <w:tblStyle w:val="Grigliatabella"/>
+        <w:tblpPr w:leftFromText="141" w:rightFromText="141" w:vertAnchor="text" w:horzAnchor="margin" w:tblpY="676"/>
+        <w:tblW w:w="10485" w:type="dxa"/>
+        <w:tblLook w:val="04A0" w:firstRow="1" w:lastRow="0" w:firstColumn="1" w:lastColumn="0" w:noHBand="0" w:noVBand="1"/>
+      </w:tblPr>
+      <w:tblGrid>
+        <w:gridCol w:w="2032"/>
+        <w:gridCol w:w="2130"/>
+        <w:gridCol w:w="2074"/>
+        <w:gridCol w:w="2174"/>
+        <w:gridCol w:w="2075"/>
+      </w:tblGrid>
+      <w:tr>
+        <w:tc>
+          <w:tcPr>
+            <w:tcW w:w="2032" w:type="dxa"/>
+          </w:tcPr>
+          <w:p>
+            <w:r>
+              <w:lastRenderedPageBreak/>
+              <w:t>Oggetti/Attori</w:t>
+            </w:r>
+          </w:p>
+        </w:tc>
+        <w:tc>
+          <w:tcPr>
+            <w:tcW w:w="2130" w:type="dxa"/>
+          </w:tcPr>
+          <w:p>
+            <w:r>
+              <w:t>Guest</w:t>
+            </w:r>
+          </w:p>
+        </w:tc>
+        <w:tc>
+          <w:tcPr>
+            <w:tcW w:w="2074" w:type="dxa"/>
+          </w:tcPr>
+          <w:p>
+            <w:r>
+              <w:t>Utente</w:t>
+            </w:r>
+          </w:p>
+        </w:tc>
+        <w:tc>
+          <w:tcPr>
+            <w:tcW w:w="2174" w:type="dxa"/>
+          </w:tcPr>
+          <w:p>
+            <w:r>
+              <w:t>Autore</w:t>
+            </w:r>
+          </w:p>
+        </w:tc>
+        <w:tc>
+          <w:tcPr>
+            <w:tcW w:w="2075" w:type="dxa"/>
+          </w:tcPr>
+          <w:p>
+            <w:r>
+              <w:t>Moderatore</w:t>
+            </w:r>
+          </w:p>
+        </w:tc>
+      </w:tr>
+      <w:tr>
+        <w:tc>
+          <w:tcPr>
+            <w:tcW w:w="2032" w:type="dxa"/>
+          </w:tcPr>
+          <w:p>
+            <w:r>
+              <w:t>Accesso</w:t>
+            </w:r>
+          </w:p>
+        </w:tc>
+        <w:tc>
+          <w:tcPr>
+            <w:tcW w:w="2130" w:type="dxa"/>
+          </w:tcPr>
+          <w:p/>
+        </w:tc>
+        <w:tc>
+          <w:tcPr>
+            <w:tcW w:w="2074" w:type="dxa"/>
+          </w:tcPr>
+          <w:p>
+            <w:pPr>
+              <w:rPr>
+                <w:rFonts w:ascii="Segoe UI Symbol" w:hAnsi="Segoe UI Symbol" w:cs="Segoe UI Symbol"/>
+              </w:rPr>
+            </w:pPr>
+            <w:r>
+              <w:rPr>
+                <w:rFonts w:ascii="Segoe UI Symbol" w:hAnsi="Segoe UI Symbol" w:cs="Segoe UI Symbol"/>
+              </w:rPr>
+              <w:t>✓Login</w:t>
+            </w:r>
+          </w:p>
+          <w:p>
+            <w:r>
+              <w:rPr>
+                <w:rFonts w:ascii="Segoe UI Symbol" w:hAnsi="Segoe UI Symbol" w:cs="Segoe UI Symbol"/>
+              </w:rPr>
+              <w:t>✓</w:t>
+            </w:r>
+            <w:proofErr w:type="spellStart"/>
+            <w:r>
+              <w:rPr>
+                <w:rFonts w:ascii="Segoe UI Symbol" w:hAnsi="Segoe UI Symbol" w:cs="Segoe UI Symbol"/>
+              </w:rPr>
+              <w:t>Logout</w:t>
+            </w:r>
+            <w:proofErr w:type="spellEnd"/>
+          </w:p>
+        </w:tc>
+        <w:tc>
+          <w:tcPr>
+            <w:tcW w:w="2174" w:type="dxa"/>
+          </w:tcPr>
+          <w:p>
+            <w:pPr>
+              <w:rPr>
+                <w:rFonts w:ascii="Segoe UI Symbol" w:hAnsi="Segoe UI Symbol" w:cs="Segoe UI Symbol"/>
+              </w:rPr>
+            </w:pPr>
+            <w:r>
+              <w:rPr>
+                <w:rFonts w:ascii="Segoe UI Symbol" w:hAnsi="Segoe UI Symbol" w:cs="Segoe UI Symbol"/>
+              </w:rPr>
+              <w:t>✓Login</w:t>
+            </w:r>
+          </w:p>
+          <w:p>
+            <w:r>
+              <w:rPr>
+                <w:rFonts w:ascii="Segoe UI Symbol" w:hAnsi="Segoe UI Symbol" w:cs="Segoe UI Symbol"/>
+              </w:rPr>
+              <w:t>✓</w:t>
+            </w:r>
+            <w:proofErr w:type="spellStart"/>
+            <w:r>
+              <w:rPr>
+                <w:rFonts w:ascii="Segoe UI Symbol" w:hAnsi="Segoe UI Symbol" w:cs="Segoe UI Symbol"/>
+              </w:rPr>
+              <w:t>Logout</w:t>
+            </w:r>
+            <w:proofErr w:type="spellEnd"/>
+          </w:p>
+        </w:tc>
+        <w:tc>
+          <w:tcPr>
+            <w:tcW w:w="2075" w:type="dxa"/>
+          </w:tcPr>
+          <w:p>
+            <w:pPr>
+              <w:rPr>
+                <w:rFonts w:ascii="Segoe UI Symbol" w:hAnsi="Segoe UI Symbol" w:cs="Segoe UI Symbol"/>
+              </w:rPr>
+            </w:pPr>
+            <w:r>
+              <w:rPr>
+                <w:rFonts w:ascii="Segoe UI Symbol" w:hAnsi="Segoe UI Symbol" w:cs="Segoe UI Symbol"/>
+              </w:rPr>
+              <w:t>✓Login</w:t>
+            </w:r>
+          </w:p>
+          <w:p>
+            <w:r>
+              <w:rPr>
+                <w:rFonts w:ascii="Segoe UI Symbol" w:hAnsi="Segoe UI Symbol" w:cs="Segoe UI Symbol"/>
+              </w:rPr>
+              <w:t>✓</w:t>
+            </w:r>
+            <w:proofErr w:type="spellStart"/>
+            <w:r>
+              <w:rPr>
+                <w:rFonts w:ascii="Segoe UI Symbol" w:hAnsi="Segoe UI Symbol" w:cs="Segoe UI Symbol"/>
+              </w:rPr>
+              <w:t>Logout</w:t>
+            </w:r>
+            <w:proofErr w:type="spellEnd"/>
+          </w:p>
+        </w:tc>
+      </w:tr>
+      <w:tr>
+        <w:tc>
+          <w:tcPr>
+            <w:tcW w:w="2032" w:type="dxa"/>
+          </w:tcPr>
+          <w:p>
+            <w:r>
+              <w:t>Registrazione</w:t>
+            </w:r>
+          </w:p>
+        </w:tc>
+        <w:tc>
+          <w:tcPr>
+            <w:tcW w:w="2130" w:type="dxa"/>
+          </w:tcPr>
+          <w:p>
+            <w:pPr>
+              <w:rPr>
+                <w:rFonts w:ascii="Segoe UI Symbol" w:hAnsi="Segoe UI Symbol" w:cs="Segoe UI Symbol"/>
+              </w:rPr>
+            </w:pPr>
+            <w:r>
+              <w:rPr>
+                <w:rFonts w:ascii="Segoe UI Symbol" w:hAnsi="Segoe UI Symbol" w:cs="Segoe UI Symbol"/>
+              </w:rPr>
+              <w:t>✓Registrazione</w:t>
+            </w:r>
+          </w:p>
+        </w:tc>
+        <w:tc>
+          <w:tcPr>
+            <w:tcW w:w="2074" w:type="dxa"/>
+          </w:tcPr>
+          <w:p/>
+        </w:tc>
+        <w:tc>
+          <w:tcPr>
+            <w:tcW w:w="2174" w:type="dxa"/>
+          </w:tcPr>
+          <w:p/>
+        </w:tc>
+        <w:tc>
+          <w:tcPr>
+            <w:tcW w:w="2075" w:type="dxa"/>
+          </w:tcPr>
+          <w:p/>
+        </w:tc>
+      </w:tr>
+      <w:tr>
+        <w:tc>
+          <w:tcPr>
+            <w:tcW w:w="2032" w:type="dxa"/>
+          </w:tcPr>
+          <w:p>
+            <w:r>
+              <w:t>Sezione Moderazione</w:t>
+            </w:r>
+          </w:p>
+        </w:tc>
+        <w:tc>
+          <w:tcPr>
+            <w:tcW w:w="2130" w:type="dxa"/>
+          </w:tcPr>
+          <w:p/>
+        </w:tc>
+        <w:tc>
+          <w:tcPr>
+            <w:tcW w:w="2074" w:type="dxa"/>
+          </w:tcPr>
+          <w:p/>
+        </w:tc>
+        <w:tc>
+          <w:tcPr>
+            <w:tcW w:w="2174" w:type="dxa"/>
+          </w:tcPr>
+          <w:p/>
+        </w:tc>
+        <w:tc>
+          <w:tcPr>
+            <w:tcW w:w="2075" w:type="dxa"/>
+          </w:tcPr>
+          <w:p>
+            <w:pPr>
+              <w:rPr>
+                <w:rFonts w:ascii="Segoe UI Symbol" w:hAnsi="Segoe UI Symbol" w:cs="Segoe UI Symbol"/>
+              </w:rPr>
+            </w:pPr>
+            <w:r>
+              <w:rPr>
+                <w:rFonts w:ascii="Segoe UI Symbol" w:hAnsi="Segoe UI Symbol" w:cs="Segoe UI Symbol"/>
+              </w:rPr>
+              <w:t xml:space="preserve">✓Modera Articolo </w:t>
+            </w:r>
+          </w:p>
+          <w:p>
+            <w:pPr>
+              <w:rPr>
+                <w:rFonts w:ascii="Segoe UI Symbol" w:hAnsi="Segoe UI Symbol" w:cs="Segoe UI Symbol"/>
+              </w:rPr>
+            </w:pPr>
+            <w:r>
+              <w:rPr>
+                <w:rFonts w:ascii="Segoe UI Symbol" w:hAnsi="Segoe UI Symbol" w:cs="Segoe UI Symbol"/>
+              </w:rPr>
+              <w:t>✓Rifiuta Articolo</w:t>
+            </w:r>
+          </w:p>
+          <w:p>
+            <w:pPr>
+              <w:rPr>
+                <w:rFonts w:ascii="Segoe UI Symbol" w:hAnsi="Segoe UI Symbol" w:cs="Segoe UI Symbol"/>
+              </w:rPr>
+            </w:pPr>
+            <w:r>
+              <w:rPr>
+                <w:rFonts w:ascii="Segoe UI Symbol" w:hAnsi="Segoe UI Symbol" w:cs="Segoe UI Symbol"/>
+              </w:rPr>
+              <w:t>✓Approva Articolo</w:t>
+            </w:r>
+          </w:p>
+        </w:tc>
+      </w:tr>
+      <w:tr>
+        <w:tc>
+          <w:tcPr>
+            <w:tcW w:w="2032" w:type="dxa"/>
+          </w:tcPr>
+          <w:p>
+            <w:r>
+              <w:t>Articolo</w:t>
+            </w:r>
+          </w:p>
+        </w:tc>
+        <w:tc>
+          <w:tcPr>
+            <w:tcW w:w="2130" w:type="dxa"/>
+          </w:tcPr>
+          <w:p>
+            <w:pPr>
+              <w:rPr>
+                <w:rFonts w:ascii="Segoe UI Symbol" w:hAnsi="Segoe UI Symbol" w:cs="Segoe UI Symbol"/>
+              </w:rPr>
+            </w:pPr>
+            <w:r>
+              <w:rPr>
+                <w:rFonts w:ascii="Segoe UI Symbol" w:hAnsi="Segoe UI Symbol" w:cs="Segoe UI Symbol"/>
+              </w:rPr>
+              <w:t>✓Visualizza Articolo</w:t>
+            </w:r>
+          </w:p>
+          <w:p>
+            <w:pPr>
+              <w:rPr>
+                <w:rFonts w:ascii="Segoe UI Symbol" w:hAnsi="Segoe UI Symbol" w:cs="Segoe UI Symbol"/>
+              </w:rPr>
+            </w:pPr>
+            <w:r>
+              <w:rPr>
+                <w:rFonts w:ascii="Segoe UI Symbol" w:hAnsi="Segoe UI Symbol" w:cs="Segoe UI Symbol"/>
+              </w:rPr>
+              <w:t>✓Visualizza Commenti</w:t>
+            </w:r>
+          </w:p>
+          <w:p>
+            <w:pPr>
+              <w:rPr>
+                <w:rFonts w:ascii="Segoe UI Symbol" w:hAnsi="Segoe UI Symbol" w:cs="Segoe UI Symbol"/>
+              </w:rPr>
+            </w:pPr>
+            <w:r>
+              <w:rPr>
+                <w:rFonts w:ascii="Segoe UI Symbol" w:hAnsi="Segoe UI Symbol" w:cs="Segoe UI Symbol"/>
+              </w:rPr>
+              <w:t>✓Visualizza Rating</w:t>
+            </w:r>
+          </w:p>
+          <w:p/>
+        </w:tc>
+        <w:tc>
+          <w:tcPr>
+            <w:tcW w:w="2074" w:type="dxa"/>
+          </w:tcPr>
+          <w:p>
+            <w:pPr>
+              <w:rPr>
+                <w:rFonts w:ascii="Segoe UI Symbol" w:hAnsi="Segoe UI Symbol" w:cs="Segoe UI Symbol"/>
+              </w:rPr>
+            </w:pPr>
+            <w:r>
+              <w:rPr>
+                <w:rFonts w:ascii="Segoe UI Symbol" w:hAnsi="Segoe UI Symbol" w:cs="Segoe UI Symbol"/>
+              </w:rPr>
+              <w:t>✓Visualizza Articolo</w:t>
+            </w:r>
+          </w:p>
+          <w:p>
+            <w:pPr>
+              <w:rPr>
+                <w:rFonts w:ascii="Segoe UI Symbol" w:hAnsi="Segoe UI Symbol" w:cs="Segoe UI Symbol"/>
+              </w:rPr>
+            </w:pPr>
+            <w:r>
+              <w:rPr>
+                <w:rFonts w:ascii="Segoe UI Symbol" w:hAnsi="Segoe UI Symbol" w:cs="Segoe UI Symbol"/>
+              </w:rPr>
+              <w:t>✓Commenta Articolo</w:t>
+            </w:r>
+          </w:p>
+          <w:p>
+            <w:pPr>
+              <w:rPr>
+                <w:rFonts w:ascii="Segoe UI Symbol" w:hAnsi="Segoe UI Symbol" w:cs="Segoe UI Symbol"/>
+              </w:rPr>
+            </w:pPr>
+            <w:r>
+              <w:rPr>
+                <w:rFonts w:ascii="Segoe UI Symbol" w:hAnsi="Segoe UI Symbol" w:cs="Segoe UI Symbol"/>
+              </w:rPr>
+              <w:t>✓Rating</w:t>
+            </w:r>
+          </w:p>
+          <w:p>
+            <w:pPr>
+              <w:rPr>
+                <w:rFonts w:ascii="Segoe UI Symbol" w:hAnsi="Segoe UI Symbol" w:cs="Segoe UI Symbol"/>
+              </w:rPr>
+            </w:pPr>
+            <w:r>
+              <w:rPr>
+                <w:rFonts w:ascii="Segoe UI Symbol" w:hAnsi="Segoe UI Symbol" w:cs="Segoe UI Symbol"/>
+              </w:rPr>
+              <w:t>✓Visualizza Commenti</w:t>
+            </w:r>
+          </w:p>
+          <w:p>
+            <w:pPr>
+              <w:rPr>
+                <w:rFonts w:ascii="Segoe UI Symbol" w:hAnsi="Segoe UI Symbol" w:cs="Segoe UI Symbol"/>
+              </w:rPr>
+            </w:pPr>
+            <w:r>
+              <w:rPr>
+                <w:rFonts w:ascii="Segoe UI Symbol" w:hAnsi="Segoe UI Symbol" w:cs="Segoe UI Symbol"/>
+              </w:rPr>
+              <w:t>✓Visualizza Rating</w:t>
+            </w:r>
+          </w:p>
+          <w:p/>
+        </w:tc>
+        <w:tc>
+          <w:tcPr>
+            <w:tcW w:w="2174" w:type="dxa"/>
+          </w:tcPr>
+          <w:p>
+            <w:pPr>
+              <w:rPr>
+                <w:rFonts w:ascii="Segoe UI Symbol" w:hAnsi="Segoe UI Symbol" w:cs="Segoe UI Symbol"/>
+              </w:rPr>
+            </w:pPr>
+            <w:r>
+              <w:rPr>
+                <w:rFonts w:ascii="Segoe UI Symbol" w:hAnsi="Segoe UI Symbol" w:cs="Segoe UI Symbol"/>
+              </w:rPr>
+              <w:t>✓Richiesta di pubblicazione articolo.</w:t>
+            </w:r>
+          </w:p>
+          <w:p>
+            <w:pPr>
+              <w:rPr>
+                <w:rFonts w:ascii="Segoe UI Symbol" w:hAnsi="Segoe UI Symbol" w:cs="Segoe UI Symbol"/>
+              </w:rPr>
+            </w:pPr>
+            <w:r>
+              <w:rPr>
+                <w:rFonts w:ascii="Segoe UI Symbol" w:hAnsi="Segoe UI Symbol" w:cs="Segoe UI Symbol"/>
+              </w:rPr>
+              <w:t>✓Visualizza Articolo</w:t>
+            </w:r>
+          </w:p>
+          <w:p>
+            <w:pPr>
+              <w:rPr>
+                <w:rFonts w:ascii="Segoe UI Symbol" w:hAnsi="Segoe UI Symbol" w:cs="Segoe UI Symbol"/>
+              </w:rPr>
+            </w:pPr>
+            <w:r>
+              <w:rPr>
+                <w:rFonts w:ascii="Segoe UI Symbol" w:hAnsi="Segoe UI Symbol" w:cs="Segoe UI Symbol"/>
+              </w:rPr>
+              <w:t>✓Commenta Articolo (non il proprio)</w:t>
+            </w:r>
+          </w:p>
+          <w:p>
+            <w:pPr>
+              <w:rPr>
+                <w:rFonts w:ascii="Segoe UI Symbol" w:hAnsi="Segoe UI Symbol" w:cs="Segoe UI Symbol"/>
+              </w:rPr>
+            </w:pPr>
+            <w:r>
+              <w:rPr>
+                <w:rFonts w:ascii="Segoe UI Symbol" w:hAnsi="Segoe UI Symbol" w:cs="Segoe UI Symbol"/>
+              </w:rPr>
+              <w:t>✓Modifica Articolo</w:t>
+            </w:r>
+          </w:p>
+          <w:p>
+            <w:pPr>
+              <w:rPr>
+                <w:rFonts w:ascii="Segoe UI Symbol" w:hAnsi="Segoe UI Symbol" w:cs="Segoe UI Symbol"/>
+              </w:rPr>
+            </w:pPr>
+            <w:r>
+              <w:rPr>
+                <w:rFonts w:ascii="Segoe UI Symbol" w:hAnsi="Segoe UI Symbol" w:cs="Segoe UI Symbol"/>
+              </w:rPr>
+              <w:t>✓Rating (non del proprio)</w:t>
+            </w:r>
+          </w:p>
+          <w:p>
+            <w:pPr>
+              <w:rPr>
+                <w:rFonts w:ascii="Segoe UI Symbol" w:hAnsi="Segoe UI Symbol" w:cs="Segoe UI Symbol"/>
+              </w:rPr>
+            </w:pPr>
+            <w:r>
+              <w:rPr>
+                <w:rFonts w:ascii="Segoe UI Symbol" w:hAnsi="Segoe UI Symbol" w:cs="Segoe UI Symbol"/>
+              </w:rPr>
+              <w:t>✓Visualizza Commenti</w:t>
+            </w:r>
+          </w:p>
+          <w:p>
+            <w:pPr>
+              <w:rPr>
+                <w:rFonts w:ascii="Segoe UI Symbol" w:hAnsi="Segoe UI Symbol" w:cs="Segoe UI Symbol"/>
+              </w:rPr>
+            </w:pPr>
+            <w:r>
+              <w:rPr>
+                <w:rFonts w:ascii="Segoe UI Symbol" w:hAnsi="Segoe UI Symbol" w:cs="Segoe UI Symbol"/>
+              </w:rPr>
+              <w:t>✓Visualizza Rating</w:t>
+            </w:r>
+          </w:p>
+          <w:p>
+            <w:pPr>
+              <w:rPr>
+                <w:rFonts w:ascii="Segoe UI Symbol" w:hAnsi="Segoe UI Symbol" w:cs="Segoe UI Symbol"/>
+              </w:rPr>
+            </w:pPr>
+          </w:p>
+        </w:tc>
+        <w:tc>
+          <w:tcPr>
+            <w:tcW w:w="2075" w:type="dxa"/>
+          </w:tcPr>
+          <w:p>
+            <w:pPr>
+              <w:rPr>
+                <w:rFonts w:ascii="Segoe UI Symbol" w:hAnsi="Segoe UI Symbol" w:cs="Segoe UI Symbol"/>
+              </w:rPr>
+            </w:pPr>
+            <w:r>
+              <w:rPr>
+                <w:rFonts w:ascii="Segoe UI Symbol" w:hAnsi="Segoe UI Symbol" w:cs="Segoe UI Symbol"/>
+              </w:rPr>
+              <w:t>✓Visualizza Articolo</w:t>
+            </w:r>
+          </w:p>
+          <w:p>
+            <w:pPr>
+              <w:rPr>
+                <w:rFonts w:ascii="Segoe UI Symbol" w:hAnsi="Segoe UI Symbol" w:cs="Segoe UI Symbol"/>
+              </w:rPr>
+            </w:pPr>
+            <w:r>
+              <w:rPr>
+                <w:rFonts w:ascii="Segoe UI Symbol" w:hAnsi="Segoe UI Symbol" w:cs="Segoe UI Symbol"/>
+              </w:rPr>
+              <w:t xml:space="preserve">✓Commenta Articolo </w:t>
+            </w:r>
+          </w:p>
+          <w:p>
+            <w:pPr>
+              <w:rPr>
+                <w:rFonts w:ascii="Segoe UI Symbol" w:hAnsi="Segoe UI Symbol" w:cs="Segoe UI Symbol"/>
+              </w:rPr>
+            </w:pPr>
+            <w:r>
+              <w:rPr>
+                <w:rFonts w:ascii="Segoe UI Symbol" w:hAnsi="Segoe UI Symbol" w:cs="Segoe UI Symbol"/>
+              </w:rPr>
+              <w:t xml:space="preserve">✓Rating </w:t>
+            </w:r>
+          </w:p>
+          <w:p>
+            <w:pPr>
+              <w:rPr>
+                <w:rFonts w:ascii="Segoe UI Symbol" w:hAnsi="Segoe UI Symbol" w:cs="Segoe UI Symbol"/>
+              </w:rPr>
+            </w:pPr>
+            <w:r>
+              <w:rPr>
+                <w:rFonts w:ascii="Segoe UI Symbol" w:hAnsi="Segoe UI Symbol" w:cs="Segoe UI Symbol"/>
+              </w:rPr>
+              <w:t>✓Visualizza Commenti</w:t>
+            </w:r>
+          </w:p>
+          <w:p>
+            <w:pPr>
+              <w:rPr>
+                <w:rFonts w:ascii="Segoe UI Symbol" w:hAnsi="Segoe UI Symbol" w:cs="Segoe UI Symbol"/>
+              </w:rPr>
+            </w:pPr>
+            <w:r>
+              <w:rPr>
+                <w:rFonts w:ascii="Segoe UI Symbol" w:hAnsi="Segoe UI Symbol" w:cs="Segoe UI Symbol"/>
+              </w:rPr>
+              <w:t>✓Visualizza Rating</w:t>
+            </w:r>
+          </w:p>
+          <w:p>
+            <w:pPr>
+              <w:rPr>
+                <w:rFonts w:ascii="Segoe UI Symbol" w:hAnsi="Segoe UI Symbol" w:cs="Segoe UI Symbol"/>
+              </w:rPr>
+            </w:pPr>
+          </w:p>
+          <w:p/>
+        </w:tc>
+      </w:tr>
+      <w:tr>
+        <w:tc>
+          <w:tcPr>
+            <w:tcW w:w="2032" w:type="dxa"/>
+          </w:tcPr>
+          <w:p>
+            <w:r>
+              <w:t>Autore</w:t>
+            </w:r>
+          </w:p>
+        </w:tc>
+        <w:tc>
+          <w:tcPr>
+            <w:tcW w:w="2130" w:type="dxa"/>
+          </w:tcPr>
+          <w:p>
+            <w:r>
+              <w:rPr>
+                <w:rFonts w:ascii="Segoe UI Symbol" w:hAnsi="Segoe UI Symbol" w:cs="Segoe UI Symbol"/>
+              </w:rPr>
+              <w:t>✓Visualizza Pagina Autore</w:t>
+            </w:r>
+          </w:p>
+        </w:tc>
+        <w:tc>
+          <w:tcPr>
+            <w:tcW w:w="2074" w:type="dxa"/>
+          </w:tcPr>
+          <w:p>
+            <w:pPr>
+              <w:rPr>
+                <w:rFonts w:ascii="Segoe UI Symbol" w:hAnsi="Segoe UI Symbol" w:cs="Segoe UI Symbol"/>
+              </w:rPr>
+            </w:pPr>
+            <w:r>
+              <w:rPr>
+                <w:rFonts w:ascii="Segoe UI Symbol" w:hAnsi="Segoe UI Symbol" w:cs="Segoe UI Symbol"/>
+              </w:rPr>
+              <w:t>✓Contatta Autore</w:t>
+            </w:r>
+          </w:p>
+          <w:p>
+            <w:pPr>
+              <w:rPr>
+                <w:rFonts w:ascii="Segoe UI Symbol" w:hAnsi="Segoe UI Symbol" w:cs="Segoe UI Symbol"/>
+              </w:rPr>
+            </w:pPr>
+            <w:r>
+              <w:rPr>
+                <w:rFonts w:ascii="Segoe UI Symbol" w:hAnsi="Segoe UI Symbol" w:cs="Segoe UI Symbol"/>
+              </w:rPr>
+              <w:t>✓Segui Autore</w:t>
+            </w:r>
+          </w:p>
+          <w:p>
+            <w:pPr>
+              <w:rPr>
+                <w:rFonts w:ascii="Segoe UI Symbol" w:hAnsi="Segoe UI Symbol" w:cs="Segoe UI Symbol"/>
+              </w:rPr>
+            </w:pPr>
+            <w:r>
+              <w:rPr>
+                <w:rFonts w:ascii="Segoe UI Symbol" w:hAnsi="Segoe UI Symbol" w:cs="Segoe UI Symbol"/>
+              </w:rPr>
+              <w:t>✓Visualizza Pagina Autore</w:t>
+            </w:r>
+          </w:p>
+        </w:tc>
+        <w:tc>
+          <w:tcPr>
+            <w:tcW w:w="2174" w:type="dxa"/>
+          </w:tcPr>
+          <w:p>
+            <w:pPr>
+              <w:rPr>
+                <w:rFonts w:ascii="Segoe UI Symbol" w:hAnsi="Segoe UI Symbol" w:cs="Segoe UI Symbol"/>
+              </w:rPr>
+            </w:pPr>
+            <w:r>
+              <w:rPr>
+                <w:rFonts w:ascii="Segoe UI Symbol" w:hAnsi="Segoe UI Symbol" w:cs="Segoe UI Symbol"/>
+              </w:rPr>
+              <w:t>✓Contatta Autore</w:t>
+            </w:r>
+          </w:p>
+          <w:p>
+            <w:pPr>
+              <w:rPr>
+                <w:rFonts w:ascii="Segoe UI Symbol" w:hAnsi="Segoe UI Symbol" w:cs="Segoe UI Symbol"/>
+              </w:rPr>
+            </w:pPr>
+            <w:r>
+              <w:rPr>
+                <w:rFonts w:ascii="Segoe UI Symbol" w:hAnsi="Segoe UI Symbol" w:cs="Segoe UI Symbol"/>
+              </w:rPr>
+              <w:t>✓Segui Autore</w:t>
+            </w:r>
+          </w:p>
+          <w:p>
+            <w:r>
+              <w:rPr>
+                <w:rFonts w:ascii="Segoe UI Symbol" w:hAnsi="Segoe UI Symbol" w:cs="Segoe UI Symbol"/>
+              </w:rPr>
+              <w:t>✓Visualizza Pagina Autore</w:t>
+            </w:r>
+          </w:p>
+        </w:tc>
+        <w:tc>
+          <w:tcPr>
+            <w:tcW w:w="2075" w:type="dxa"/>
+          </w:tcPr>
+          <w:p>
+            <w:pPr>
+              <w:rPr>
+                <w:rFonts w:ascii="Segoe UI Symbol" w:hAnsi="Segoe UI Symbol" w:cs="Segoe UI Symbol"/>
+              </w:rPr>
+            </w:pPr>
+            <w:r>
+              <w:rPr>
+                <w:rFonts w:ascii="Segoe UI Symbol" w:hAnsi="Segoe UI Symbol" w:cs="Segoe UI Symbol"/>
+              </w:rPr>
+              <w:t>✓Contatta Autore</w:t>
+            </w:r>
+          </w:p>
+          <w:p>
+            <w:pPr>
+              <w:rPr>
+                <w:rFonts w:ascii="Segoe UI Symbol" w:hAnsi="Segoe UI Symbol" w:cs="Segoe UI Symbol"/>
+              </w:rPr>
+            </w:pPr>
+            <w:r>
+              <w:rPr>
+                <w:rFonts w:ascii="Segoe UI Symbol" w:hAnsi="Segoe UI Symbol" w:cs="Segoe UI Symbol"/>
+              </w:rPr>
+              <w:t>✓Segui Autore</w:t>
+            </w:r>
+          </w:p>
+          <w:p>
+            <w:r>
+              <w:rPr>
+                <w:rFonts w:ascii="Segoe UI Symbol" w:hAnsi="Segoe UI Symbol" w:cs="Segoe UI Symbol"/>
+              </w:rPr>
+              <w:t>✓Visualizza Pagina Autore</w:t>
+            </w:r>
+          </w:p>
+        </w:tc>
+      </w:tr>
+      <w:tr>
+        <w:tc>
+          <w:tcPr>
+            <w:tcW w:w="2032" w:type="dxa"/>
+          </w:tcPr>
+          <w:p>
+            <w:r>
+              <w:t>Ricerca</w:t>
+            </w:r>
+          </w:p>
+        </w:tc>
+        <w:tc>
+          <w:tcPr>
+            <w:tcW w:w="2130" w:type="dxa"/>
+          </w:tcPr>
+          <w:p>
+            <w:r>
+              <w:rPr>
+                <w:rFonts w:ascii="Segoe UI Symbol" w:hAnsi="Segoe UI Symbol" w:cs="Segoe UI Symbol"/>
+              </w:rPr>
+              <w:t>✓Ricerca Autore</w:t>
+            </w:r>
+          </w:p>
+          <w:p>
+            <w:pPr>
+              <w:rPr>
+                <w:rFonts w:ascii="Segoe UI Symbol" w:hAnsi="Segoe UI Symbol" w:cs="Segoe UI Symbol"/>
+              </w:rPr>
+            </w:pPr>
+            <w:r>
+              <w:rPr>
+                <w:rFonts w:ascii="Segoe UI Symbol" w:hAnsi="Segoe UI Symbol" w:cs="Segoe UI Symbol"/>
+              </w:rPr>
+              <w:t>✓Ricerca Articolo</w:t>
+            </w:r>
+          </w:p>
+          <w:p>
+            <w:r>
+              <w:rPr>
+                <w:rFonts w:ascii="Segoe UI Symbol" w:hAnsi="Segoe UI Symbol" w:cs="Segoe UI Symbol"/>
+              </w:rPr>
+              <w:t>✓Filtraggio Articolo</w:t>
+            </w:r>
+          </w:p>
+        </w:tc>
+        <w:tc>
+          <w:tcPr>
+            <w:tcW w:w="2074" w:type="dxa"/>
+          </w:tcPr>
+          <w:p>
+            <w:r>
+              <w:rPr>
+                <w:rFonts w:ascii="Segoe UI Symbol" w:hAnsi="Segoe UI Symbol" w:cs="Segoe UI Symbol"/>
+              </w:rPr>
+              <w:t>✓Ricerca Autore</w:t>
+            </w:r>
+          </w:p>
+          <w:p>
+            <w:pPr>
+              <w:rPr>
+                <w:rFonts w:ascii="Segoe UI Symbol" w:hAnsi="Segoe UI Symbol" w:cs="Segoe UI Symbol"/>
+              </w:rPr>
+            </w:pPr>
+            <w:r>
+              <w:rPr>
+                <w:rFonts w:ascii="Segoe UI Symbol" w:hAnsi="Segoe UI Symbol" w:cs="Segoe UI Symbol"/>
+              </w:rPr>
+              <w:t>✓Ricerca Articolo</w:t>
+            </w:r>
+          </w:p>
+          <w:p>
+            <w:r>
+              <w:rPr>
+                <w:rFonts w:ascii="Segoe UI Symbol" w:hAnsi="Segoe UI Symbol" w:cs="Segoe UI Symbol"/>
+              </w:rPr>
+              <w:t>✓Filtraggio Articolo</w:t>
+            </w:r>
+          </w:p>
+        </w:tc>
+        <w:tc>
+          <w:tcPr>
+            <w:tcW w:w="2174" w:type="dxa"/>
+          </w:tcPr>
+          <w:p>
+            <w:r>
+              <w:rPr>
+                <w:rFonts w:ascii="Segoe UI Symbol" w:hAnsi="Segoe UI Symbol" w:cs="Segoe UI Symbol"/>
+              </w:rPr>
+              <w:t>✓Ricerca Autore</w:t>
+            </w:r>
+          </w:p>
+          <w:p>
+            <w:pPr>
+              <w:rPr>
+                <w:rFonts w:ascii="Segoe UI Symbol" w:hAnsi="Segoe UI Symbol" w:cs="Segoe UI Symbol"/>
+              </w:rPr>
+            </w:pPr>
+            <w:r>
+              <w:rPr>
+                <w:rFonts w:ascii="Segoe UI Symbol" w:hAnsi="Segoe UI Symbol" w:cs="Segoe UI Symbol"/>
+              </w:rPr>
+              <w:t>✓Ricerca Articolo</w:t>
+            </w:r>
+          </w:p>
+          <w:p>
+            <w:r>
+              <w:rPr>
+                <w:rFonts w:ascii="Segoe UI Symbol" w:hAnsi="Segoe UI Symbol" w:cs="Segoe UI Symbol"/>
+              </w:rPr>
+              <w:t>✓Filtraggio Articolo</w:t>
+            </w:r>
+          </w:p>
+        </w:tc>
+        <w:tc>
+          <w:tcPr>
+            <w:tcW w:w="2075" w:type="dxa"/>
+          </w:tcPr>
+          <w:p>
+            <w:r>
+              <w:rPr>
+                <w:rFonts w:ascii="Segoe UI Symbol" w:hAnsi="Segoe UI Symbol" w:cs="Segoe UI Symbol"/>
+              </w:rPr>
+              <w:t>✓Ricerca Autore</w:t>
+            </w:r>
+          </w:p>
+          <w:p>
+            <w:pPr>
+              <w:rPr>
+                <w:rFonts w:ascii="Segoe UI Symbol" w:hAnsi="Segoe UI Symbol" w:cs="Segoe UI Symbol"/>
+              </w:rPr>
+            </w:pPr>
+            <w:r>
+              <w:rPr>
+                <w:rFonts w:ascii="Segoe UI Symbol" w:hAnsi="Segoe UI Symbol" w:cs="Segoe UI Symbol"/>
+              </w:rPr>
+              <w:t>✓Ricerca Articolo</w:t>
+            </w:r>
+          </w:p>
+          <w:p>
+            <w:r>
+              <w:rPr>
+                <w:rFonts w:ascii="Segoe UI Symbol" w:hAnsi="Segoe UI Symbol" w:cs="Segoe UI Symbol"/>
+              </w:rPr>
+              <w:t>✓Filtraggio Articolo</w:t>
+            </w:r>
+          </w:p>
+        </w:tc>
+      </w:tr>
+      <w:tr>
+        <w:tc>
+          <w:tcPr>
+            <w:tcW w:w="2032" w:type="dxa"/>
+          </w:tcPr>
+          <w:p>
+            <w:r>
+              <w:t>Evento</w:t>
+            </w:r>
+          </w:p>
+        </w:tc>
+        <w:tc>
+          <w:tcPr>
+            <w:tcW w:w="2130" w:type="dxa"/>
+          </w:tcPr>
+          <w:p>
+            <w:pPr>
+              <w:rPr>
+                <w:rFonts w:ascii="Segoe UI Symbol" w:hAnsi="Segoe UI Symbol" w:cs="Segoe UI Symbol"/>
+              </w:rPr>
+            </w:pPr>
+          </w:p>
+        </w:tc>
+        <w:tc>
+          <w:tcPr>
+            <w:tcW w:w="2074" w:type="dxa"/>
+          </w:tcPr>
+          <w:p>
+            <w:pPr>
+              <w:rPr>
+                <w:rFonts w:ascii="Segoe UI Symbol" w:hAnsi="Segoe UI Symbol" w:cs="Segoe UI Symbol"/>
+              </w:rPr>
+            </w:pPr>
+            <w:r>
+              <w:rPr>
+                <w:rFonts w:ascii="Segoe UI Symbol" w:hAnsi="Segoe UI Symbol" w:cs="Segoe UI Symbol"/>
+              </w:rPr>
+              <w:t>✓Visualizza Evento</w:t>
+            </w:r>
+          </w:p>
+          <w:p>
+            <w:pPr>
+              <w:rPr>
+                <w:rFonts w:ascii="Segoe UI Symbol" w:hAnsi="Segoe UI Symbol" w:cs="Segoe UI Symbol"/>
+              </w:rPr>
+            </w:pPr>
+          </w:p>
+        </w:tc>
+        <w:tc>
+          <w:tcPr>
+            <w:tcW w:w="2174" w:type="dxa"/>
+          </w:tcPr>
+          <w:p>
+            <w:pPr>
+              <w:rPr>
+                <w:rFonts w:ascii="Segoe UI Symbol" w:hAnsi="Segoe UI Symbol" w:cs="Segoe UI Symbol"/>
+              </w:rPr>
+            </w:pPr>
+            <w:r>
+              <w:rPr>
+                <w:rFonts w:ascii="Segoe UI Symbol" w:hAnsi="Segoe UI Symbol" w:cs="Segoe UI Symbol"/>
+              </w:rPr>
+              <w:t>✓Organizza Evento</w:t>
+            </w:r>
+          </w:p>
+          <w:p>
+            <w:pPr>
+              <w:rPr>
+                <w:rFonts w:ascii="Segoe UI Symbol" w:hAnsi="Segoe UI Symbol" w:cs="Segoe UI Symbol"/>
+              </w:rPr>
+            </w:pPr>
+            <w:r>
+              <w:rPr>
+                <w:rFonts w:ascii="Segoe UI Symbol" w:hAnsi="Segoe UI Symbol" w:cs="Segoe UI Symbol"/>
+              </w:rPr>
+              <w:t>✓Cancella Evento</w:t>
+            </w:r>
+          </w:p>
+          <w:p>
+            <w:pPr>
+              <w:rPr>
+                <w:rFonts w:ascii="Segoe UI Symbol" w:hAnsi="Segoe UI Symbol" w:cs="Segoe UI Symbol"/>
+              </w:rPr>
+            </w:pPr>
+            <w:r>
+              <w:rPr>
+                <w:rFonts w:ascii="Segoe UI Symbol" w:hAnsi="Segoe UI Symbol" w:cs="Segoe UI Symbol"/>
+              </w:rPr>
+              <w:t>✓Modifica Evento</w:t>
+            </w:r>
+          </w:p>
+        </w:tc>
+        <w:tc>
+          <w:tcPr>
+            <w:tcW w:w="2075" w:type="dxa"/>
+          </w:tcPr>
+          <w:p>
+            <w:pPr>
+              <w:rPr>
+                <w:rFonts w:ascii="Segoe UI Symbol" w:hAnsi="Segoe UI Symbol" w:cs="Segoe UI Symbol"/>
+              </w:rPr>
+            </w:pPr>
+            <w:r>
+              <w:rPr>
+                <w:rFonts w:ascii="Segoe UI Symbol" w:hAnsi="Segoe UI Symbol" w:cs="Segoe UI Symbol"/>
+              </w:rPr>
+              <w:t>✓Visualizza Evento</w:t>
+            </w:r>
+          </w:p>
+          <w:p>
+            <w:pPr>
+              <w:rPr>
+                <w:rFonts w:ascii="Segoe UI Symbol" w:hAnsi="Segoe UI Symbol" w:cs="Segoe UI Symbol"/>
+              </w:rPr>
+            </w:pPr>
+          </w:p>
+        </w:tc>
+      </w:tr>
+      <w:tr>
+        <w:tc>
+          <w:tcPr>
+            <w:tcW w:w="2032" w:type="dxa"/>
+          </w:tcPr>
+          <w:p>
+            <w:r>
+              <w:t>Allegato</w:t>
+            </w:r>
+          </w:p>
+        </w:tc>
+        <w:tc>
+          <w:tcPr>
+            <w:tcW w:w="2130" w:type="dxa"/>
+          </w:tcPr>
+          <w:p>
+            <w:pPr>
+              <w:rPr>
+                <w:rFonts w:ascii="Segoe UI Symbol" w:hAnsi="Segoe UI Symbol" w:cs="Segoe UI Symbol"/>
+              </w:rPr>
+            </w:pPr>
+          </w:p>
+        </w:tc>
+        <w:tc>
+          <w:tcPr>
+            <w:tcW w:w="2074" w:type="dxa"/>
+          </w:tcPr>
+          <w:p>
+            <w:pPr>
+              <w:rPr>
+                <w:rFonts w:ascii="Segoe UI Symbol" w:hAnsi="Segoe UI Symbol" w:cs="Segoe UI Symbol"/>
+              </w:rPr>
+            </w:pPr>
+            <w:r>
+              <w:rPr>
+                <w:rFonts w:ascii="Segoe UI Symbol" w:hAnsi="Segoe UI Symbol" w:cs="Segoe UI Symbol"/>
+              </w:rPr>
+              <w:t>✓Scarica Allegato</w:t>
+            </w:r>
+          </w:p>
+          <w:p>
+            <w:pPr>
+              <w:rPr>
+                <w:rFonts w:ascii="Segoe UI Symbol" w:hAnsi="Segoe UI Symbol" w:cs="Segoe UI Symbol"/>
+              </w:rPr>
+            </w:pPr>
+            <w:r>
+              <w:rPr>
+                <w:rFonts w:ascii="Segoe UI Symbol" w:hAnsi="Segoe UI Symbol" w:cs="Segoe UI Symbol"/>
+              </w:rPr>
+              <w:t>✓Visualizza Allegato</w:t>
+            </w:r>
+          </w:p>
+        </w:tc>
+        <w:tc>
+          <w:tcPr>
+            <w:tcW w:w="2174" w:type="dxa"/>
+          </w:tcPr>
+          <w:p>
+            <w:pPr>
+              <w:rPr>
+                <w:rFonts w:ascii="Segoe UI Symbol" w:hAnsi="Segoe UI Symbol" w:cs="Segoe UI Symbol"/>
+              </w:rPr>
+            </w:pPr>
+            <w:r>
+              <w:rPr>
+                <w:rFonts w:ascii="Segoe UI Symbol" w:hAnsi="Segoe UI Symbol" w:cs="Segoe UI Symbol"/>
+              </w:rPr>
+              <w:t>✓Carica Allegato</w:t>
+            </w:r>
+          </w:p>
+          <w:p>
+            <w:pPr>
+              <w:rPr>
+                <w:rFonts w:ascii="Segoe UI Symbol" w:hAnsi="Segoe UI Symbol" w:cs="Segoe UI Symbol"/>
+              </w:rPr>
+            </w:pPr>
+            <w:r>
+              <w:rPr>
+                <w:rFonts w:ascii="Segoe UI Symbol" w:hAnsi="Segoe UI Symbol" w:cs="Segoe UI Symbol"/>
+              </w:rPr>
+              <w:t>✓Scarica Allegato</w:t>
+            </w:r>
+          </w:p>
+          <w:p>
+            <w:pPr>
+              <w:rPr>
+                <w:rFonts w:ascii="Segoe UI Symbol" w:hAnsi="Segoe UI Symbol" w:cs="Segoe UI Symbol"/>
+              </w:rPr>
+            </w:pPr>
+            <w:r>
+              <w:rPr>
+                <w:rFonts w:ascii="Segoe UI Symbol" w:hAnsi="Segoe UI Symbol" w:cs="Segoe UI Symbol"/>
+              </w:rPr>
+              <w:t>✓Visualizza Allegato</w:t>
+            </w:r>
+          </w:p>
+          <w:p>
+            <w:r>
+              <w:rPr>
+                <w:rFonts w:ascii="Segoe UI Symbol" w:hAnsi="Segoe UI Symbol" w:cs="Segoe UI Symbol"/>
+              </w:rPr>
+              <w:t>✓Cancella Allegato</w:t>
+            </w:r>
+          </w:p>
+        </w:tc>
+        <w:tc>
+          <w:tcPr>
+            <w:tcW w:w="2075" w:type="dxa"/>
+          </w:tcPr>
+          <w:p>
+            <w:pPr>
+              <w:rPr>
+                <w:rFonts w:ascii="Segoe UI Symbol" w:hAnsi="Segoe UI Symbol" w:cs="Segoe UI Symbol"/>
+              </w:rPr>
+            </w:pPr>
+            <w:r>
+              <w:rPr>
+                <w:rFonts w:ascii="Segoe UI Symbol" w:hAnsi="Segoe UI Symbol" w:cs="Segoe UI Symbol"/>
+              </w:rPr>
+              <w:t>✓Scarica Allegato</w:t>
+            </w:r>
+          </w:p>
+          <w:p>
+            <w:pPr>
+              <w:rPr>
+                <w:rFonts w:ascii="Segoe UI Symbol" w:hAnsi="Segoe UI Symbol" w:cs="Segoe UI Symbol"/>
+              </w:rPr>
+            </w:pPr>
+            <w:r>
+              <w:rPr>
+                <w:rFonts w:ascii="Segoe UI Symbol" w:hAnsi="Segoe UI Symbol" w:cs="Segoe UI Symbol"/>
+              </w:rPr>
+              <w:t>✓Visualizza Allegato</w:t>
+            </w:r>
+          </w:p>
+        </w:tc>
+      </w:tr>
+      <w:tr>
+        <w:tc>
+          <w:tcPr>
+            <w:tcW w:w="2032" w:type="dxa"/>
+          </w:tcPr>
+          <w:p>
+            <w:r>
+              <w:t>Dati Personali</w:t>
+            </w:r>
+          </w:p>
+        </w:tc>
+        <w:tc>
+          <w:tcPr>
+            <w:tcW w:w="2130" w:type="dxa"/>
+          </w:tcPr>
+          <w:p>
+            <w:pPr>
+              <w:rPr>
+                <w:rFonts w:ascii="Segoe UI Symbol" w:hAnsi="Segoe UI Symbol" w:cs="Segoe UI Symbol"/>
+              </w:rPr>
+            </w:pPr>
+          </w:p>
+        </w:tc>
+        <w:tc>
+          <w:tcPr>
+            <w:tcW w:w="2074" w:type="dxa"/>
+          </w:tcPr>
+          <w:p>
+            <w:pPr>
+              <w:rPr>
+                <w:rFonts w:ascii="Segoe UI Symbol" w:hAnsi="Segoe UI Symbol" w:cs="Segoe UI Symbol"/>
+              </w:rPr>
+            </w:pPr>
+            <w:r>
+              <w:rPr>
+                <w:rFonts w:ascii="Segoe UI Symbol" w:hAnsi="Segoe UI Symbol" w:cs="Segoe UI Symbol"/>
+              </w:rPr>
+              <w:t>✓Modifica</w:t>
+            </w:r>
+          </w:p>
+          <w:p>
+            <w:pPr>
+              <w:rPr>
+                <w:rFonts w:ascii="Segoe UI Symbol" w:hAnsi="Segoe UI Symbol" w:cs="Segoe UI Symbol"/>
+              </w:rPr>
+            </w:pPr>
+            <w:r>
+              <w:rPr>
+                <w:rFonts w:ascii="Segoe UI Symbol" w:hAnsi="Segoe UI Symbol" w:cs="Segoe UI Symbol"/>
+              </w:rPr>
+              <w:t>✓Visualizza</w:t>
+            </w:r>
+          </w:p>
+        </w:tc>
+        <w:tc>
+          <w:tcPr>
+            <w:tcW w:w="2174" w:type="dxa"/>
+          </w:tcPr>
+          <w:p>
+            <w:pPr>
+              <w:rPr>
+                <w:rFonts w:ascii="Segoe UI Symbol" w:hAnsi="Segoe UI Symbol" w:cs="Segoe UI Symbol"/>
+              </w:rPr>
+            </w:pPr>
+            <w:r>
+              <w:rPr>
+                <w:rFonts w:ascii="Segoe UI Symbol" w:hAnsi="Segoe UI Symbol" w:cs="Segoe UI Symbol"/>
+              </w:rPr>
+              <w:t>✓Modifica</w:t>
+            </w:r>
+          </w:p>
+          <w:p>
+            <w:pPr>
+              <w:rPr>
+                <w:rFonts w:ascii="Segoe UI Symbol" w:hAnsi="Segoe UI Symbol" w:cs="Segoe UI Symbol"/>
+              </w:rPr>
+            </w:pPr>
+            <w:r>
+              <w:rPr>
+                <w:rFonts w:ascii="Segoe UI Symbol" w:hAnsi="Segoe UI Symbol" w:cs="Segoe UI Symbol"/>
+              </w:rPr>
+              <w:t>✓Visualizza</w:t>
+            </w:r>
+          </w:p>
+        </w:tc>
+        <w:tc>
+          <w:tcPr>
+            <w:tcW w:w="2075" w:type="dxa"/>
+          </w:tcPr>
+          <w:p>
+            <w:pPr>
+              <w:rPr>
+                <w:rFonts w:ascii="Segoe UI Symbol" w:hAnsi="Segoe UI Symbol" w:cs="Segoe UI Symbol"/>
+              </w:rPr>
+            </w:pPr>
+            <w:r>
+              <w:rPr>
+                <w:rFonts w:ascii="Segoe UI Symbol" w:hAnsi="Segoe UI Symbol" w:cs="Segoe UI Symbol"/>
+              </w:rPr>
+              <w:t>✓Modifica</w:t>
+            </w:r>
+          </w:p>
+          <w:p>
+            <w:pPr>
+              <w:rPr>
+                <w:rFonts w:ascii="Segoe UI Symbol" w:hAnsi="Segoe UI Symbol" w:cs="Segoe UI Symbol"/>
+              </w:rPr>
+            </w:pPr>
+            <w:r>
+              <w:rPr>
+                <w:rFonts w:ascii="Segoe UI Symbol" w:hAnsi="Segoe UI Symbol" w:cs="Segoe UI Symbol"/>
+              </w:rPr>
+              <w:t>✓Visualizza</w:t>
+            </w:r>
+          </w:p>
+        </w:tc>
+      </w:tr>
+      <w:tr>
+        <w:tc>
+          <w:tcPr>
+            <w:tcW w:w="2032" w:type="dxa"/>
+          </w:tcPr>
+          <w:p>
+            <w:r>
+              <w:t>Andamento Sistema</w:t>
+            </w:r>
+          </w:p>
+        </w:tc>
+        <w:tc>
+          <w:tcPr>
+            <w:tcW w:w="2130" w:type="dxa"/>
+          </w:tcPr>
+          <w:p>
+            <w:pPr>
+              <w:rPr>
+                <w:rFonts w:ascii="Segoe UI Symbol" w:hAnsi="Segoe UI Symbol" w:cs="Segoe UI Symbol"/>
+              </w:rPr>
+            </w:pPr>
+          </w:p>
+        </w:tc>
+        <w:tc>
+          <w:tcPr>
+            <w:tcW w:w="2074" w:type="dxa"/>
+          </w:tcPr>
+          <w:p>
+            <w:pPr>
+              <w:rPr>
+                <w:rFonts w:ascii="Segoe UI Symbol" w:hAnsi="Segoe UI Symbol" w:cs="Segoe UI Symbol"/>
+              </w:rPr>
+            </w:pPr>
+          </w:p>
+        </w:tc>
+        <w:tc>
+          <w:tcPr>
+            <w:tcW w:w="2174" w:type="dxa"/>
+          </w:tcPr>
+          <w:p>
+            <w:pPr>
+              <w:rPr>
+                <w:rFonts w:ascii="Segoe UI Symbol" w:hAnsi="Segoe UI Symbol" w:cs="Segoe UI Symbol"/>
+              </w:rPr>
+            </w:pPr>
+          </w:p>
+        </w:tc>
+        <w:tc>
+          <w:tcPr>
+            <w:tcW w:w="2075" w:type="dxa"/>
+          </w:tcPr>
+          <w:p>
+            <w:pPr>
+              <w:rPr>
+                <w:rFonts w:ascii="Segoe UI Symbol" w:hAnsi="Segoe UI Symbol" w:cs="Segoe UI Symbol"/>
+              </w:rPr>
+            </w:pPr>
+            <w:r>
+              <w:rPr>
+                <w:rFonts w:ascii="Segoe UI Symbol" w:hAnsi="Segoe UI Symbol" w:cs="Segoe UI Symbol"/>
+              </w:rPr>
+              <w:t>✓</w:t>
+            </w:r>
+            <w:r>
+              <w:t>Andamento Sistema Area Moderata</w:t>
+            </w:r>
+          </w:p>
+        </w:tc>
+      </w:tr>
+      <w:tr>
+        <w:tc>
+          <w:tcPr>
+            <w:tcW w:w="2032" w:type="dxa"/>
+          </w:tcPr>
+          <w:p>
+            <w:r>
+              <w:t>Visualizza Notifica</w:t>
+            </w:r>
+          </w:p>
+        </w:tc>
+        <w:tc>
+          <w:tcPr>
+            <w:tcW w:w="2130" w:type="dxa"/>
+          </w:tcPr>
+          <w:p>
+            <w:pPr>
+              <w:rPr>
+                <w:rFonts w:ascii="Segoe UI Symbol" w:hAnsi="Segoe UI Symbol" w:cs="Segoe UI Symbol"/>
+              </w:rPr>
+            </w:pPr>
+          </w:p>
+        </w:tc>
+        <w:tc>
+          <w:tcPr>
+            <w:tcW w:w="2074" w:type="dxa"/>
+          </w:tcPr>
+          <w:p>
+            <w:pPr>
+              <w:rPr>
+                <w:rFonts w:ascii="Segoe UI Symbol" w:hAnsi="Segoe UI Symbol" w:cs="Segoe UI Symbol"/>
+              </w:rPr>
+            </w:pPr>
+            <w:r>
+              <w:rPr>
+                <w:rFonts w:ascii="Segoe UI Symbol" w:hAnsi="Segoe UI Symbol" w:cs="Segoe UI Symbol"/>
+              </w:rPr>
+              <w:t>✓Visualizza</w:t>
+            </w:r>
+          </w:p>
+        </w:tc>
+        <w:tc>
+          <w:tcPr>
+            <w:tcW w:w="2174" w:type="dxa"/>
+          </w:tcPr>
+          <w:p>
+            <w:pPr>
+              <w:rPr>
+                <w:rFonts w:ascii="Segoe UI Symbol" w:hAnsi="Segoe UI Symbol" w:cs="Segoe UI Symbol"/>
+              </w:rPr>
+            </w:pPr>
+            <w:r>
+              <w:rPr>
+                <w:rFonts w:ascii="Segoe UI Symbol" w:hAnsi="Segoe UI Symbol" w:cs="Segoe UI Symbol"/>
+              </w:rPr>
+              <w:t>✓Visualizza</w:t>
+            </w:r>
+          </w:p>
+        </w:tc>
+        <w:tc>
+          <w:tcPr>
+            <w:tcW w:w="2075" w:type="dxa"/>
+          </w:tcPr>
+          <w:p>
+            <w:pPr>
+              <w:rPr>
+                <w:rFonts w:ascii="Segoe UI Symbol" w:hAnsi="Segoe UI Symbol" w:cs="Segoe UI Symbol"/>
+              </w:rPr>
+            </w:pPr>
+            <w:r>
+              <w:rPr>
+                <w:rFonts w:ascii="Segoe UI Symbol" w:hAnsi="Segoe UI Symbol" w:cs="Segoe UI Symbol"/>
+              </w:rPr>
+              <w:t>✓Visualizza</w:t>
+            </w:r>
+          </w:p>
+        </w:tc>
+      </w:tr>
+      <w:tr>
+        <w:tc>
+          <w:tcPr>
+            <w:tcW w:w="2032" w:type="dxa"/>
+          </w:tcPr>
+          <w:p>
+            <w:r>
+              <w:t>Area Pubblicazioni</w:t>
+            </w:r>
+          </w:p>
+        </w:tc>
+        <w:tc>
+          <w:tcPr>
+            <w:tcW w:w="2130" w:type="dxa"/>
+          </w:tcPr>
+          <w:p>
+            <w:pPr>
+              <w:rPr>
+                <w:rFonts w:ascii="Segoe UI Symbol" w:hAnsi="Segoe UI Symbol" w:cs="Segoe UI Symbol"/>
+              </w:rPr>
+            </w:pPr>
+          </w:p>
+        </w:tc>
+        <w:tc>
+          <w:tcPr>
+            <w:tcW w:w="2074" w:type="dxa"/>
+          </w:tcPr>
+          <w:p>
+            <w:pPr>
+              <w:rPr>
+                <w:rFonts w:ascii="Segoe UI Symbol" w:hAnsi="Segoe UI Symbol" w:cs="Segoe UI Symbol"/>
+              </w:rPr>
+            </w:pPr>
+          </w:p>
+        </w:tc>
+        <w:tc>
+          <w:tcPr>
+            <w:tcW w:w="2174" w:type="dxa"/>
+          </w:tcPr>
+          <w:p>
+            <w:pPr>
+              <w:rPr>
+                <w:rFonts w:ascii="Segoe UI Symbol" w:hAnsi="Segoe UI Symbol" w:cs="Segoe UI Symbol"/>
+              </w:rPr>
+            </w:pPr>
+            <w:r>
+              <w:rPr>
+                <w:rFonts w:ascii="Segoe UI Symbol" w:hAnsi="Segoe UI Symbol" w:cs="Segoe UI Symbol"/>
+              </w:rPr>
+              <w:t>✓</w:t>
+            </w:r>
+            <w:proofErr w:type="spellStart"/>
+            <w:r>
+              <w:rPr>
+                <w:rFonts w:ascii="Segoe UI Symbol" w:hAnsi="Segoe UI Symbol" w:cs="Segoe UI Symbol"/>
+              </w:rPr>
+              <w:t>AreaPubblicazione</w:t>
+            </w:r>
+            <w:proofErr w:type="spellEnd"/>
+          </w:p>
+        </w:tc>
+        <w:tc>
+          <w:tcPr>
+            <w:tcW w:w="2075" w:type="dxa"/>
+          </w:tcPr>
+          <w:p>
+            <w:pPr>
+              <w:rPr>
+                <w:rFonts w:ascii="Segoe UI Symbol" w:hAnsi="Segoe UI Symbol" w:cs="Segoe UI Symbol"/>
+              </w:rPr>
+            </w:pPr>
+          </w:p>
+        </w:tc>
+      </w:tr>
+    </w:tbl>
     <w:p>
       <w:pPr>
         <w:pStyle w:val="Paragrafoelenco"/>
@@ -2035,7 +4161,7 @@
           <w:sz w:val="32"/>
           <w:szCs w:val="32"/>
         </w:rPr>
-        <w:t>Controllo flusso globale del s</w:t>
+        <w:t xml:space="preserve">Controllo </w:t>
       </w:r>
       <w:r>
         <w:rPr>
@@ -2044,57 +4170,31 @@
           <w:sz w:val="32"/>
           <w:szCs w:val="32"/>
         </w:rPr>
-        <w:t>istema</w:t>
-      </w:r>
-    </w:p>
-    <w:p>
-      <w:pPr>
-        <w:pStyle w:val="Default"/>
-        <w:ind w:left="720"/>
-        <w:rPr>
-          <w:rFonts w:asciiTheme="minorHAnsi" w:hAnsiTheme="minorHAnsi" w:cstheme="minorHAnsi"/>
-          <w:lang w:val="it-IT"/>
-        </w:rPr>
-      </w:pPr>
-      <w:r>
-        <w:rPr>
-          <w:rFonts w:asciiTheme="minorHAnsi" w:hAnsiTheme="minorHAnsi" w:cstheme="minorHAnsi"/>
-          <w:lang w:val="it-IT"/>
-        </w:rPr>
-        <w:t xml:space="preserve">Il sistema è caratterizzato da un sito web accessibile da browser e da un WebServer, attivo 24h, che deve provvedere a gestire gli accessi concorrenti da parte degli utenti. Quando un utente fa il log in e sottomette i propri dati, vi è un accesso al DB per il controllo dell’esistenza dell’utente. Dopo la conferma, l’utente può accedere a diverse operazioni messe a disposizione dal sistema. Ogni operazione è indipendente dalle altre ed è attivabile dalla pressione di un bottone (onClick). </w:t>
-      </w:r>
-    </w:p>
-    <w:p>
-      <w:pPr>
-        <w:pStyle w:val="Paragrafoelenco"/>
-        <w:spacing w:line="360" w:lineRule="auto"/>
-        <w:rPr>
-          <w:rFonts w:cstheme="minorHAnsi"/>
-          <w:sz w:val="24"/>
-          <w:szCs w:val="24"/>
-        </w:rPr>
-      </w:pPr>
-      <w:r>
-        <w:rPr>
-          <w:rFonts w:cstheme="minorHAnsi"/>
-          <w:sz w:val="24"/>
-          <w:szCs w:val="24"/>
-        </w:rPr>
-        <w:t>Il controllo del flusso viene gestito da Java Servlets che, interagendo con il client, svolgono le varie operazioni. Il server smista ogni nuova richiesta alla classe java adeguata, inoltrando poi la risposta al client sotto forma di JSP compilata in file HTML.</w:t>
-      </w:r>
-    </w:p>
-    <w:p>
-      <w:pPr>
-        <w:pStyle w:val="Paragrafoelenco"/>
-        <w:spacing w:line="360" w:lineRule="auto"/>
-        <w:rPr>
-          <w:rFonts w:cstheme="minorHAnsi"/>
+        <w:t xml:space="preserve">degli </w:t>
+      </w:r>
+      <w:r>
+        <w:rPr>
           <w:b/>
           <w:bCs/>
-          <w:sz w:val="36"/>
-          <w:szCs w:val="36"/>
-        </w:rPr>
-      </w:pPr>
+          <w:sz w:val="32"/>
+          <w:szCs w:val="32"/>
+        </w:rPr>
+        <w:t>accessi e sicurezza</w:t>
+      </w:r>
+    </w:p>
+    <w:p>
+      <w:pPr>
+        <w:spacing w:line="360" w:lineRule="auto"/>
+        <w:ind w:left="708"/>
+        <w:rPr>
+          <w:b/>
+          <w:bCs/>
+          <w:sz w:val="32"/>
+          <w:szCs w:val="32"/>
+        </w:rPr>
+      </w:pPr>
+      <w:bookmarkStart w:id="0" w:name="_GoBack"/>
+      <w:bookmarkEnd w:id="0"/>
     </w:p>
     <w:p>
       <w:pPr>
@@ -2109,10 +4209,135 @@
           <w:bCs/>
           <w:sz w:val="32"/>
           <w:szCs w:val="32"/>
-          <w:lang w:val="en-US"/>
-        </w:rPr>
-      </w:pPr>
-      <w:r>
+        </w:rPr>
+      </w:pPr>
+      <w:r>
+        <w:rPr>
+          <w:b/>
+          <w:bCs/>
+          <w:sz w:val="32"/>
+          <w:szCs w:val="32"/>
+        </w:rPr>
+        <w:lastRenderedPageBreak/>
+        <w:t>Controllo flusso globale del s</w:t>
+      </w:r>
+      <w:r>
+        <w:rPr>
+          <w:b/>
+          <w:bCs/>
+          <w:sz w:val="32"/>
+          <w:szCs w:val="32"/>
+        </w:rPr>
+        <w:t>istema</w:t>
+      </w:r>
+    </w:p>
+    <w:p>
+      <w:pPr>
+        <w:pStyle w:val="Default"/>
+        <w:ind w:left="720"/>
+        <w:rPr>
+          <w:rFonts w:asciiTheme="minorHAnsi" w:hAnsiTheme="minorHAnsi" w:cstheme="minorHAnsi"/>
+          <w:lang w:val="it-IT"/>
+        </w:rPr>
+      </w:pPr>
+      <w:r>
+        <w:rPr>
+          <w:rFonts w:asciiTheme="minorHAnsi" w:hAnsiTheme="minorHAnsi" w:cstheme="minorHAnsi"/>
+          <w:lang w:val="it-IT"/>
+        </w:rPr>
+        <w:t xml:space="preserve">Il sistema è caratterizzato da un sito web accessibile da browser e da un </w:t>
+      </w:r>
+      <w:proofErr w:type="spellStart"/>
+      <w:r>
+        <w:rPr>
+          <w:rFonts w:asciiTheme="minorHAnsi" w:hAnsiTheme="minorHAnsi" w:cstheme="minorHAnsi"/>
+          <w:lang w:val="it-IT"/>
+        </w:rPr>
+        <w:t>WebServer</w:t>
+      </w:r>
+      <w:proofErr w:type="spellEnd"/>
+      <w:r>
+        <w:rPr>
+          <w:rFonts w:asciiTheme="minorHAnsi" w:hAnsiTheme="minorHAnsi" w:cstheme="minorHAnsi"/>
+          <w:lang w:val="it-IT"/>
+        </w:rPr>
+        <w:t>, attivo 24h, che deve provvedere a gestire gli accessi concorrenti da parte degli utenti. Quando un utente fa il log in e sottomette i propri dati, vi è un accesso al DB per il controllo dell’esistenza dell’utente. Dopo la conferma, l’utente può accedere a diverse operazioni messe a disposizione dal sistema. Ogni operazione è indipendente dalle altre ed è attivabile dalla pressione di un bottone (</w:t>
+      </w:r>
+      <w:proofErr w:type="spellStart"/>
+      <w:r>
+        <w:rPr>
+          <w:rFonts w:asciiTheme="minorHAnsi" w:hAnsiTheme="minorHAnsi" w:cstheme="minorHAnsi"/>
+          <w:lang w:val="it-IT"/>
+        </w:rPr>
+        <w:t>onClick</w:t>
+      </w:r>
+      <w:proofErr w:type="spellEnd"/>
+      <w:r>
+        <w:rPr>
+          <w:rFonts w:asciiTheme="minorHAnsi" w:hAnsiTheme="minorHAnsi" w:cstheme="minorHAnsi"/>
+          <w:lang w:val="it-IT"/>
+        </w:rPr>
+        <w:t xml:space="preserve">). </w:t>
+      </w:r>
+    </w:p>
+    <w:p>
+      <w:pPr>
+        <w:pStyle w:val="Paragrafoelenco"/>
+        <w:spacing w:line="360" w:lineRule="auto"/>
+        <w:rPr>
+          <w:rFonts w:cstheme="minorHAnsi"/>
+          <w:sz w:val="24"/>
+          <w:szCs w:val="24"/>
+        </w:rPr>
+      </w:pPr>
+      <w:r>
+        <w:rPr>
+          <w:rFonts w:cstheme="minorHAnsi"/>
+          <w:sz w:val="24"/>
+          <w:szCs w:val="24"/>
+        </w:rPr>
+        <w:t xml:space="preserve">Il controllo del flusso viene gestito da Java </w:t>
+      </w:r>
+      <w:proofErr w:type="spellStart"/>
+      <w:r>
+        <w:rPr>
+          <w:rFonts w:cstheme="minorHAnsi"/>
+          <w:sz w:val="24"/>
+          <w:szCs w:val="24"/>
+        </w:rPr>
+        <w:t>Servlets</w:t>
+      </w:r>
+      <w:proofErr w:type="spellEnd"/>
+      <w:r>
+        <w:rPr>
+          <w:rFonts w:cstheme="minorHAnsi"/>
+          <w:sz w:val="24"/>
+          <w:szCs w:val="24"/>
+        </w:rPr>
+        <w:t xml:space="preserve"> che, interagendo con il client, svolgono le varie operazioni. Il server smista ogni nuova richiesta alla classe java adeguata, inoltrando poi la risposta al client sotto forma di JSP compilata in file HTML.</w:t>
+      </w:r>
+    </w:p>
+    <w:p>
+      <w:pPr>
+        <w:pStyle w:val="Paragrafoelenco"/>
+        <w:spacing w:line="360" w:lineRule="auto"/>
+        <w:rPr>
+          <w:rFonts w:cstheme="minorHAnsi"/>
+          <w:b/>
+          <w:bCs/>
+          <w:sz w:val="36"/>
+          <w:szCs w:val="36"/>
+        </w:rPr>
+      </w:pPr>
+    </w:p>
+    <w:p>
+      <w:pPr>
+        <w:pStyle w:val="Paragrafoelenco"/>
+        <w:numPr>
+          <w:ilvl w:val="1"/>
+          <w:numId w:val="1"/>
+        </w:numPr>
+        <w:spacing w:line="360" w:lineRule="auto"/>
         <w:rPr>
           <w:b/>
           <w:bCs/>
@@ -2120,8 +4345,8 @@
           <w:szCs w:val="32"/>
           <w:lang w:val="en-US"/>
         </w:rPr>
-        <w:t>Condizioni</w:t>
-      </w:r>
+      </w:pPr>
+      <w:proofErr w:type="spellStart"/>
       <w:r>
         <w:rPr>
           <w:b/>
@@ -2130,8 +4355,31 @@
           <w:szCs w:val="32"/>
           <w:lang w:val="en-US"/>
         </w:rPr>
-        <w:t xml:space="preserve"> limite</w:t>
-      </w:r>
+        <w:t>Condizioni</w:t>
+      </w:r>
+      <w:proofErr w:type="spellEnd"/>
+      <w:r>
+        <w:rPr>
+          <w:b/>
+          <w:bCs/>
+          <w:sz w:val="32"/>
+          <w:szCs w:val="32"/>
+          <w:lang w:val="en-US"/>
+        </w:rPr>
+        <w:t xml:space="preserve"> </w:t>
+      </w:r>
+      <w:proofErr w:type="spellStart"/>
+      <w:r>
+        <w:rPr>
+          <w:b/>
+          <w:bCs/>
+          <w:sz w:val="32"/>
+          <w:szCs w:val="32"/>
+          <w:lang w:val="en-US"/>
+        </w:rPr>
+        <w:t>limite</w:t>
+      </w:r>
+      <w:proofErr w:type="spellEnd"/>
     </w:p>
     <w:p>
       <w:pPr>
@@ -2311,8 +4559,6 @@
           <w:szCs w:val="32"/>
         </w:rPr>
       </w:pPr>
-      <w:bookmarkStart w:id="0" w:name="_GoBack"/>
-      <w:bookmarkEnd w:id="0"/>
     </w:p>
     <w:p>
       <w:pPr>
@@ -2333,6 +4579,7 @@
           <w:lang w:val="en-US"/>
         </w:rPr>
       </w:pPr>
+      <w:proofErr w:type="spellStart"/>
       <w:r>
         <w:rPr>
           <w:b/>
@@ -2344,12 +4591,10 @@
           <w:u w:val="single"/>
           <w:lang w:val="en-US"/>
         </w:rPr>
-        <w:lastRenderedPageBreak/>
-        <w:t>Servizi dei sottosistemi</w:t>
-      </w:r>
-    </w:p>
-    <w:p>
-      <w:pPr>
+        <w:t>Servizi</w:t>
+      </w:r>
+      <w:proofErr w:type="spellEnd"/>
+      <w:r>
         <w:rPr>
           <w:b/>
           <w:bCs/>
@@ -2360,10 +4605,10 @@
           <w:u w:val="single"/>
           <w:lang w:val="en-US"/>
         </w:rPr>
-      </w:pPr>
-    </w:p>
-    <w:p>
-      <w:pPr>
+        <w:t xml:space="preserve"> </w:t>
+      </w:r>
+      <w:proofErr w:type="spellStart"/>
+      <w:r>
         <w:rPr>
           <w:b/>
           <w:bCs/>
@@ -2374,10 +4619,10 @@
           <w:u w:val="single"/>
           <w:lang w:val="en-US"/>
         </w:rPr>
-      </w:pPr>
-    </w:p>
-    <w:p>
-      <w:pPr>
+        <w:t>dei</w:t>
+      </w:r>
+      <w:proofErr w:type="spellEnd"/>
+      <w:r>
         <w:rPr>
           <w:b/>
           <w:bCs/>
@@ -2388,10 +4633,10 @@
           <w:u w:val="single"/>
           <w:lang w:val="en-US"/>
         </w:rPr>
-      </w:pPr>
-    </w:p>
-    <w:p>
-      <w:pPr>
+        <w:t xml:space="preserve"> </w:t>
+      </w:r>
+      <w:proofErr w:type="spellStart"/>
+      <w:r>
         <w:rPr>
           <w:b/>
           <w:bCs/>
@@ -2402,7 +4647,9 @@
           <w:u w:val="single"/>
           <w:lang w:val="en-US"/>
         </w:rPr>
-      </w:pPr>
+        <w:t>sottosistemi</w:t>
+      </w:r>
+      <w:proofErr w:type="spellEnd"/>
     </w:p>
     <w:p>
       <w:pPr>
@@ -2459,7 +4706,9 @@
           <w:lang w:val="en-US"/>
         </w:rPr>
       </w:pPr>
-      <w:r>
+    </w:p>
+    <w:p>
+      <w:pPr>
         <w:rPr>
           <w:b/>
           <w:bCs/>
@@ -2470,7 +4719,35 @@
           <w:u w:val="single"/>
           <w:lang w:val="en-US"/>
         </w:rPr>
-        <w:t>Glossario:</w:t>
+      </w:pPr>
+      <w:proofErr w:type="spellStart"/>
+      <w:r>
+        <w:rPr>
+          <w:b/>
+          <w:bCs/>
+          <w:i/>
+          <w:iCs/>
+          <w:sz w:val="36"/>
+          <w:szCs w:val="36"/>
+          <w:u w:val="single"/>
+          <w:lang w:val="en-US"/>
+        </w:rPr>
+        <w:lastRenderedPageBreak/>
+        <w:t>Glossario</w:t>
+      </w:r>
+      <w:proofErr w:type="spellEnd"/>
+      <w:r>
+        <w:rPr>
+          <w:b/>
+          <w:bCs/>
+          <w:i/>
+          <w:iCs/>
+          <w:sz w:val="36"/>
+          <w:szCs w:val="36"/>
+          <w:u w:val="single"/>
+          <w:lang w:val="en-US"/>
+        </w:rPr>
+        <w:t>:</w:t>
       </w:r>
     </w:p>
     <w:tbl>
@@ -2627,7 +4904,29 @@
                 <w:sz w:val="24"/>
                 <w:szCs w:val="24"/>
               </w:rPr>
-              <w:t xml:space="preserve">L’autore è un utente che ha la possibilità di realizzare un proprio articolo oppure modificare un proprio articolo già pubblicato in Infoblog. </w:t>
+              <w:t xml:space="preserve">L’autore è un utente che ha la possibilità di realizzare un proprio articolo oppure modificare un proprio articolo già pubblicato in </w:t>
+            </w:r>
+            <w:proofErr w:type="spellStart"/>
+            <w:r>
+              <w:rPr>
+                <w:bCs/>
+                <w:i/>
+                <w:iCs/>
+                <w:sz w:val="24"/>
+                <w:szCs w:val="24"/>
+              </w:rPr>
+              <w:t>Infoblog</w:t>
+            </w:r>
+            <w:proofErr w:type="spellEnd"/>
+            <w:r>
+              <w:rPr>
+                <w:bCs/>
+                <w:i/>
+                <w:iCs/>
+                <w:sz w:val="24"/>
+                <w:szCs w:val="24"/>
+              </w:rPr>
+              <w:t xml:space="preserve">. </w:t>
             </w:r>
           </w:p>
         </w:tc>
@@ -2729,8 +5028,9 @@
                 <w:sz w:val="24"/>
                 <w:szCs w:val="24"/>
               </w:rPr>
-              <w:t xml:space="preserve">Un articolo, prima di essere visibile all’interno del sistema deve essere prima controllato da un moderatore che </w:t>
-            </w:r>
+              <w:t xml:space="preserve">Un articolo, prima di essere visibile all’interno del sistema deve essere prima controllato da un moderatore che prenderà in carico l’articolo. Solo quando il moderatore valuta l’articolo “Valido” sarà reso visibile su </w:t>
+            </w:r>
+            <w:proofErr w:type="spellStart"/>
             <w:r>
               <w:rPr>
                 <w:bCs/>
@@ -2739,8 +5039,40 @@
                 <w:sz w:val="24"/>
                 <w:szCs w:val="24"/>
               </w:rPr>
-              <w:lastRenderedPageBreak/>
-              <w:t>prenderà in carico l’articolo. Solo quando il moderatore valuta l’articolo “Valido” sarà reso visibile su Infoblog da tutta l’utenza. Se il moderatore valuta l’articolo “Respinto” allora l’articolo non sarà visibile dall’utenza di Infoblog.</w:t>
+              <w:t>Infoblog</w:t>
+            </w:r>
+            <w:proofErr w:type="spellEnd"/>
+            <w:r>
+              <w:rPr>
+                <w:bCs/>
+                <w:i/>
+                <w:iCs/>
+                <w:sz w:val="24"/>
+                <w:szCs w:val="24"/>
+              </w:rPr>
+              <w:t xml:space="preserve"> da tutta l’utenza. Se il moderatore valuta l’articolo “Respinto” allora l’articolo non sarà visibile dall’utenza di </w:t>
+            </w:r>
+            <w:proofErr w:type="spellStart"/>
+            <w:r>
+              <w:rPr>
+                <w:bCs/>
+                <w:i/>
+                <w:iCs/>
+                <w:sz w:val="24"/>
+                <w:szCs w:val="24"/>
+              </w:rPr>
+              <w:t>Infoblog</w:t>
+            </w:r>
+            <w:proofErr w:type="spellEnd"/>
+            <w:r>
+              <w:rPr>
+                <w:bCs/>
+                <w:i/>
+                <w:iCs/>
+                <w:sz w:val="24"/>
+                <w:szCs w:val="24"/>
+              </w:rPr>
+              <w:t>.</w:t>
             </w:r>
           </w:p>
         </w:tc>
@@ -2764,7 +5096,6 @@
                 <w:sz w:val="28"/>
                 <w:szCs w:val="40"/>
               </w:rPr>
-              <w:lastRenderedPageBreak/>
               <w:t>Risultato moderazione</w:t>
             </w:r>
           </w:p>
@@ -2819,7 +5150,30 @@
                 <w:sz w:val="24"/>
                 <w:szCs w:val="24"/>
               </w:rPr>
-              <w:t>“Valido”, l’articolo è stato accettato e di conseguenza sarà reso visibile un Infoblog.</w:t>
+              <w:lastRenderedPageBreak/>
+              <w:t xml:space="preserve">“Valido”, l’articolo è stato accettato e di conseguenza sarà reso visibile un </w:t>
+            </w:r>
+            <w:proofErr w:type="spellStart"/>
+            <w:r>
+              <w:rPr>
+                <w:bCs/>
+                <w:i/>
+                <w:iCs/>
+                <w:sz w:val="24"/>
+                <w:szCs w:val="24"/>
+              </w:rPr>
+              <w:t>Infoblog</w:t>
+            </w:r>
+            <w:proofErr w:type="spellEnd"/>
+            <w:r>
+              <w:rPr>
+                <w:bCs/>
+                <w:i/>
+                <w:iCs/>
+                <w:sz w:val="24"/>
+                <w:szCs w:val="24"/>
+              </w:rPr>
+              <w:t>.</w:t>
             </w:r>
           </w:p>
           <w:p>
@@ -2846,7 +5200,29 @@
                 <w:sz w:val="24"/>
                 <w:szCs w:val="24"/>
               </w:rPr>
-              <w:t xml:space="preserve">“Respinto”, l’articolo non è stato accettato e di conseguenza non sarà visibile su Infoblog. Il moderatore informerà l’autore del motivo del rifiuto mostrandogli i difetti dell’articolo stesso. </w:t>
+              <w:t xml:space="preserve">“Respinto”, l’articolo non è stato accettato e di conseguenza non sarà visibile su </w:t>
+            </w:r>
+            <w:proofErr w:type="spellStart"/>
+            <w:r>
+              <w:rPr>
+                <w:bCs/>
+                <w:i/>
+                <w:iCs/>
+                <w:sz w:val="24"/>
+                <w:szCs w:val="24"/>
+              </w:rPr>
+              <w:t>Infoblog</w:t>
+            </w:r>
+            <w:proofErr w:type="spellEnd"/>
+            <w:r>
+              <w:rPr>
+                <w:bCs/>
+                <w:i/>
+                <w:iCs/>
+                <w:sz w:val="24"/>
+                <w:szCs w:val="24"/>
+              </w:rPr>
+              <w:t xml:space="preserve">. Il moderatore informerà l’autore del motivo del rifiuto mostrandogli i difetti dell’articolo stesso. </w:t>
             </w:r>
           </w:p>
           <w:p>
@@ -5422,4 +7798,16 @@
     </a:ext>
   </a:extLst>
 </a:theme>
+</file>
+
+<file path=customXml/item1.xml><?xml version="1.0" encoding="utf-8"?>
+<b:Sources xmlns:b="http://schemas.openxmlformats.org/officeDocument/2006/bibliography" xmlns="http://schemas.openxmlformats.org/officeDocument/2006/bibliography" SelectedStyle="\APASixthEditionOfficeOnline.xsl" StyleName="APA" Version="6"/>
+</file>
+
+<file path=customXml/itemProps1.xml><?xml version="1.0" encoding="utf-8"?>
+<ds:datastoreItem xmlns:ds="http://schemas.openxmlformats.org/officeDocument/2006/customXml" ds:itemID="{BB3E9D9E-3194-49B9-9668-D96742DAE691}">
+  <ds:schemaRefs>
+    <ds:schemaRef ds:uri="http://schemas.openxmlformats.org/officeDocument/2006/bibliography"/>
+  </ds:schemaRefs>
+</ds:datastoreItem>
 </file>
</xml_diff>